<commit_message>
update to 1.0.2 version
</commit_message>
<xml_diff>
--- a/P-Project.OOAD.Report.Kinolist.docx
+++ b/P-Project.OOAD.Report.Kinolist.docx
@@ -90,7 +90,6 @@
           <w:szCs w:val="44"/>
         </w:rPr>
       </w:pPr>
-      <w:proofErr w:type="spellStart"/>
       <w:r>
         <w:rPr>
           <w:rFonts w:ascii="Arial" w:eastAsia="Arial" w:hAnsi="Arial" w:cs="Arial"/>
@@ -100,7 +99,6 @@
         </w:rPr>
         <w:t>КиноЛист</w:t>
       </w:r>
-      <w:proofErr w:type="spellEnd"/>
     </w:p>
     <w:p>
       <w:pPr>
@@ -340,7 +338,6 @@
           <w:color w:val="000000"/>
           <w:sz w:val="28"/>
           <w:szCs w:val="28"/>
-          <w:lang w:val="en-US"/>
         </w:rPr>
       </w:pPr>
       <w:r>
@@ -360,10 +357,11 @@
           <w:color w:val="000000"/>
           <w:sz w:val="28"/>
           <w:szCs w:val="28"/>
-          <w:lang w:val="en-US"/>
-        </w:rPr>
-        <w:t>1</w:t>
-      </w:r>
+        </w:rPr>
+        <w:t>2</w:t>
+      </w:r>
+      <w:bookmarkStart w:id="0" w:name="_GoBack"/>
+      <w:bookmarkEnd w:id="0"/>
     </w:p>
     <w:p>
       <w:pPr>
@@ -1880,10 +1878,10 @@
         </w:numPr>
         <w:spacing w:after="0"/>
       </w:pPr>
-      <w:bookmarkStart w:id="0" w:name="gjdgxs" w:colFirst="0" w:colLast="0"/>
-      <w:bookmarkStart w:id="1" w:name="_30j0zll" w:colFirst="0" w:colLast="0"/>
-      <w:bookmarkEnd w:id="0"/>
+      <w:bookmarkStart w:id="1" w:name="gjdgxs" w:colFirst="0" w:colLast="0"/>
+      <w:bookmarkStart w:id="2" w:name="_30j0zll" w:colFirst="0" w:colLast="0"/>
       <w:bookmarkEnd w:id="1"/>
+      <w:bookmarkEnd w:id="2"/>
       <w:r>
         <w:t>Введение</w:t>
       </w:r>
@@ -1897,8 +1895,8 @@
         </w:numPr>
         <w:spacing w:before="0"/>
       </w:pPr>
-      <w:bookmarkStart w:id="2" w:name="_1fob9te" w:colFirst="0" w:colLast="0"/>
-      <w:bookmarkEnd w:id="2"/>
+      <w:bookmarkStart w:id="3" w:name="_1fob9te" w:colFirst="0" w:colLast="0"/>
+      <w:bookmarkEnd w:id="3"/>
       <w:r>
         <w:t>Цель</w:t>
       </w:r>
@@ -1926,30 +1924,7 @@
           <w:i/>
           <w:color w:val="0000FF"/>
         </w:rPr>
-        <w:t>[Здесь и далее текст в угловы</w:t>
-      </w:r>
-      <w:r>
-        <w:rPr>
-          <w:i/>
-          <w:color w:val="0000FF"/>
-        </w:rPr>
-        <w:t xml:space="preserve">х скобках, такой как </w:t>
-      </w:r>
-      <w:proofErr w:type="spellStart"/>
-      <w:r>
-        <w:rPr>
-          <w:i/>
-          <w:color w:val="0000FF"/>
-        </w:rPr>
-        <w:t>КиноЛист</w:t>
-      </w:r>
-      <w:proofErr w:type="spellEnd"/>
-      <w:r>
-        <w:rPr>
-          <w:i/>
-          <w:color w:val="0000FF"/>
-        </w:rPr>
-        <w:t>, является полем документа. Вместо того, чтобы редактировать каждое место, где используется поле, нужно изменить его значение в свойствах документа, затем выделить весь текст и выполнить команду ‘Обновить поле’ по правой кнопке мыши.</w:t>
+        <w:t>[Здесь и далее текст в угловых скобках, такой как КиноЛист, является полем документа. Вместо того, чтобы редактировать каждое место, где используется поле, нужно изменить его значение в свойствах документа, затем выделить весь текст и выполнить команду ‘Обновить поле’ по правой кнопке мыши.</w:t>
       </w:r>
     </w:p>
     <w:p>
@@ -1976,15 +1951,7 @@
           <w:i/>
           <w:color w:val="0000FF"/>
         </w:rPr>
-        <w:t>Этот и прочие коммента</w:t>
-      </w:r>
-      <w:r>
-        <w:rPr>
-          <w:b/>
-          <w:i/>
-          <w:color w:val="0000FF"/>
-        </w:rPr>
-        <w:t>рии, выделенные синим, в финальной версии документа нужно удалить.</w:t>
+        <w:t>Этот и прочие комментарии, выделенные синим, в финальной версии документа нужно удалить.</w:t>
       </w:r>
       <w:r>
         <w:rPr>
@@ -2017,14 +1984,12 @@
         </w:rPr>
         <w:t xml:space="preserve">Данный документ представляет собой техническое описание проекта </w:t>
       </w:r>
-      <w:proofErr w:type="spellStart"/>
       <w:r>
         <w:rPr>
           <w:i/>
         </w:rPr>
         <w:t>КиноЛист</w:t>
       </w:r>
-      <w:proofErr w:type="spellEnd"/>
       <w:r>
         <w:rPr>
           <w:i/>
@@ -2036,13 +2001,7 @@
         <w:rPr>
           <w:color w:val="000000"/>
         </w:rPr>
-        <w:t>и содержит основные требования к разрабатываемой в рамках проекта программной системе и описание архитектуры прогр</w:t>
-      </w:r>
-      <w:r>
-        <w:rPr>
-          <w:color w:val="000000"/>
-        </w:rPr>
-        <w:t>аммного решения.</w:t>
+        <w:t>и содержит основные требования к разрабатываемой в рамках проекта программной системе и описание архитектуры программного решения.</w:t>
       </w:r>
     </w:p>
     <w:p>
@@ -2053,8 +2012,8 @@
           <w:numId w:val="1"/>
         </w:numPr>
       </w:pPr>
-      <w:bookmarkStart w:id="3" w:name="_3znysh7" w:colFirst="0" w:colLast="0"/>
-      <w:bookmarkEnd w:id="3"/>
+      <w:bookmarkStart w:id="4" w:name="_3znysh7" w:colFirst="0" w:colLast="0"/>
+      <w:bookmarkEnd w:id="4"/>
       <w:r>
         <w:t>Область действия</w:t>
       </w:r>
@@ -2082,14 +2041,12 @@
         </w:rPr>
         <w:t xml:space="preserve">Документ разработан в рамках проекта </w:t>
       </w:r>
-      <w:proofErr w:type="spellStart"/>
       <w:r>
         <w:rPr>
           <w:i/>
         </w:rPr>
         <w:t>КиноЛист</w:t>
       </w:r>
-      <w:proofErr w:type="spellEnd"/>
       <w:r>
         <w:rPr>
           <w:color w:val="000000"/>
@@ -2105,8 +2062,8 @@
           <w:numId w:val="1"/>
         </w:numPr>
       </w:pPr>
-      <w:bookmarkStart w:id="4" w:name="_2et92p0" w:colFirst="0" w:colLast="0"/>
-      <w:bookmarkEnd w:id="4"/>
+      <w:bookmarkStart w:id="5" w:name="_2et92p0" w:colFirst="0" w:colLast="0"/>
+      <w:bookmarkEnd w:id="5"/>
       <w:r>
         <w:t>Определения и сокращения</w:t>
       </w:r>
@@ -2136,7 +2093,6 @@
         </w:rPr>
         <w:t xml:space="preserve">[В этой таблице нужно перечислить все термины предметной области, используемые далее в документе. В тексте документа термины имеет смысл выделять курсивом. Текст, выделенный </w:t>
       </w:r>
-      <w:proofErr w:type="gramStart"/>
       <w:r>
         <w:rPr>
           <w:i/>
@@ -2149,15 +2105,7 @@
           <w:i/>
           <w:color w:val="0000FF"/>
         </w:rPr>
-        <w:t>,  является</w:t>
-      </w:r>
-      <w:proofErr w:type="gramEnd"/>
-      <w:r>
-        <w:rPr>
-          <w:i/>
-          <w:color w:val="0000FF"/>
-        </w:rPr>
-        <w:t xml:space="preserve"> ПРИМЕРОМ, в вашем проекте он </w:t>
+        <w:t xml:space="preserve">,  является ПРИМЕРОМ, в вашем проекте он </w:t>
       </w:r>
       <w:r>
         <w:rPr>
@@ -2361,47 +2309,11 @@
                 <w:color w:val="339966"/>
               </w:rPr>
             </w:pPr>
-            <w:proofErr w:type="spellStart"/>
             <w:r>
               <w:rPr>
                 <w:color w:val="339966"/>
               </w:rPr>
-              <w:t>Automated</w:t>
-            </w:r>
-            <w:proofErr w:type="spellEnd"/>
-            <w:r>
-              <w:rPr>
-                <w:color w:val="339966"/>
-              </w:rPr>
-              <w:t xml:space="preserve"> </w:t>
-            </w:r>
-            <w:proofErr w:type="spellStart"/>
-            <w:r>
-              <w:rPr>
-                <w:color w:val="339966"/>
-              </w:rPr>
-              <w:t>Teller</w:t>
-            </w:r>
-            <w:proofErr w:type="spellEnd"/>
-            <w:r>
-              <w:rPr>
-                <w:color w:val="339966"/>
-              </w:rPr>
-              <w:t xml:space="preserve"> </w:t>
-            </w:r>
-            <w:proofErr w:type="spellStart"/>
-            <w:r>
-              <w:rPr>
-                <w:color w:val="339966"/>
-              </w:rPr>
-              <w:t>Machine</w:t>
-            </w:r>
-            <w:proofErr w:type="spellEnd"/>
-            <w:r>
-              <w:rPr>
-                <w:color w:val="339966"/>
-              </w:rPr>
-              <w:t xml:space="preserve"> - банкомат</w:t>
+              <w:t>Automated Teller Machine - банкомат</w:t>
             </w:r>
           </w:p>
         </w:tc>
@@ -2487,8 +2399,8 @@
           <w:numId w:val="1"/>
         </w:numPr>
       </w:pPr>
-      <w:bookmarkStart w:id="5" w:name="_tyjcwt" w:colFirst="0" w:colLast="0"/>
-      <w:bookmarkEnd w:id="5"/>
+      <w:bookmarkStart w:id="6" w:name="_tyjcwt" w:colFirst="0" w:colLast="0"/>
+      <w:bookmarkEnd w:id="6"/>
       <w:r>
         <w:t>Ссылки</w:t>
       </w:r>
@@ -2575,8 +2487,8 @@
           <w:numId w:val="1"/>
         </w:numPr>
       </w:pPr>
-      <w:bookmarkStart w:id="6" w:name="_3dy6vkm" w:colFirst="0" w:colLast="0"/>
-      <w:bookmarkEnd w:id="6"/>
+      <w:bookmarkStart w:id="7" w:name="_3dy6vkm" w:colFirst="0" w:colLast="0"/>
+      <w:bookmarkEnd w:id="7"/>
       <w:r>
         <w:t>Краткое описание</w:t>
       </w:r>
@@ -2626,13 +2538,7 @@
         <w:rPr>
           <w:color w:val="000000"/>
         </w:rPr>
-        <w:t>Какие проб</w:t>
-      </w:r>
-      <w:r>
-        <w:rPr>
-          <w:color w:val="000000"/>
-        </w:rPr>
-        <w:t>лемы предметной области должен решать будущий программный продукт</w:t>
+        <w:t>Какие проблемы предметной области должен решать будущий программный продукт</w:t>
       </w:r>
     </w:p>
     <w:p>
@@ -2740,21 +2646,18 @@
           <w:numId w:val="1"/>
         </w:numPr>
       </w:pPr>
-      <w:bookmarkStart w:id="7" w:name="4d34og8" w:colFirst="0" w:colLast="0"/>
-      <w:bookmarkStart w:id="8" w:name="1t3h5sf" w:colFirst="0" w:colLast="0"/>
-      <w:bookmarkStart w:id="9" w:name="_2s8eyo1" w:colFirst="0" w:colLast="0"/>
-      <w:bookmarkEnd w:id="7"/>
+      <w:bookmarkStart w:id="8" w:name="4d34og8" w:colFirst="0" w:colLast="0"/>
+      <w:bookmarkStart w:id="9" w:name="1t3h5sf" w:colFirst="0" w:colLast="0"/>
+      <w:bookmarkStart w:id="10" w:name="_2s8eyo1" w:colFirst="0" w:colLast="0"/>
       <w:bookmarkEnd w:id="8"/>
       <w:bookmarkEnd w:id="9"/>
+      <w:bookmarkEnd w:id="10"/>
       <w:r>
         <w:br w:type="page"/>
       </w:r>
       <w:r>
         <w:lastRenderedPageBreak/>
-        <w:t>Предметная облас</w:t>
-      </w:r>
-      <w:r>
-        <w:t>ть проекта</w:t>
+        <w:t>Предметная область проекта</w:t>
       </w:r>
     </w:p>
     <w:p>
@@ -2791,8 +2694,8 @@
           <w:numId w:val="1"/>
         </w:numPr>
       </w:pPr>
-      <w:bookmarkStart w:id="10" w:name="_17dp8vu" w:colFirst="0" w:colLast="0"/>
-      <w:bookmarkEnd w:id="10"/>
+      <w:bookmarkStart w:id="11" w:name="_17dp8vu" w:colFirst="0" w:colLast="0"/>
+      <w:bookmarkEnd w:id="11"/>
       <w:r>
         <w:t>Существующие проблемы</w:t>
       </w:r>
@@ -2820,14 +2723,7 @@
           <w:i/>
           <w:color w:val="0000FF"/>
         </w:rPr>
-        <w:t xml:space="preserve"> [Перече</w:t>
-      </w:r>
-      <w:r>
-        <w:rPr>
-          <w:i/>
-          <w:color w:val="0000FF"/>
-        </w:rPr>
-        <w:t xml:space="preserve">нь объективных и субъективных проблем предметной области, побуждающих к выполнению задач данного проекта. Описание проблемы должно включать: </w:t>
+        <w:t xml:space="preserve"> [Перечень объективных и субъективных проблем предметной области, побуждающих к выполнению задач данного проекта. Описание проблемы должно включать: </w:t>
       </w:r>
     </w:p>
     <w:p>
@@ -2877,32 +2773,7 @@
           <w:i/>
           <w:color w:val="0000FF"/>
         </w:rPr>
-        <w:t>Порождающие ее причины и их влияние на участников (</w:t>
-      </w:r>
-      <w:proofErr w:type="spellStart"/>
-      <w:proofErr w:type="gramStart"/>
-      <w:r>
-        <w:rPr>
-          <w:i/>
-          <w:color w:val="0000FF"/>
-        </w:rPr>
-        <w:t>stakeholders</w:t>
-      </w:r>
-      <w:proofErr w:type="spellEnd"/>
-      <w:r>
-        <w:rPr>
-          <w:i/>
-          <w:color w:val="0000FF"/>
-        </w:rPr>
-        <w:t>)  предметной</w:t>
-      </w:r>
-      <w:proofErr w:type="gramEnd"/>
-      <w:r>
-        <w:rPr>
-          <w:i/>
-          <w:color w:val="0000FF"/>
-        </w:rPr>
-        <w:t xml:space="preserve"> области; </w:t>
+        <w:t xml:space="preserve">Порождающие ее причины и их влияние на участников (stakeholders)  предметной области; </w:t>
       </w:r>
     </w:p>
     <w:p>
@@ -2939,8 +2810,8 @@
         </w:numPr>
         <w:spacing w:before="0"/>
       </w:pPr>
-      <w:bookmarkStart w:id="11" w:name="_3rdcrjn" w:colFirst="0" w:colLast="0"/>
-      <w:bookmarkEnd w:id="11"/>
+      <w:bookmarkStart w:id="12" w:name="_3rdcrjn" w:colFirst="0" w:colLast="0"/>
+      <w:bookmarkEnd w:id="12"/>
       <w:r>
         <w:t>Предполагаемое решение</w:t>
       </w:r>
@@ -2968,14 +2839,7 @@
           <w:i/>
           <w:color w:val="0000FF"/>
         </w:rPr>
-        <w:t>[Здесь необходимо кратко опис</w:t>
-      </w:r>
-      <w:r>
-        <w:rPr>
-          <w:i/>
-          <w:color w:val="0000FF"/>
-        </w:rPr>
-        <w:t>ать, как именно предполагается решить проблемы предметной области.]</w:t>
+        <w:t>[Здесь необходимо кратко описать, как именно предполагается решить проблемы предметной области.]</w:t>
       </w:r>
     </w:p>
     <w:p>
@@ -2986,14 +2850,14 @@
           <w:numId w:val="1"/>
         </w:numPr>
       </w:pPr>
-      <w:bookmarkStart w:id="12" w:name="26in1rg" w:colFirst="0" w:colLast="0"/>
-      <w:bookmarkStart w:id="13" w:name="35nkun2" w:colFirst="0" w:colLast="0"/>
-      <w:bookmarkStart w:id="14" w:name="lnxbz9" w:colFirst="0" w:colLast="0"/>
-      <w:bookmarkStart w:id="15" w:name="_1ksv4uv" w:colFirst="0" w:colLast="0"/>
-      <w:bookmarkEnd w:id="12"/>
+      <w:bookmarkStart w:id="13" w:name="26in1rg" w:colFirst="0" w:colLast="0"/>
+      <w:bookmarkStart w:id="14" w:name="35nkun2" w:colFirst="0" w:colLast="0"/>
+      <w:bookmarkStart w:id="15" w:name="lnxbz9" w:colFirst="0" w:colLast="0"/>
+      <w:bookmarkStart w:id="16" w:name="_1ksv4uv" w:colFirst="0" w:colLast="0"/>
       <w:bookmarkEnd w:id="13"/>
       <w:bookmarkEnd w:id="14"/>
       <w:bookmarkEnd w:id="15"/>
+      <w:bookmarkEnd w:id="16"/>
       <w:r>
         <w:t>Требования к программному решению</w:t>
       </w:r>
@@ -3020,24 +2884,14 @@
         <w:rPr>
           <w:color w:val="000000"/>
         </w:rPr>
-        <w:t xml:space="preserve">Данный раздел описывает требования к программной системе, разрабатываемой в рамках </w:t>
-      </w:r>
-      <w:proofErr w:type="gramStart"/>
-      <w:r>
-        <w:rPr>
-          <w:color w:val="000000"/>
-        </w:rPr>
-        <w:t xml:space="preserve">проекта  </w:t>
-      </w:r>
-      <w:proofErr w:type="spellStart"/>
+        <w:t xml:space="preserve">Данный раздел описывает требования к программной системе, разрабатываемой в рамках проекта  </w:t>
+      </w:r>
       <w:r>
         <w:rPr>
           <w:i/>
         </w:rPr>
         <w:t>КиноЛист</w:t>
       </w:r>
-      <w:proofErr w:type="spellEnd"/>
-      <w:proofErr w:type="gramEnd"/>
       <w:r>
         <w:rPr>
           <w:i/>
@@ -3054,8 +2908,8 @@
           <w:numId w:val="1"/>
         </w:numPr>
       </w:pPr>
-      <w:bookmarkStart w:id="16" w:name="_44sinio" w:colFirst="0" w:colLast="0"/>
-      <w:bookmarkEnd w:id="16"/>
+      <w:bookmarkStart w:id="17" w:name="_44sinio" w:colFirst="0" w:colLast="0"/>
+      <w:bookmarkEnd w:id="17"/>
       <w:r>
         <w:t>Роли</w:t>
       </w:r>
@@ -3153,14 +3007,14 @@
           <w:numId w:val="1"/>
         </w:numPr>
       </w:pPr>
-      <w:bookmarkStart w:id="17" w:name="2jxsxqh" w:colFirst="0" w:colLast="0"/>
-      <w:bookmarkStart w:id="18" w:name="z337ya" w:colFirst="0" w:colLast="0"/>
-      <w:bookmarkStart w:id="19" w:name="3j2qqm3" w:colFirst="0" w:colLast="0"/>
-      <w:bookmarkStart w:id="20" w:name="_1y810tw" w:colFirst="0" w:colLast="0"/>
-      <w:bookmarkEnd w:id="17"/>
+      <w:bookmarkStart w:id="18" w:name="2jxsxqh" w:colFirst="0" w:colLast="0"/>
+      <w:bookmarkStart w:id="19" w:name="z337ya" w:colFirst="0" w:colLast="0"/>
+      <w:bookmarkStart w:id="20" w:name="3j2qqm3" w:colFirst="0" w:colLast="0"/>
+      <w:bookmarkStart w:id="21" w:name="_1y810tw" w:colFirst="0" w:colLast="0"/>
       <w:bookmarkEnd w:id="18"/>
       <w:bookmarkEnd w:id="19"/>
       <w:bookmarkEnd w:id="20"/>
+      <w:bookmarkEnd w:id="21"/>
       <w:r>
         <w:t xml:space="preserve">Функциональные требования для роли </w:t>
       </w:r>
@@ -3176,8 +3030,8 @@
           <w:numId w:val="1"/>
         </w:numPr>
       </w:pPr>
-      <w:bookmarkStart w:id="21" w:name="_4i7ojhp" w:colFirst="0" w:colLast="0"/>
-      <w:bookmarkEnd w:id="21"/>
+      <w:bookmarkStart w:id="22" w:name="_4i7ojhp" w:colFirst="0" w:colLast="0"/>
+      <w:bookmarkEnd w:id="22"/>
       <w:r>
         <w:t>Авторизация</w:t>
       </w:r>
@@ -3199,8 +3053,8 @@
           <w:i/>
         </w:rPr>
       </w:pPr>
-      <w:bookmarkStart w:id="22" w:name="_2xcytpi" w:colFirst="0" w:colLast="0"/>
-      <w:bookmarkEnd w:id="22"/>
+      <w:bookmarkStart w:id="23" w:name="_2xcytpi" w:colFirst="0" w:colLast="0"/>
+      <w:bookmarkEnd w:id="23"/>
       <w:r>
         <w:rPr>
           <w:i/>
@@ -3242,8 +3096,8 @@
         </w:numPr>
         <w:spacing w:after="0"/>
       </w:pPr>
-      <w:bookmarkStart w:id="23" w:name="_1ci93xb" w:colFirst="0" w:colLast="0"/>
-      <w:bookmarkEnd w:id="23"/>
+      <w:bookmarkStart w:id="24" w:name="_1ci93xb" w:colFirst="0" w:colLast="0"/>
+      <w:bookmarkEnd w:id="24"/>
       <w:r>
         <w:t xml:space="preserve">Функциональные требования для роли </w:t>
       </w:r>
@@ -3261,8 +3115,8 @@
         </w:numPr>
         <w:spacing w:before="0"/>
       </w:pPr>
-      <w:bookmarkStart w:id="24" w:name="_3whwml4" w:colFirst="0" w:colLast="0"/>
-      <w:bookmarkEnd w:id="24"/>
+      <w:bookmarkStart w:id="25" w:name="_3whwml4" w:colFirst="0" w:colLast="0"/>
+      <w:bookmarkEnd w:id="25"/>
       <w:r>
         <w:t>Добавление в список желаемого</w:t>
       </w:r>
@@ -3314,8 +3168,8 @@
           <w:numId w:val="1"/>
         </w:numPr>
       </w:pPr>
-      <w:bookmarkStart w:id="25" w:name="_2bn6wsx" w:colFirst="0" w:colLast="0"/>
-      <w:bookmarkEnd w:id="25"/>
+      <w:bookmarkStart w:id="26" w:name="_2bn6wsx" w:colFirst="0" w:colLast="0"/>
+      <w:bookmarkEnd w:id="26"/>
       <w:r>
         <w:t>Добавление в список просмотренного</w:t>
       </w:r>
@@ -3594,13 +3448,7 @@
         <w:rPr>
           <w:i/>
         </w:rPr>
-        <w:t>№3.3.</w:t>
-      </w:r>
-      <w:r>
-        <w:rPr>
-          <w:i/>
-        </w:rPr>
-        <w:t>2</w:t>
+        <w:t>№3.3.2</w:t>
       </w:r>
     </w:p>
     <w:p>
@@ -3705,16 +3553,7 @@
         </w:numPr>
       </w:pPr>
       <w:r>
-        <w:t>Редактирование</w:t>
-      </w:r>
-      <w:r>
-        <w:t xml:space="preserve"> спис</w:t>
-      </w:r>
-      <w:r>
-        <w:t>ка желаемого</w:t>
-      </w:r>
-      <w:r>
-        <w:t xml:space="preserve"> </w:t>
+        <w:t xml:space="preserve">Редактирование списка желаемого </w:t>
       </w:r>
     </w:p>
     <w:p>
@@ -3899,15 +3738,7 @@
         </w:numPr>
       </w:pPr>
       <w:r>
-        <w:t xml:space="preserve">Выбор </w:t>
-      </w:r>
-      <w:proofErr w:type="spellStart"/>
-      <w:r>
-        <w:t>рандомного</w:t>
-      </w:r>
-      <w:proofErr w:type="spellEnd"/>
-      <w:r>
-        <w:t xml:space="preserve"> фильма или сериала из списка желаемого</w:t>
+        <w:t>Выбор рандомного фильма или сериала из списка желаемого</w:t>
       </w:r>
     </w:p>
     <w:p>
@@ -3937,21 +3768,7 @@
         <w:rPr>
           <w:i/>
         </w:rPr>
-        <w:t xml:space="preserve">зователь может выбрать фильм или сериал, который выдастся </w:t>
-      </w:r>
-      <w:proofErr w:type="spellStart"/>
-      <w:r>
-        <w:rPr>
-          <w:i/>
-        </w:rPr>
-        <w:t>рандомно</w:t>
-      </w:r>
-      <w:proofErr w:type="spellEnd"/>
-      <w:r>
-        <w:rPr>
-          <w:i/>
-        </w:rPr>
-        <w:t xml:space="preserve"> из списка желаемого пользователя</w:t>
+        <w:t>зователь может выбрать фильм или сериал, который выдастся рандомно из списка желаемого пользователя</w:t>
       </w:r>
     </w:p>
     <w:p>
@@ -3963,15 +3780,7 @@
         </w:numPr>
       </w:pPr>
       <w:r>
-        <w:t xml:space="preserve">Выбор </w:t>
-      </w:r>
-      <w:proofErr w:type="spellStart"/>
-      <w:r>
-        <w:t>рандомного</w:t>
-      </w:r>
-      <w:proofErr w:type="spellEnd"/>
-      <w:r>
-        <w:t xml:space="preserve"> фильма или сериала</w:t>
+        <w:t>Выбор рандомного фильма или сериала</w:t>
       </w:r>
     </w:p>
     <w:p>
@@ -4001,21 +3810,7 @@
         <w:rPr>
           <w:i/>
         </w:rPr>
-        <w:t xml:space="preserve"> фильм или сериал, который выдастся </w:t>
-      </w:r>
-      <w:proofErr w:type="spellStart"/>
-      <w:r>
-        <w:rPr>
-          <w:i/>
-        </w:rPr>
-        <w:t>рандомно</w:t>
-      </w:r>
-      <w:proofErr w:type="spellEnd"/>
-      <w:r>
-        <w:rPr>
-          <w:i/>
-        </w:rPr>
-        <w:t xml:space="preserve"> из списка всех фильмов</w:t>
+        <w:t xml:space="preserve"> фильм или сериал, который выдастся рандомно из списка всех фильмов</w:t>
       </w:r>
       <w:r>
         <w:rPr>
@@ -4094,6 +3889,18 @@
     </w:p>
     <w:p>
       <w:pPr>
+        <w:pStyle w:val="3"/>
+        <w:numPr>
+          <w:ilvl w:val="2"/>
+          <w:numId w:val="1"/>
+        </w:numPr>
+      </w:pPr>
+      <w:r>
+        <w:t>Возврат на главный экран из любого места</w:t>
+      </w:r>
+    </w:p>
+    <w:p>
+      <w:pPr>
         <w:keepLines/>
         <w:pBdr>
           <w:top w:val="nil"/>
@@ -4107,9 +3914,20 @@
         <w:jc w:val="both"/>
         <w:rPr>
           <w:i/>
-          <w:color w:val="0000FF"/>
-        </w:rPr>
-      </w:pPr>
+        </w:rPr>
+      </w:pPr>
+      <w:r>
+        <w:rPr>
+          <w:i/>
+        </w:rPr>
+        <w:t xml:space="preserve">Пользователь </w:t>
+      </w:r>
+      <w:r>
+        <w:rPr>
+          <w:i/>
+        </w:rPr>
+        <w:t>может вернуться на главный экран из любого меню бота.</w:t>
+      </w:r>
     </w:p>
     <w:p>
       <w:pPr>
@@ -4138,11 +3956,14 @@
         </w:numPr>
       </w:pPr>
       <w:r>
-        <w:t>Н</w:t>
-      </w:r>
-      <w:r>
-        <w:t>ефункциональные требования</w:t>
-      </w:r>
+        <w:t>Нефункциональные требования</w:t>
+      </w:r>
+      <w:bookmarkStart w:id="27" w:name="1pxezwc" w:colFirst="0" w:colLast="0"/>
+      <w:bookmarkStart w:id="28" w:name="2p2csry" w:colFirst="0" w:colLast="0"/>
+      <w:bookmarkStart w:id="29" w:name="_49x2ik5" w:colFirst="0" w:colLast="0"/>
+      <w:bookmarkEnd w:id="27"/>
+      <w:bookmarkEnd w:id="28"/>
+      <w:bookmarkEnd w:id="29"/>
     </w:p>
     <w:p>
       <w:pPr>
@@ -4159,140 +3980,20 @@
         <w:jc w:val="both"/>
         <w:rPr>
           <w:i/>
-          <w:color w:val="0000FF"/>
-        </w:rPr>
-      </w:pPr>
-      <w:r>
-        <w:rPr>
-          <w:i/>
-          <w:color w:val="0000FF"/>
-        </w:rPr>
-        <w:t>[В этом пункте необходимо описать нефункциональные требования, такие как:</w:t>
+          <w:color w:val="000000" w:themeColor="text1"/>
+        </w:rPr>
+      </w:pPr>
+      <w:r>
+        <w:rPr>
+          <w:i/>
+          <w:color w:val="000000" w:themeColor="text1"/>
+        </w:rPr>
+        <w:t>- Время ответа бота не должно превышать 2 секунды.</w:t>
       </w:r>
     </w:p>
     <w:p>
       <w:pPr>
         <w:keepLines/>
-        <w:numPr>
-          <w:ilvl w:val="0"/>
-          <w:numId w:val="5"/>
-        </w:numPr>
-        <w:pBdr>
-          <w:top w:val="nil"/>
-          <w:left w:val="nil"/>
-          <w:bottom w:val="nil"/>
-          <w:right w:val="nil"/>
-          <w:between w:val="nil"/>
-        </w:pBdr>
-        <w:ind w:hanging="360"/>
-        <w:jc w:val="both"/>
-      </w:pPr>
-      <w:r>
-        <w:rPr>
-          <w:i/>
-          <w:color w:val="0000FF"/>
-        </w:rPr>
-        <w:t>Производительность</w:t>
-      </w:r>
-    </w:p>
-    <w:p>
-      <w:pPr>
-        <w:keepLines/>
-        <w:numPr>
-          <w:ilvl w:val="0"/>
-          <w:numId w:val="5"/>
-        </w:numPr>
-        <w:pBdr>
-          <w:top w:val="nil"/>
-          <w:left w:val="nil"/>
-          <w:bottom w:val="nil"/>
-          <w:right w:val="nil"/>
-          <w:between w:val="nil"/>
-        </w:pBdr>
-        <w:ind w:hanging="360"/>
-        <w:jc w:val="both"/>
-      </w:pPr>
-      <w:r>
-        <w:rPr>
-          <w:i/>
-          <w:color w:val="0000FF"/>
-        </w:rPr>
-        <w:t>Масштабируемость</w:t>
-      </w:r>
-    </w:p>
-    <w:p>
-      <w:pPr>
-        <w:keepLines/>
-        <w:numPr>
-          <w:ilvl w:val="0"/>
-          <w:numId w:val="5"/>
-        </w:numPr>
-        <w:pBdr>
-          <w:top w:val="nil"/>
-          <w:left w:val="nil"/>
-          <w:bottom w:val="nil"/>
-          <w:right w:val="nil"/>
-          <w:between w:val="nil"/>
-        </w:pBdr>
-        <w:ind w:hanging="360"/>
-        <w:jc w:val="both"/>
-      </w:pPr>
-      <w:r>
-        <w:rPr>
-          <w:i/>
-          <w:color w:val="0000FF"/>
-        </w:rPr>
-        <w:t>Ограничения по используемым компонентам</w:t>
-      </w:r>
-    </w:p>
-    <w:p>
-      <w:pPr>
-        <w:keepLines/>
-        <w:numPr>
-          <w:ilvl w:val="0"/>
-          <w:numId w:val="5"/>
-        </w:numPr>
-        <w:pBdr>
-          <w:top w:val="nil"/>
-          <w:left w:val="nil"/>
-          <w:bottom w:val="nil"/>
-          <w:right w:val="nil"/>
-          <w:between w:val="nil"/>
-        </w:pBdr>
-        <w:ind w:hanging="360"/>
-        <w:jc w:val="both"/>
-      </w:pPr>
-      <w:r>
-        <w:rPr>
-          <w:i/>
-          <w:color w:val="0000FF"/>
-        </w:rPr>
-        <w:t xml:space="preserve">Необходимость миграции данных из </w:t>
-      </w:r>
-      <w:proofErr w:type="spellStart"/>
-      <w:r>
-        <w:rPr>
-          <w:i/>
-          <w:color w:val="0000FF"/>
-        </w:rPr>
-        <w:t>legacy</w:t>
-      </w:r>
-      <w:proofErr w:type="spellEnd"/>
-      <w:r>
-        <w:rPr>
-          <w:i/>
-          <w:color w:val="0000FF"/>
-        </w:rPr>
-        <w:t xml:space="preserve"> систем</w:t>
-      </w:r>
-    </w:p>
-    <w:p>
-      <w:pPr>
-        <w:keepLines/>
-        <w:numPr>
-          <w:ilvl w:val="0"/>
-          <w:numId w:val="5"/>
-        </w:numPr>
         <w:pBdr>
           <w:top w:val="nil"/>
           <w:left w:val="nil"/>
@@ -4301,15 +4002,75 @@
           <w:between w:val="nil"/>
         </w:pBdr>
         <w:spacing w:after="120"/>
-        <w:ind w:hanging="360"/>
+        <w:ind w:left="284"/>
         <w:jc w:val="both"/>
-      </w:pPr>
-      <w:r>
-        <w:rPr>
-          <w:i/>
-          <w:color w:val="0000FF"/>
-        </w:rPr>
-        <w:t>И т.д.]</w:t>
+        <w:rPr>
+          <w:i/>
+          <w:color w:val="000000" w:themeColor="text1"/>
+        </w:rPr>
+      </w:pPr>
+      <w:r>
+        <w:rPr>
+          <w:i/>
+          <w:color w:val="000000" w:themeColor="text1"/>
+        </w:rPr>
+        <w:t xml:space="preserve">- Серверная часть бота должна быть реализована на </w:t>
+      </w:r>
+      <w:r>
+        <w:rPr>
+          <w:i/>
+          <w:color w:val="000000" w:themeColor="text1"/>
+          <w:lang w:val="en-US"/>
+        </w:rPr>
+        <w:t>Java</w:t>
+      </w:r>
+      <w:r>
+        <w:rPr>
+          <w:i/>
+          <w:color w:val="000000" w:themeColor="text1"/>
+        </w:rPr>
+        <w:t xml:space="preserve"> </w:t>
+      </w:r>
+      <w:r>
+        <w:rPr>
+          <w:i/>
+          <w:color w:val="000000" w:themeColor="text1"/>
+          <w:lang w:val="en-US"/>
+        </w:rPr>
+        <w:t>Spring</w:t>
+      </w:r>
+      <w:r>
+        <w:rPr>
+          <w:i/>
+          <w:color w:val="000000" w:themeColor="text1"/>
+        </w:rPr>
+        <w:t>.</w:t>
+      </w:r>
+    </w:p>
+    <w:p>
+      <w:pPr>
+        <w:keepLines/>
+        <w:pBdr>
+          <w:top w:val="nil"/>
+          <w:left w:val="nil"/>
+          <w:bottom w:val="nil"/>
+          <w:right w:val="nil"/>
+          <w:between w:val="nil"/>
+        </w:pBdr>
+        <w:spacing w:after="120"/>
+        <w:ind w:left="284"/>
+        <w:jc w:val="both"/>
+        <w:rPr>
+          <w:i/>
+          <w:color w:val="000000" w:themeColor="text1"/>
+        </w:rPr>
+      </w:pPr>
+      <w:r>
+        <w:rPr>
+          <w:i/>
+          <w:color w:val="000000" w:themeColor="text1"/>
+        </w:rPr>
+        <w:t>- Бот должен поддерживать кириллицу.</w:t>
       </w:r>
     </w:p>
     <w:p>
@@ -4320,12 +4081,6 @@
           <w:numId w:val="1"/>
         </w:numPr>
       </w:pPr>
-      <w:bookmarkStart w:id="26" w:name="1pxezwc" w:colFirst="0" w:colLast="0"/>
-      <w:bookmarkStart w:id="27" w:name="2p2csry" w:colFirst="0" w:colLast="0"/>
-      <w:bookmarkStart w:id="28" w:name="_49x2ik5" w:colFirst="0" w:colLast="0"/>
-      <w:bookmarkEnd w:id="26"/>
-      <w:bookmarkEnd w:id="27"/>
-      <w:bookmarkEnd w:id="28"/>
       <w:r>
         <w:t>Обзор архитектуры</w:t>
       </w:r>
@@ -4362,8 +4117,8 @@
           <w:numId w:val="1"/>
         </w:numPr>
       </w:pPr>
-      <w:bookmarkStart w:id="29" w:name="_147n2zr" w:colFirst="0" w:colLast="0"/>
-      <w:bookmarkEnd w:id="29"/>
+      <w:bookmarkStart w:id="30" w:name="_147n2zr" w:colFirst="0" w:colLast="0"/>
+      <w:bookmarkEnd w:id="30"/>
       <w:r>
         <w:t>Компонентная модель системы</w:t>
       </w:r>
@@ -4391,55 +4146,7 @@
           <w:i/>
           <w:color w:val="0000FF"/>
         </w:rPr>
-        <w:t xml:space="preserve">[Здесь приводится </w:t>
-      </w:r>
-      <w:proofErr w:type="spellStart"/>
-      <w:r>
-        <w:rPr>
-          <w:i/>
-          <w:color w:val="0000FF"/>
-        </w:rPr>
-        <w:t>Component</w:t>
-      </w:r>
-      <w:proofErr w:type="spellEnd"/>
-      <w:r>
-        <w:rPr>
-          <w:i/>
-          <w:color w:val="0000FF"/>
-        </w:rPr>
-        <w:t xml:space="preserve"> </w:t>
-      </w:r>
-      <w:proofErr w:type="spellStart"/>
-      <w:proofErr w:type="gramStart"/>
-      <w:r>
-        <w:rPr>
-          <w:i/>
-          <w:color w:val="0000FF"/>
-        </w:rPr>
-        <w:t>diagram</w:t>
-      </w:r>
-      <w:proofErr w:type="spellEnd"/>
-      <w:r>
-        <w:rPr>
-          <w:i/>
-          <w:color w:val="0000FF"/>
-        </w:rPr>
-        <w:t xml:space="preserve">  -</w:t>
-      </w:r>
-      <w:proofErr w:type="gramEnd"/>
-      <w:r>
-        <w:rPr>
-          <w:i/>
-          <w:color w:val="0000FF"/>
-        </w:rPr>
-        <w:t xml:space="preserve"> диаграмма компонентов системы, со связями между компонентами  и интерфейс</w:t>
-      </w:r>
-      <w:r>
-        <w:rPr>
-          <w:i/>
-          <w:color w:val="0000FF"/>
-        </w:rPr>
-        <w:t>ами между ними, а также описание их взаимодействия. Для каждого компонента дается краткое описание его места и предназначения в системе]</w:t>
+        <w:t>[Здесь приводится Component diagram  - диаграмма компонентов системы, со связями между компонентами  и интерфейсами между ними, а также описание их взаимодействия. Для каждого компонента дается краткое описание его места и предназначения в системе]</w:t>
       </w:r>
     </w:p>
     <w:p>
@@ -4450,8 +4157,8 @@
           <w:numId w:val="1"/>
         </w:numPr>
       </w:pPr>
-      <w:bookmarkStart w:id="30" w:name="_3o7alnk" w:colFirst="0" w:colLast="0"/>
-      <w:bookmarkEnd w:id="30"/>
+      <w:bookmarkStart w:id="31" w:name="_3o7alnk" w:colFirst="0" w:colLast="0"/>
+      <w:bookmarkEnd w:id="31"/>
       <w:r>
         <w:t>Компонент 1</w:t>
       </w:r>
@@ -4479,62 +4186,7 @@
           <w:i/>
           <w:color w:val="0000FF"/>
         </w:rPr>
-        <w:t xml:space="preserve">[Здесь приводится более подробное описание предназначения компонента и </w:t>
-      </w:r>
-      <w:proofErr w:type="spellStart"/>
-      <w:r>
-        <w:rPr>
-          <w:i/>
-          <w:color w:val="0000FF"/>
-        </w:rPr>
-        <w:t>Package</w:t>
-      </w:r>
-      <w:proofErr w:type="spellEnd"/>
-      <w:r>
-        <w:rPr>
-          <w:i/>
-          <w:color w:val="0000FF"/>
-        </w:rPr>
-        <w:t xml:space="preserve"> </w:t>
-      </w:r>
-      <w:proofErr w:type="spellStart"/>
-      <w:r>
-        <w:rPr>
-          <w:i/>
-          <w:color w:val="0000FF"/>
-        </w:rPr>
-        <w:t>diagram</w:t>
-      </w:r>
-      <w:proofErr w:type="spellEnd"/>
-      <w:r>
-        <w:rPr>
-          <w:i/>
-          <w:color w:val="0000FF"/>
-        </w:rPr>
-        <w:t xml:space="preserve"> – диаграмма пакетов, из которых состоит данный компонент. Обязательно выделение на диаграмме интерфейсов пакета, служащих для связи с другими пакетами (фасад пакета), а </w:t>
-      </w:r>
-      <w:r>
-        <w:rPr>
-          <w:i/>
-          <w:color w:val="0000FF"/>
-        </w:rPr>
-        <w:t xml:space="preserve">также ключевых классов, используемых другими пакетами в </w:t>
-      </w:r>
-      <w:proofErr w:type="spellStart"/>
-      <w:r>
-        <w:rPr>
-          <w:i/>
-          <w:color w:val="0000FF"/>
-        </w:rPr>
-        <w:t>use-case</w:t>
-      </w:r>
-      <w:proofErr w:type="spellEnd"/>
-      <w:r>
-        <w:rPr>
-          <w:i/>
-          <w:color w:val="0000FF"/>
-        </w:rPr>
-        <w:t xml:space="preserve"> реализациях]</w:t>
+        <w:t>[Здесь приводится более подробное описание предназначения компонента и Package diagram – диаграмма пакетов, из которых состоит данный компонент. Обязательно выделение на диаграмме интерфейсов пакета, служащих для связи с другими пакетами (фасад пакета), а также ключевых классов, используемых другими пакетами в use-case реализациях]</w:t>
       </w:r>
     </w:p>
     <w:p>
@@ -4545,8 +4197,8 @@
           <w:numId w:val="1"/>
         </w:numPr>
       </w:pPr>
-      <w:bookmarkStart w:id="31" w:name="_23ckvvd" w:colFirst="0" w:colLast="0"/>
-      <w:bookmarkEnd w:id="31"/>
+      <w:bookmarkStart w:id="32" w:name="_23ckvvd" w:colFirst="0" w:colLast="0"/>
+      <w:bookmarkEnd w:id="32"/>
       <w:r>
         <w:lastRenderedPageBreak/>
         <w:t>Компонент 2</w:t>
@@ -4570,69 +4222,14 @@
           <w:color w:val="0000FF"/>
         </w:rPr>
       </w:pPr>
-      <w:bookmarkStart w:id="32" w:name="_ihv636" w:colFirst="0" w:colLast="0"/>
-      <w:bookmarkEnd w:id="32"/>
+      <w:bookmarkStart w:id="33" w:name="_ihv636" w:colFirst="0" w:colLast="0"/>
+      <w:bookmarkEnd w:id="33"/>
       <w:r>
         <w:rPr>
           <w:i/>
           <w:color w:val="0000FF"/>
         </w:rPr>
-        <w:t xml:space="preserve">[Здесь приводится более подробное описание предназначения компонента и </w:t>
-      </w:r>
-      <w:proofErr w:type="spellStart"/>
-      <w:r>
-        <w:rPr>
-          <w:i/>
-          <w:color w:val="0000FF"/>
-        </w:rPr>
-        <w:t>Package</w:t>
-      </w:r>
-      <w:proofErr w:type="spellEnd"/>
-      <w:r>
-        <w:rPr>
-          <w:i/>
-          <w:color w:val="0000FF"/>
-        </w:rPr>
-        <w:t xml:space="preserve"> </w:t>
-      </w:r>
-      <w:proofErr w:type="spellStart"/>
-      <w:r>
-        <w:rPr>
-          <w:i/>
-          <w:color w:val="0000FF"/>
-        </w:rPr>
-        <w:t>diagram</w:t>
-      </w:r>
-      <w:proofErr w:type="spellEnd"/>
-      <w:r>
-        <w:rPr>
-          <w:i/>
-          <w:color w:val="0000FF"/>
-        </w:rPr>
-        <w:t xml:space="preserve"> – диаграмма пакетов, из которых состоит данный компонент. Обязательно выделение</w:t>
-      </w:r>
-      <w:r>
-        <w:rPr>
-          <w:i/>
-          <w:color w:val="0000FF"/>
-        </w:rPr>
-        <w:t xml:space="preserve"> на диаграмме интерфейсов пакета, служащих для связи с другими пакетами (фасад пакета), а также ключевых классов, используемых другими пакетами в </w:t>
-      </w:r>
-      <w:proofErr w:type="spellStart"/>
-      <w:r>
-        <w:rPr>
-          <w:i/>
-          <w:color w:val="0000FF"/>
-        </w:rPr>
-        <w:t>use-case</w:t>
-      </w:r>
-      <w:proofErr w:type="spellEnd"/>
-      <w:r>
-        <w:rPr>
-          <w:i/>
-          <w:color w:val="0000FF"/>
-        </w:rPr>
-        <w:t xml:space="preserve"> реализациях]</w:t>
+        <w:t>[Здесь приводится более подробное описание предназначения компонента и Package diagram – диаграмма пакетов, из которых состоит данный компонент. Обязательно выделение на диаграмме интерфейсов пакета, служащих для связи с другими пакетами (фасад пакета), а также ключевых классов, используемых другими пакетами в use-case реализациях]</w:t>
       </w:r>
     </w:p>
     <w:p>
@@ -4670,14 +4267,7 @@
           <w:i/>
           <w:color w:val="0000FF"/>
         </w:rPr>
-        <w:t>[Здесь приводится список использованных компонент ст</w:t>
-      </w:r>
-      <w:r>
-        <w:rPr>
-          <w:i/>
-          <w:color w:val="0000FF"/>
-        </w:rPr>
-        <w:t>оронних производителей, использованных при разработке системы, с указанием их предназначения в системе]</w:t>
+        <w:t>[Здесь приводится список использованных компонент сторонних производителей, использованных при разработке системы, с указанием их предназначения в системе]</w:t>
       </w:r>
     </w:p>
     <w:p>
@@ -4688,8 +4278,8 @@
           <w:numId w:val="1"/>
         </w:numPr>
       </w:pPr>
-      <w:bookmarkStart w:id="33" w:name="_32hioqz" w:colFirst="0" w:colLast="0"/>
-      <w:bookmarkEnd w:id="33"/>
+      <w:bookmarkStart w:id="34" w:name="_32hioqz" w:colFirst="0" w:colLast="0"/>
+      <w:bookmarkEnd w:id="34"/>
       <w:r>
         <w:t>Схема развертывания приложения</w:t>
       </w:r>
@@ -4717,55 +4307,7 @@
           <w:i/>
           <w:color w:val="0000FF"/>
         </w:rPr>
-        <w:t xml:space="preserve">[Здесь приводится </w:t>
-      </w:r>
-      <w:proofErr w:type="spellStart"/>
-      <w:r>
-        <w:rPr>
-          <w:i/>
-          <w:color w:val="0000FF"/>
-        </w:rPr>
-        <w:t>Deployment</w:t>
-      </w:r>
-      <w:proofErr w:type="spellEnd"/>
-      <w:r>
-        <w:rPr>
-          <w:i/>
-          <w:color w:val="0000FF"/>
-        </w:rPr>
-        <w:t xml:space="preserve"> </w:t>
-      </w:r>
-      <w:proofErr w:type="spellStart"/>
-      <w:proofErr w:type="gramStart"/>
-      <w:r>
-        <w:rPr>
-          <w:i/>
-          <w:color w:val="0000FF"/>
-        </w:rPr>
-        <w:t>diagram</w:t>
-      </w:r>
-      <w:proofErr w:type="spellEnd"/>
-      <w:r>
-        <w:rPr>
-          <w:i/>
-          <w:color w:val="0000FF"/>
-        </w:rPr>
-        <w:t xml:space="preserve">  -</w:t>
-      </w:r>
-      <w:proofErr w:type="gramEnd"/>
-      <w:r>
-        <w:rPr>
-          <w:i/>
-          <w:color w:val="0000FF"/>
-        </w:rPr>
-        <w:t xml:space="preserve"> диаграмма развертывания системы, со связями между узлами и указанием способа связ</w:t>
-      </w:r>
-      <w:r>
-        <w:rPr>
-          <w:i/>
-          <w:color w:val="0000FF"/>
-        </w:rPr>
-        <w:t>и (протокола). На диаграмме обязательно указать, какие компоненты находятся на том или ином узле]</w:t>
+        <w:t>[Здесь приводится Deployment diagram  - диаграмма развертывания системы, со связями между узлами и указанием способа связи (протокола). На диаграмме обязательно указать, какие компоненты находятся на том или ином узле]</w:t>
       </w:r>
     </w:p>
     <w:p>
@@ -4776,12 +4318,12 @@
           <w:numId w:val="1"/>
         </w:numPr>
       </w:pPr>
-      <w:bookmarkStart w:id="34" w:name="1hmsyys" w:colFirst="0" w:colLast="0"/>
-      <w:bookmarkStart w:id="35" w:name="41mghml" w:colFirst="0" w:colLast="0"/>
-      <w:bookmarkStart w:id="36" w:name="_2grqrue" w:colFirst="0" w:colLast="0"/>
-      <w:bookmarkEnd w:id="34"/>
+      <w:bookmarkStart w:id="35" w:name="1hmsyys" w:colFirst="0" w:colLast="0"/>
+      <w:bookmarkStart w:id="36" w:name="41mghml" w:colFirst="0" w:colLast="0"/>
+      <w:bookmarkStart w:id="37" w:name="_2grqrue" w:colFirst="0" w:colLast="0"/>
       <w:bookmarkEnd w:id="35"/>
       <w:bookmarkEnd w:id="36"/>
+      <w:bookmarkEnd w:id="37"/>
       <w:r>
         <w:t>Допущения и ограничения</w:t>
       </w:r>
@@ -4809,30 +4351,7 @@
           <w:i/>
           <w:color w:val="0000FF"/>
         </w:rPr>
-        <w:t xml:space="preserve">[Краткое описание </w:t>
-      </w:r>
-      <w:proofErr w:type="gramStart"/>
-      <w:r>
-        <w:rPr>
-          <w:i/>
-          <w:color w:val="0000FF"/>
-        </w:rPr>
-        <w:t>допущений,  которые</w:t>
-      </w:r>
-      <w:proofErr w:type="gramEnd"/>
-      <w:r>
-        <w:rPr>
-          <w:i/>
-          <w:color w:val="0000FF"/>
-        </w:rPr>
-        <w:t xml:space="preserve"> подразумевает данный проект, и любых ограничений (например, по бюджету, участникам, требуемому о</w:t>
-      </w:r>
-      <w:r>
-        <w:rPr>
-          <w:i/>
-          <w:color w:val="0000FF"/>
-        </w:rPr>
-        <w:t>борудованию, срокам и т.п.), накладываемых на его выполнение.]</w:t>
+        <w:t>[Краткое описание допущений,  которые подразумевает данный проект, и любых ограничений (например, по бюджету, участникам, требуемому оборудованию, срокам и т.п.), накладываемых на его выполнение.]</w:t>
       </w:r>
     </w:p>
     <w:p>
@@ -4856,27 +4375,7 @@
         <w:rPr>
           <w:color w:val="339966"/>
         </w:rPr>
-        <w:t xml:space="preserve">Пример: При разработке проекта принято допущение, что число транзакций в единицу времени значительно (более </w:t>
-      </w:r>
-      <w:proofErr w:type="gramStart"/>
-      <w:r>
-        <w:rPr>
-          <w:color w:val="339966"/>
-        </w:rPr>
-        <w:t>чем  в</w:t>
-      </w:r>
-      <w:proofErr w:type="gramEnd"/>
-      <w:r>
-        <w:rPr>
-          <w:color w:val="339966"/>
-        </w:rPr>
-        <w:t xml:space="preserve"> 10 раз) снижается в ночное время, что позволяет в период с 01:00 до 6:00 произ</w:t>
-      </w:r>
-      <w:r>
-        <w:rPr>
-          <w:color w:val="339966"/>
-        </w:rPr>
-        <w:t xml:space="preserve">водить автоматическое обновление программного обеспечения системы, требующее полной перезагрузки и остановки сервиса на период до 5 минут. </w:t>
+        <w:t xml:space="preserve">Пример: При разработке проекта принято допущение, что число транзакций в единицу времени значительно (более чем  в 10 раз) снижается в ночное время, что позволяет в период с 01:00 до 6:00 производить автоматическое обновление программного обеспечения системы, требующее полной перезагрузки и остановки сервиса на период до 5 минут. </w:t>
       </w:r>
     </w:p>
     <w:p>
@@ -4896,12 +4395,12 @@
           <w:color w:val="339966"/>
         </w:rPr>
       </w:pPr>
-      <w:bookmarkStart w:id="37" w:name="3fwokq0" w:colFirst="0" w:colLast="0"/>
-      <w:bookmarkStart w:id="38" w:name="vx1227" w:colFirst="0" w:colLast="0"/>
-      <w:bookmarkStart w:id="39" w:name="_1v1yuxt" w:colFirst="0" w:colLast="0"/>
-      <w:bookmarkEnd w:id="37"/>
+      <w:bookmarkStart w:id="38" w:name="3fwokq0" w:colFirst="0" w:colLast="0"/>
+      <w:bookmarkStart w:id="39" w:name="vx1227" w:colFirst="0" w:colLast="0"/>
+      <w:bookmarkStart w:id="40" w:name="_1v1yuxt" w:colFirst="0" w:colLast="0"/>
       <w:bookmarkEnd w:id="38"/>
       <w:bookmarkEnd w:id="39"/>
+      <w:bookmarkEnd w:id="40"/>
     </w:p>
     <w:p>
       <w:pPr>
@@ -4911,19 +4410,19 @@
           <w:numId w:val="1"/>
         </w:numPr>
       </w:pPr>
-      <w:bookmarkStart w:id="40" w:name="2u6wntf" w:colFirst="0" w:colLast="0"/>
-      <w:bookmarkStart w:id="41" w:name="4f1mdlm" w:colFirst="0" w:colLast="0"/>
-      <w:bookmarkStart w:id="42" w:name="_28h4qwu" w:colFirst="0" w:colLast="0"/>
-      <w:bookmarkEnd w:id="40"/>
+      <w:bookmarkStart w:id="41" w:name="2u6wntf" w:colFirst="0" w:colLast="0"/>
+      <w:bookmarkStart w:id="42" w:name="4f1mdlm" w:colFirst="0" w:colLast="0"/>
+      <w:bookmarkStart w:id="43" w:name="_28h4qwu" w:colFirst="0" w:colLast="0"/>
       <w:bookmarkEnd w:id="41"/>
       <w:bookmarkEnd w:id="42"/>
+      <w:bookmarkEnd w:id="43"/>
       <w:r>
         <w:br w:type="page"/>
       </w:r>
-      <w:bookmarkStart w:id="43" w:name="19c6y18" w:colFirst="0" w:colLast="0"/>
-      <w:bookmarkStart w:id="44" w:name="3tbugp1" w:colFirst="0" w:colLast="0"/>
-      <w:bookmarkEnd w:id="43"/>
+      <w:bookmarkStart w:id="44" w:name="19c6y18" w:colFirst="0" w:colLast="0"/>
+      <w:bookmarkStart w:id="45" w:name="3tbugp1" w:colFirst="0" w:colLast="0"/>
       <w:bookmarkEnd w:id="44"/>
+      <w:bookmarkEnd w:id="45"/>
       <w:r>
         <w:lastRenderedPageBreak/>
         <w:t>Известные проблемы</w:t>
@@ -4950,13 +4449,7 @@
         <w:rPr>
           <w:color w:val="000000"/>
         </w:rPr>
-        <w:t>Ниже приводятся известные на данный момент проблемы и недоработки выработанного программного ре</w:t>
-      </w:r>
-      <w:r>
-        <w:rPr>
-          <w:color w:val="000000"/>
-        </w:rPr>
-        <w:t>шения, а также возможные пути их устранения в последующих итерациях проекта.</w:t>
+        <w:t>Ниже приводятся известные на данный момент проблемы и недоработки выработанного программного решения, а также возможные пути их устранения в последующих итерациях проекта.</w:t>
       </w:r>
     </w:p>
     <w:p>
@@ -4970,8 +4463,8 @@
           <w:tab w:val="left" w:pos="567"/>
         </w:tabs>
       </w:pPr>
-      <w:bookmarkStart w:id="45" w:name="_nmf14n" w:colFirst="0" w:colLast="0"/>
-      <w:bookmarkEnd w:id="45"/>
+      <w:bookmarkStart w:id="46" w:name="_nmf14n" w:colFirst="0" w:colLast="0"/>
+      <w:bookmarkEnd w:id="46"/>
       <w:r>
         <w:rPr>
           <w:color w:val="339966"/>
@@ -5290,35 +4783,7 @@
               <w:rPr>
                 <w:color w:val="339966"/>
               </w:rPr>
-              <w:t xml:space="preserve">Кластеризация веб-сервера и сервера базы данных, а также применение </w:t>
-            </w:r>
-            <w:proofErr w:type="spellStart"/>
-            <w:r>
-              <w:rPr>
-                <w:color w:val="339966"/>
-              </w:rPr>
-              <w:t>load</w:t>
-            </w:r>
-            <w:proofErr w:type="spellEnd"/>
-            <w:r>
-              <w:rPr>
-                <w:color w:val="339966"/>
-              </w:rPr>
-              <w:t xml:space="preserve"> </w:t>
-            </w:r>
-            <w:proofErr w:type="spellStart"/>
-            <w:r>
-              <w:rPr>
-                <w:color w:val="339966"/>
-              </w:rPr>
-              <w:t>balancer</w:t>
-            </w:r>
-            <w:proofErr w:type="spellEnd"/>
-            <w:r>
-              <w:rPr>
-                <w:color w:val="339966"/>
-              </w:rPr>
-              <w:t xml:space="preserve"> в точке маршрутизации запроса к веб-серверу.</w:t>
+              <w:t>Кластеризация веб-сервера и сервера базы данных, а также применение load balancer в точке маршрутизации запроса к веб-серверу.</w:t>
             </w:r>
           </w:p>
         </w:tc>
@@ -5673,8 +5138,6 @@
               </w:rPr>
               <w:t>для них</w:t>
             </w:r>
-            <w:bookmarkStart w:id="46" w:name="_GoBack"/>
-            <w:bookmarkEnd w:id="46"/>
           </w:p>
         </w:tc>
         <w:tc>
@@ -5744,6 +5207,13 @@
                 <w:color w:val="000000"/>
               </w:rPr>
             </w:pPr>
+            <w:r>
+              <w:rPr>
+                <w:b/>
+                <w:color w:val="000000"/>
+              </w:rPr>
+              <w:t>19.10.2023</w:t>
+            </w:r>
           </w:p>
         </w:tc>
         <w:tc>
@@ -5774,6 +5244,13 @@
                 <w:color w:val="000000"/>
               </w:rPr>
             </w:pPr>
+            <w:r>
+              <w:rPr>
+                <w:b/>
+                <w:color w:val="000000"/>
+              </w:rPr>
+              <w:t>1.0.2</w:t>
+            </w:r>
           </w:p>
         </w:tc>
         <w:tc>
@@ -5804,6 +5281,50 @@
                 <w:color w:val="000000"/>
               </w:rPr>
             </w:pPr>
+            <w:r>
+              <w:rPr>
+                <w:b/>
+                <w:color w:val="000000"/>
+              </w:rPr>
+              <w:t xml:space="preserve">Добавил </w:t>
+            </w:r>
+            <w:r>
+              <w:rPr>
+                <w:b/>
+                <w:color w:val="000000"/>
+                <w:lang w:val="en-US"/>
+              </w:rPr>
+              <w:t>Use</w:t>
+            </w:r>
+            <w:r>
+              <w:rPr>
+                <w:b/>
+                <w:color w:val="000000"/>
+              </w:rPr>
+              <w:t>-</w:t>
+            </w:r>
+            <w:r>
+              <w:rPr>
+                <w:b/>
+                <w:color w:val="000000"/>
+                <w:lang w:val="en-US"/>
+              </w:rPr>
+              <w:t>Case</w:t>
+            </w:r>
+            <w:r>
+              <w:rPr>
+                <w:b/>
+                <w:color w:val="000000"/>
+              </w:rPr>
+              <w:t xml:space="preserve"> </w:t>
+            </w:r>
+            <w:r>
+              <w:rPr>
+                <w:b/>
+                <w:color w:val="000000"/>
+              </w:rPr>
+              <w:t>№3.3.14 и добавил нефункциональные требования</w:t>
+            </w:r>
           </w:p>
         </w:tc>
         <w:tc>
@@ -5834,6 +5355,13 @@
                 <w:color w:val="000000"/>
               </w:rPr>
             </w:pPr>
+            <w:r>
+              <w:rPr>
+                <w:b/>
+                <w:color w:val="000000"/>
+              </w:rPr>
+              <w:t>Никита</w:t>
+            </w:r>
           </w:p>
         </w:tc>
       </w:tr>
@@ -7476,14 +7004,12 @@
               <w:color w:val="000000"/>
             </w:rPr>
           </w:pPr>
-          <w:proofErr w:type="spellStart"/>
           <w:r>
             <w:rPr>
               <w:i/>
             </w:rPr>
             <w:t>КиноЛист</w:t>
           </w:r>
-          <w:proofErr w:type="spellEnd"/>
           <w:r>
             <w:rPr>
               <w:i/>
@@ -7569,18 +7095,8 @@
               <w:sz w:val="18"/>
               <w:szCs w:val="18"/>
             </w:rPr>
-            <w:t>P-</w:t>
+            <w:t>P-Project.OOAD.Report.Kinolist</w:t>
           </w:r>
-          <w:proofErr w:type="spellStart"/>
-          <w:r>
-            <w:rPr>
-              <w:i/>
-              <w:sz w:val="18"/>
-              <w:szCs w:val="18"/>
-            </w:rPr>
-            <w:t>Project.OOAD.Report.Kinolist</w:t>
-          </w:r>
-          <w:proofErr w:type="spellEnd"/>
           <w:r>
             <w:rPr>
               <w:i/>
@@ -7588,7 +7104,25 @@
               <w:sz w:val="18"/>
               <w:szCs w:val="18"/>
             </w:rPr>
-            <w:t xml:space="preserve">   Версия: 1.0.1   </w:t>
+            <w:t xml:space="preserve">   Версия: 1.0.</w:t>
+          </w:r>
+          <w:r>
+            <w:rPr>
+              <w:i/>
+              <w:color w:val="000000"/>
+              <w:sz w:val="18"/>
+              <w:szCs w:val="18"/>
+            </w:rPr>
+            <w:t>2</w:t>
+          </w:r>
+          <w:r>
+            <w:rPr>
+              <w:i/>
+              <w:color w:val="000000"/>
+              <w:sz w:val="18"/>
+              <w:szCs w:val="18"/>
+            </w:rPr>
+            <w:t xml:space="preserve">   </w:t>
           </w:r>
           <w:r>
             <w:rPr>
@@ -7606,7 +7140,7 @@
               <w:sz w:val="18"/>
               <w:szCs w:val="18"/>
             </w:rPr>
-            <w:t>6</w:t>
+            <w:t>9</w:t>
           </w:r>
           <w:r>
             <w:rPr>
@@ -9439,6 +8973,7 @@
   <w:style w:type="character" w:default="1" w:styleId="a0">
     <w:name w:val="Default Paragraph Font"/>
     <w:uiPriority w:val="1"/>
+    <w:semiHidden/>
     <w:unhideWhenUsed/>
   </w:style>
   <w:style w:type="table" w:default="1" w:styleId="a1">

</xml_diff>

<commit_message>
update doc to 1.0.4 version
</commit_message>
<xml_diff>
--- a/P-Project.OOAD.Report.Kinolist.docx
+++ b/P-Project.OOAD.Report.Kinolist.docx
@@ -358,7 +358,7 @@
           <w:sz w:val="28"/>
           <w:szCs w:val="28"/>
         </w:rPr>
-        <w:t>2</w:t>
+        <w:t>4</w:t>
       </w:r>
       <w:bookmarkStart w:id="0" w:name="_GoBack"/>
       <w:bookmarkEnd w:id="0"/>
@@ -1109,57 +1109,6 @@
             </w:r>
           </w:hyperlink>
           <w:hyperlink w:anchor="_4i7ojhp">
-            <w:r>
-              <w:rPr>
-                <w:color w:val="000000"/>
-              </w:rPr>
-              <w:tab/>
-            </w:r>
-          </w:hyperlink>
-        </w:p>
-        <w:p>
-          <w:pPr>
-            <w:pBdr>
-              <w:top w:val="nil"/>
-              <w:left w:val="nil"/>
-              <w:bottom w:val="nil"/>
-              <w:right w:val="nil"/>
-              <w:between w:val="nil"/>
-            </w:pBdr>
-            <w:ind w:left="864"/>
-            <w:rPr>
-              <w:color w:val="000000"/>
-            </w:rPr>
-          </w:pPr>
-          <w:hyperlink w:anchor="_2xcytpi">
-            <w:r>
-              <w:rPr>
-                <w:color w:val="0000FF"/>
-                <w:u w:val="single"/>
-              </w:rPr>
-              <w:t>3.2.2</w:t>
-            </w:r>
-          </w:hyperlink>
-          <w:hyperlink w:anchor="_2xcytpi">
-            <w:r>
-              <w:rPr>
-                <w:color w:val="000000"/>
-                <w:sz w:val="24"/>
-                <w:szCs w:val="24"/>
-              </w:rPr>
-              <w:tab/>
-            </w:r>
-          </w:hyperlink>
-          <w:hyperlink w:anchor="_2xcytpi">
-            <w:r>
-              <w:rPr>
-                <w:color w:val="0000FF"/>
-                <w:u w:val="single"/>
-              </w:rPr>
-              <w:t>&lt;Use Case Name 2&gt;</w:t>
-            </w:r>
-          </w:hyperlink>
-          <w:hyperlink w:anchor="_2xcytpi">
             <w:r>
               <w:rPr>
                 <w:color w:val="000000"/>
@@ -3089,40 +3038,6 @@
     </w:p>
     <w:p>
       <w:pPr>
-        <w:pStyle w:val="2"/>
-        <w:numPr>
-          <w:ilvl w:val="1"/>
-          <w:numId w:val="1"/>
-        </w:numPr>
-        <w:spacing w:after="0"/>
-      </w:pPr>
-      <w:bookmarkStart w:id="24" w:name="_1ci93xb" w:colFirst="0" w:colLast="0"/>
-      <w:bookmarkEnd w:id="24"/>
-      <w:r>
-        <w:t xml:space="preserve">Функциональные требования для роли </w:t>
-      </w:r>
-      <w:r>
-        <w:t>авторизованного пользователя</w:t>
-      </w:r>
-    </w:p>
-    <w:p/>
-    <w:p>
-      <w:pPr>
-        <w:pStyle w:val="3"/>
-        <w:numPr>
-          <w:ilvl w:val="2"/>
-          <w:numId w:val="1"/>
-        </w:numPr>
-        <w:spacing w:before="0"/>
-      </w:pPr>
-      <w:bookmarkStart w:id="25" w:name="_3whwml4" w:colFirst="0" w:colLast="0"/>
-      <w:bookmarkEnd w:id="25"/>
-      <w:r>
-        <w:t>Добавление в список желаемого</w:t>
-      </w:r>
-    </w:p>
-    <w:p>
-      <w:pPr>
         <w:keepLines/>
         <w:pBdr>
           <w:top w:val="nil"/>
@@ -3142,24 +3057,63 @@
         <w:rPr>
           <w:i/>
         </w:rPr>
-        <w:t xml:space="preserve">Пользователь добавляет выбранный им фильм в список желаемых фильмов/сериалов </w:t>
-      </w:r>
-      <w:r>
-        <w:rPr>
-          <w:i/>
-        </w:rPr>
-        <w:t>к</w:t>
-      </w:r>
-      <w:r>
-        <w:rPr>
-          <w:i/>
-        </w:rPr>
-        <w:t xml:space="preserve"> </w:t>
-      </w:r>
-      <w:r>
-        <w:t>просмотру</w:t>
-      </w:r>
-    </w:p>
+        <w:drawing>
+          <wp:inline distT="0" distB="0" distL="0" distR="0" wp14:anchorId="4AB56E09" wp14:editId="674FDAE2">
+            <wp:extent cx="3082676" cy="2832100"/>
+            <wp:effectExtent l="0" t="0" r="3810" b="6350"/>
+            <wp:docPr id="3" name="Рисунок 3"/>
+            <wp:cNvGraphicFramePr>
+              <a:graphicFrameLocks xmlns:a="http://schemas.openxmlformats.org/drawingml/2006/main" noChangeAspect="1"/>
+            </wp:cNvGraphicFramePr>
+            <a:graphic xmlns:a="http://schemas.openxmlformats.org/drawingml/2006/main">
+              <a:graphicData uri="http://schemas.openxmlformats.org/drawingml/2006/picture">
+                <pic:pic xmlns:pic="http://schemas.openxmlformats.org/drawingml/2006/picture">
+                  <pic:nvPicPr>
+                    <pic:cNvPr id="1" name=""/>
+                    <pic:cNvPicPr/>
+                  </pic:nvPicPr>
+                  <pic:blipFill>
+                    <a:blip r:embed="rId7"/>
+                    <a:stretch>
+                      <a:fillRect/>
+                    </a:stretch>
+                  </pic:blipFill>
+                  <pic:spPr>
+                    <a:xfrm>
+                      <a:off x="0" y="0"/>
+                      <a:ext cx="3109030" cy="2856312"/>
+                    </a:xfrm>
+                    <a:prstGeom prst="rect">
+                      <a:avLst/>
+                    </a:prstGeom>
+                  </pic:spPr>
+                </pic:pic>
+              </a:graphicData>
+            </a:graphic>
+          </wp:inline>
+        </w:drawing>
+      </w:r>
+    </w:p>
+    <w:p>
+      <w:pPr>
+        <w:pStyle w:val="2"/>
+        <w:numPr>
+          <w:ilvl w:val="1"/>
+          <w:numId w:val="1"/>
+        </w:numPr>
+        <w:spacing w:after="0"/>
+      </w:pPr>
+      <w:bookmarkStart w:id="24" w:name="_1ci93xb" w:colFirst="0" w:colLast="0"/>
+      <w:bookmarkEnd w:id="24"/>
+      <w:r>
+        <w:lastRenderedPageBreak/>
+        <w:t xml:space="preserve">Функциональные требования для роли </w:t>
+      </w:r>
+      <w:r>
+        <w:t>авторизованного пользователя</w:t>
+      </w:r>
+    </w:p>
+    <w:p/>
     <w:p>
       <w:pPr>
         <w:pStyle w:val="3"/>
@@ -3167,11 +3121,12 @@
           <w:ilvl w:val="2"/>
           <w:numId w:val="1"/>
         </w:numPr>
-      </w:pPr>
-      <w:bookmarkStart w:id="26" w:name="_2bn6wsx" w:colFirst="0" w:colLast="0"/>
-      <w:bookmarkEnd w:id="26"/>
-      <w:r>
-        <w:t>Добавление в список просмотренного</w:t>
+        <w:spacing w:before="0"/>
+      </w:pPr>
+      <w:bookmarkStart w:id="25" w:name="_3whwml4" w:colFirst="0" w:colLast="0"/>
+      <w:bookmarkEnd w:id="25"/>
+      <w:r>
+        <w:t>Добавление в список желаемого</w:t>
       </w:r>
     </w:p>
     <w:p>
@@ -3187,9 +3142,6 @@
         <w:spacing w:after="120"/>
         <w:ind w:left="284"/>
         <w:jc w:val="both"/>
-        <w:rPr>
-          <w:i/>
-        </w:rPr>
       </w:pPr>
       <w:r>
         <w:rPr>
@@ -3207,22 +3159,10 @@
         <w:rPr>
           <w:i/>
         </w:rPr>
-        <w:t xml:space="preserve"> просмотру</w:t>
-      </w:r>
-    </w:p>
-    <w:p>
-      <w:pPr>
-        <w:pStyle w:val="3"/>
-        <w:numPr>
-          <w:ilvl w:val="2"/>
-          <w:numId w:val="1"/>
-        </w:numPr>
-      </w:pPr>
-      <w:r>
-        <w:t>Добавле</w:t>
-      </w:r>
-      <w:r>
-        <w:t>ние в список отслеживаемого</w:t>
+        <w:t xml:space="preserve"> </w:t>
+      </w:r>
+      <w:r>
+        <w:t>просмотру</w:t>
       </w:r>
     </w:p>
     <w:p>
@@ -3246,31 +3186,41 @@
         <w:rPr>
           <w:i/>
         </w:rPr>
-        <w:t xml:space="preserve">Пользователь добавляет выбранный им </w:t>
-      </w:r>
-      <w:r>
-        <w:rPr>
-          <w:i/>
-        </w:rPr>
-        <w:t>сериал</w:t>
-      </w:r>
-      <w:r>
-        <w:rPr>
-          <w:i/>
-        </w:rPr>
-        <w:t xml:space="preserve"> в список отслеживаемого, после чего он становится подписан</w:t>
-      </w:r>
-      <w:r>
-        <w:rPr>
-          <w:i/>
-        </w:rPr>
-        <w:t xml:space="preserve"> на уведомления. Как только выходит новая серия или сезон пользователю </w:t>
-      </w:r>
-      <w:r>
-        <w:rPr>
-          <w:i/>
-        </w:rPr>
-        <w:t>приходит соответствующее уведомлении о выходе новой серии.</w:t>
+        <w:drawing>
+          <wp:inline distT="0" distB="0" distL="0" distR="0" wp14:anchorId="5CDE17B4" wp14:editId="45ECD4FD">
+            <wp:extent cx="2502776" cy="2451100"/>
+            <wp:effectExtent l="0" t="0" r="0" b="6350"/>
+            <wp:docPr id="1" name="Рисунок 1"/>
+            <wp:cNvGraphicFramePr>
+              <a:graphicFrameLocks xmlns:a="http://schemas.openxmlformats.org/drawingml/2006/main" noChangeAspect="1"/>
+            </wp:cNvGraphicFramePr>
+            <a:graphic xmlns:a="http://schemas.openxmlformats.org/drawingml/2006/main">
+              <a:graphicData uri="http://schemas.openxmlformats.org/drawingml/2006/picture">
+                <pic:pic xmlns:pic="http://schemas.openxmlformats.org/drawingml/2006/picture">
+                  <pic:nvPicPr>
+                    <pic:cNvPr id="1" name=""/>
+                    <pic:cNvPicPr/>
+                  </pic:nvPicPr>
+                  <pic:blipFill>
+                    <a:blip r:embed="rId8"/>
+                    <a:stretch>
+                      <a:fillRect/>
+                    </a:stretch>
+                  </pic:blipFill>
+                  <pic:spPr>
+                    <a:xfrm>
+                      <a:off x="0" y="0"/>
+                      <a:ext cx="2510736" cy="2458895"/>
+                    </a:xfrm>
+                    <a:prstGeom prst="rect">
+                      <a:avLst/>
+                    </a:prstGeom>
+                  </pic:spPr>
+                </pic:pic>
+              </a:graphicData>
+            </a:graphic>
+          </wp:inline>
+        </w:drawing>
       </w:r>
     </w:p>
     <w:p>
@@ -3281,8 +3231,10 @@
           <w:numId w:val="1"/>
         </w:numPr>
       </w:pPr>
-      <w:r>
-        <w:t>Посмотреть список желаемого</w:t>
+      <w:bookmarkStart w:id="26" w:name="_2bn6wsx" w:colFirst="0" w:colLast="0"/>
+      <w:bookmarkEnd w:id="26"/>
+      <w:r>
+        <w:t>Добавление в список просмотренного</w:t>
       </w:r>
     </w:p>
     <w:p>
@@ -3306,69 +3258,19 @@
         <w:rPr>
           <w:i/>
         </w:rPr>
-        <w:t>П</w:t>
-      </w:r>
-      <w:r>
-        <w:rPr>
-          <w:i/>
-        </w:rPr>
-        <w:t>ользователю показывается список сериалов и фильмов, которые он добав</w:t>
-      </w:r>
-      <w:r>
-        <w:rPr>
-          <w:i/>
-        </w:rPr>
-        <w:t>ил</w:t>
-      </w:r>
-      <w:r>
-        <w:rPr>
-          <w:i/>
-        </w:rPr>
-        <w:t xml:space="preserve"> в свой список желаемого, используя </w:t>
-      </w:r>
-      <w:r>
-        <w:rPr>
-          <w:i/>
-          <w:lang w:val="en-US"/>
-        </w:rPr>
-        <w:t>Use</w:t>
-      </w:r>
-      <w:r>
-        <w:rPr>
-          <w:i/>
-        </w:rPr>
-        <w:t>-</w:t>
-      </w:r>
-      <w:r>
-        <w:rPr>
-          <w:i/>
-          <w:lang w:val="en-US"/>
-        </w:rPr>
-        <w:t>Case</w:t>
-      </w:r>
-      <w:r>
-        <w:rPr>
-          <w:i/>
-        </w:rPr>
-        <w:t xml:space="preserve"> </w:t>
-      </w:r>
-      <w:r>
-        <w:rPr>
-          <w:i/>
-        </w:rPr>
-        <w:t>№3.3.1</w:t>
-      </w:r>
-    </w:p>
-    <w:p>
-      <w:pPr>
-        <w:pStyle w:val="3"/>
-        <w:numPr>
-          <w:ilvl w:val="2"/>
-          <w:numId w:val="1"/>
-        </w:numPr>
-      </w:pPr>
-      <w:r>
-        <w:t>Посмотреть список просмотренного</w:t>
+        <w:t xml:space="preserve">Пользователь добавляет выбранный им фильм в список желаемых фильмов/сериалов </w:t>
+      </w:r>
+      <w:r>
+        <w:rPr>
+          <w:i/>
+        </w:rPr>
+        <w:t>к</w:t>
+      </w:r>
+      <w:r>
+        <w:rPr>
+          <w:i/>
+        </w:rPr>
+        <w:t xml:space="preserve"> просмотру</w:t>
       </w:r>
     </w:p>
     <w:p>
@@ -3392,63 +3294,57 @@
         <w:rPr>
           <w:i/>
         </w:rPr>
-        <w:t>Пользователю показывается список сериалов и фильмов, которые он добав</w:t>
-      </w:r>
-      <w:r>
-        <w:rPr>
-          <w:i/>
-        </w:rPr>
-        <w:t>ил</w:t>
-      </w:r>
-      <w:r>
-        <w:rPr>
-          <w:i/>
-        </w:rPr>
-        <w:t xml:space="preserve"> в свой список </w:t>
-      </w:r>
-      <w:r>
-        <w:rPr>
-          <w:i/>
-        </w:rPr>
-        <w:t>просмотренного</w:t>
-      </w:r>
-      <w:r>
-        <w:rPr>
-          <w:i/>
-        </w:rPr>
-        <w:t xml:space="preserve">, используя </w:t>
-      </w:r>
-      <w:r>
-        <w:rPr>
-          <w:i/>
-          <w:lang w:val="en-US"/>
-        </w:rPr>
-        <w:t>Use</w:t>
-      </w:r>
-      <w:r>
-        <w:rPr>
-          <w:i/>
-        </w:rPr>
-        <w:t>-</w:t>
-      </w:r>
-      <w:r>
-        <w:rPr>
-          <w:i/>
-          <w:lang w:val="en-US"/>
-        </w:rPr>
-        <w:t>Case</w:t>
-      </w:r>
-      <w:r>
-        <w:rPr>
-          <w:i/>
-        </w:rPr>
-        <w:t xml:space="preserve"> </w:t>
-      </w:r>
-      <w:r>
-        <w:rPr>
-          <w:i/>
-        </w:rPr>
-        <w:t>№3.3.2</w:t>
+        <w:drawing>
+          <wp:inline distT="0" distB="0" distL="0" distR="0" wp14:anchorId="770AFCBC" wp14:editId="360F8EFD">
+            <wp:extent cx="4107075" cy="3994150"/>
+            <wp:effectExtent l="0" t="0" r="8255" b="6350"/>
+            <wp:docPr id="4" name="Рисунок 4"/>
+            <wp:cNvGraphicFramePr>
+              <a:graphicFrameLocks xmlns:a="http://schemas.openxmlformats.org/drawingml/2006/main" noChangeAspect="1"/>
+            </wp:cNvGraphicFramePr>
+            <a:graphic xmlns:a="http://schemas.openxmlformats.org/drawingml/2006/main">
+              <a:graphicData uri="http://schemas.openxmlformats.org/drawingml/2006/picture">
+                <pic:pic xmlns:pic="http://schemas.openxmlformats.org/drawingml/2006/picture">
+                  <pic:nvPicPr>
+                    <pic:cNvPr id="1" name=""/>
+                    <pic:cNvPicPr/>
+                  </pic:nvPicPr>
+                  <pic:blipFill>
+                    <a:blip r:embed="rId9"/>
+                    <a:stretch>
+                      <a:fillRect/>
+                    </a:stretch>
+                  </pic:blipFill>
+                  <pic:spPr>
+                    <a:xfrm>
+                      <a:off x="0" y="0"/>
+                      <a:ext cx="4141473" cy="4027603"/>
+                    </a:xfrm>
+                    <a:prstGeom prst="rect">
+                      <a:avLst/>
+                    </a:prstGeom>
+                  </pic:spPr>
+                </pic:pic>
+              </a:graphicData>
+            </a:graphic>
+          </wp:inline>
+        </w:drawing>
+      </w:r>
+    </w:p>
+    <w:p>
+      <w:pPr>
+        <w:pStyle w:val="3"/>
+        <w:numPr>
+          <w:ilvl w:val="2"/>
+          <w:numId w:val="1"/>
+        </w:numPr>
+      </w:pPr>
+      <w:r>
+        <w:lastRenderedPageBreak/>
+        <w:t>Добавле</w:t>
+      </w:r>
+      <w:r>
+        <w:t>ние в список отслеживаемого</w:t>
       </w:r>
     </w:p>
     <w:p>
@@ -3468,18 +3364,35 @@
           <w:i/>
         </w:rPr>
       </w:pPr>
-    </w:p>
-    <w:p>
-      <w:pPr>
-        <w:pStyle w:val="3"/>
-        <w:numPr>
-          <w:ilvl w:val="2"/>
-          <w:numId w:val="1"/>
-        </w:numPr>
-      </w:pPr>
-      <w:r>
-        <w:lastRenderedPageBreak/>
-        <w:t>Посмотреть список отслеживаемого</w:t>
+      <w:r>
+        <w:rPr>
+          <w:i/>
+        </w:rPr>
+        <w:t xml:space="preserve">Пользователь добавляет выбранный им </w:t>
+      </w:r>
+      <w:r>
+        <w:rPr>
+          <w:i/>
+        </w:rPr>
+        <w:t>сериал</w:t>
+      </w:r>
+      <w:r>
+        <w:rPr>
+          <w:i/>
+        </w:rPr>
+        <w:t xml:space="preserve"> в список отслеживаемого, после чего он становится подписан</w:t>
+      </w:r>
+      <w:r>
+        <w:rPr>
+          <w:i/>
+        </w:rPr>
+        <w:t xml:space="preserve"> на уведомления. Как только выходит новая серия или сезон пользователю </w:t>
+      </w:r>
+      <w:r>
+        <w:rPr>
+          <w:i/>
+        </w:rPr>
+        <w:t>приходит соответствующее уведомлении о выходе новой серии.</w:t>
       </w:r>
     </w:p>
     <w:p>
@@ -3503,45 +3416,41 @@
         <w:rPr>
           <w:i/>
         </w:rPr>
-        <w:t>По</w:t>
-      </w:r>
-      <w:r>
-        <w:rPr>
-          <w:i/>
-        </w:rPr>
-        <w:t xml:space="preserve">льзователю показывается список сериалов и фильмов, которые он добавил в свой список отслеживаемых сериалов, используя </w:t>
-      </w:r>
-      <w:r>
-        <w:rPr>
-          <w:i/>
-          <w:lang w:val="en-US"/>
-        </w:rPr>
-        <w:t>Use</w:t>
-      </w:r>
-      <w:r>
-        <w:rPr>
-          <w:i/>
-        </w:rPr>
-        <w:t>-</w:t>
-      </w:r>
-      <w:r>
-        <w:rPr>
-          <w:i/>
-          <w:lang w:val="en-US"/>
-        </w:rPr>
-        <w:t>Case</w:t>
-      </w:r>
-      <w:r>
-        <w:rPr>
-          <w:i/>
-        </w:rPr>
-        <w:t xml:space="preserve"> </w:t>
-      </w:r>
-      <w:r>
-        <w:rPr>
-          <w:i/>
-        </w:rPr>
-        <w:t>№3.3.3</w:t>
+        <w:drawing>
+          <wp:inline distT="0" distB="0" distL="0" distR="0" wp14:anchorId="13E13A14" wp14:editId="59742757">
+            <wp:extent cx="3752850" cy="3793346"/>
+            <wp:effectExtent l="0" t="0" r="0" b="0"/>
+            <wp:docPr id="5" name="Рисунок 5"/>
+            <wp:cNvGraphicFramePr>
+              <a:graphicFrameLocks xmlns:a="http://schemas.openxmlformats.org/drawingml/2006/main" noChangeAspect="1"/>
+            </wp:cNvGraphicFramePr>
+            <a:graphic xmlns:a="http://schemas.openxmlformats.org/drawingml/2006/main">
+              <a:graphicData uri="http://schemas.openxmlformats.org/drawingml/2006/picture">
+                <pic:pic xmlns:pic="http://schemas.openxmlformats.org/drawingml/2006/picture">
+                  <pic:nvPicPr>
+                    <pic:cNvPr id="1" name=""/>
+                    <pic:cNvPicPr/>
+                  </pic:nvPicPr>
+                  <pic:blipFill>
+                    <a:blip r:embed="rId10"/>
+                    <a:stretch>
+                      <a:fillRect/>
+                    </a:stretch>
+                  </pic:blipFill>
+                  <pic:spPr>
+                    <a:xfrm>
+                      <a:off x="0" y="0"/>
+                      <a:ext cx="3758398" cy="3798954"/>
+                    </a:xfrm>
+                    <a:prstGeom prst="rect">
+                      <a:avLst/>
+                    </a:prstGeom>
+                  </pic:spPr>
+                </pic:pic>
+              </a:graphicData>
+            </a:graphic>
+          </wp:inline>
+        </w:drawing>
       </w:r>
     </w:p>
     <w:p>
@@ -3553,7 +3462,10 @@
         </w:numPr>
       </w:pPr>
       <w:r>
-        <w:t xml:space="preserve">Редактирование списка желаемого </w:t>
+        <w:t xml:space="preserve">Посмотреть </w:t>
+      </w:r>
+      <w:r>
+        <w:t>плейлист</w:t>
       </w:r>
     </w:p>
     <w:p>
@@ -3577,37 +3489,19 @@
         <w:rPr>
           <w:i/>
         </w:rPr>
-        <w:t>Пользователю</w:t>
-      </w:r>
-      <w:r>
-        <w:rPr>
-          <w:i/>
-        </w:rPr>
-        <w:t xml:space="preserve"> предоставляется возможность отредактировать список желаемых фильмов</w:t>
-      </w:r>
-      <w:r>
-        <w:rPr>
-          <w:i/>
-        </w:rPr>
-        <w:t>/</w:t>
-      </w:r>
-      <w:r>
-        <w:rPr>
-          <w:i/>
-        </w:rPr>
-        <w:t>сериалов к просмотру</w:t>
-      </w:r>
-    </w:p>
-    <w:p>
-      <w:pPr>
-        <w:pStyle w:val="3"/>
-        <w:numPr>
-          <w:ilvl w:val="2"/>
-          <w:numId w:val="1"/>
-        </w:numPr>
-      </w:pPr>
-      <w:r>
-        <w:t>Перенести в просмотренные фильмы или сериалы</w:t>
+        <w:t>П</w:t>
+      </w:r>
+      <w:r>
+        <w:rPr>
+          <w:i/>
+        </w:rPr>
+        <w:t xml:space="preserve">ользователю показывается список сериалов и фильмов, которые </w:t>
+      </w:r>
+      <w:r>
+        <w:rPr>
+          <w:i/>
+        </w:rPr>
+        <w:t>находятся в определенном плейлисте</w:t>
       </w:r>
     </w:p>
     <w:p>
@@ -3623,38 +3517,49 @@
         <w:spacing w:after="120"/>
         <w:ind w:left="284"/>
         <w:jc w:val="both"/>
-      </w:pPr>
-      <w:r>
-        <w:rPr>
-          <w:i/>
-        </w:rPr>
-        <w:t xml:space="preserve">Пользователь, выбрав </w:t>
-      </w:r>
-      <w:r>
-        <w:rPr>
-          <w:i/>
-          <w:lang w:val="en-US"/>
-        </w:rPr>
-        <w:t>Use</w:t>
-      </w:r>
-      <w:r>
-        <w:rPr>
-          <w:i/>
-        </w:rPr>
-        <w:t>-</w:t>
-      </w:r>
-      <w:r>
-        <w:rPr>
-          <w:i/>
-          <w:lang w:val="en-US"/>
-        </w:rPr>
-        <w:t>Case</w:t>
-      </w:r>
-      <w:r>
-        <w:rPr>
-          <w:i/>
-        </w:rPr>
-        <w:t xml:space="preserve"> 3.3.7 может перенести выбранные им фильмы или сериалы из списка желаемых в список просмотренных фильмов и сериалов</w:t>
+        <w:rPr>
+          <w:i/>
+        </w:rPr>
+      </w:pPr>
+      <w:r>
+        <w:rPr>
+          <w:i/>
+        </w:rPr>
+        <w:drawing>
+          <wp:inline distT="0" distB="0" distL="0" distR="0" wp14:anchorId="4746C712" wp14:editId="09A7E28B">
+            <wp:extent cx="3556000" cy="3004042"/>
+            <wp:effectExtent l="0" t="0" r="6350" b="6350"/>
+            <wp:docPr id="6" name="Рисунок 6"/>
+            <wp:cNvGraphicFramePr>
+              <a:graphicFrameLocks xmlns:a="http://schemas.openxmlformats.org/drawingml/2006/main" noChangeAspect="1"/>
+            </wp:cNvGraphicFramePr>
+            <a:graphic xmlns:a="http://schemas.openxmlformats.org/drawingml/2006/main">
+              <a:graphicData uri="http://schemas.openxmlformats.org/drawingml/2006/picture">
+                <pic:pic xmlns:pic="http://schemas.openxmlformats.org/drawingml/2006/picture">
+                  <pic:nvPicPr>
+                    <pic:cNvPr id="1" name=""/>
+                    <pic:cNvPicPr/>
+                  </pic:nvPicPr>
+                  <pic:blipFill>
+                    <a:blip r:embed="rId11"/>
+                    <a:stretch>
+                      <a:fillRect/>
+                    </a:stretch>
+                  </pic:blipFill>
+                  <pic:spPr>
+                    <a:xfrm>
+                      <a:off x="0" y="0"/>
+                      <a:ext cx="3622877" cy="3060539"/>
+                    </a:xfrm>
+                    <a:prstGeom prst="rect">
+                      <a:avLst/>
+                    </a:prstGeom>
+                  </pic:spPr>
+                </pic:pic>
+              </a:graphicData>
+            </a:graphic>
+          </wp:inline>
+        </w:drawing>
       </w:r>
     </w:p>
     <w:p>
@@ -3666,7 +3571,8 @@
         </w:numPr>
       </w:pPr>
       <w:r>
-        <w:t>Удаление сериала из листа отслеживания</w:t>
+        <w:lastRenderedPageBreak/>
+        <w:t xml:space="preserve">Редактирование списка желаемого </w:t>
       </w:r>
     </w:p>
     <w:p>
@@ -3690,19 +3596,25 @@
         <w:rPr>
           <w:i/>
         </w:rPr>
-        <w:t>Пользователь может удалить сериал из своего списка отслеживаемых сериалов, тем самым отменив подписку на выбранный им сериал, отключения оповещений о выходе новых серий</w:t>
-      </w:r>
-    </w:p>
-    <w:p>
-      <w:pPr>
-        <w:pStyle w:val="3"/>
-        <w:numPr>
-          <w:ilvl w:val="2"/>
-          <w:numId w:val="1"/>
-        </w:numPr>
-      </w:pPr>
-      <w:r>
-        <w:t>Удаление фильма или сериала</w:t>
+        <w:t>Пользователю</w:t>
+      </w:r>
+      <w:r>
+        <w:rPr>
+          <w:i/>
+        </w:rPr>
+        <w:t xml:space="preserve"> предоставляется возможность отредактировать список желаемых фильмов</w:t>
+      </w:r>
+      <w:r>
+        <w:rPr>
+          <w:i/>
+        </w:rPr>
+        <w:t>/</w:t>
+      </w:r>
+      <w:r>
+        <w:rPr>
+          <w:i/>
+        </w:rPr>
+        <w:t>сериалов к просмотру</w:t>
       </w:r>
     </w:p>
     <w:p>
@@ -3726,7 +3638,41 @@
         <w:rPr>
           <w:i/>
         </w:rPr>
-        <w:t>Пользователь может удалить фильм из своего списка желаемых или списка просмотренного, по выбору</w:t>
+        <w:drawing>
+          <wp:inline distT="0" distB="0" distL="0" distR="0" wp14:anchorId="6CDF6E28" wp14:editId="50D7BC3E">
+            <wp:extent cx="3298066" cy="3638550"/>
+            <wp:effectExtent l="0" t="0" r="0" b="0"/>
+            <wp:docPr id="7" name="Рисунок 7"/>
+            <wp:cNvGraphicFramePr>
+              <a:graphicFrameLocks xmlns:a="http://schemas.openxmlformats.org/drawingml/2006/main" noChangeAspect="1"/>
+            </wp:cNvGraphicFramePr>
+            <a:graphic xmlns:a="http://schemas.openxmlformats.org/drawingml/2006/main">
+              <a:graphicData uri="http://schemas.openxmlformats.org/drawingml/2006/picture">
+                <pic:pic xmlns:pic="http://schemas.openxmlformats.org/drawingml/2006/picture">
+                  <pic:nvPicPr>
+                    <pic:cNvPr id="1" name=""/>
+                    <pic:cNvPicPr/>
+                  </pic:nvPicPr>
+                  <pic:blipFill>
+                    <a:blip r:embed="rId12"/>
+                    <a:stretch>
+                      <a:fillRect/>
+                    </a:stretch>
+                  </pic:blipFill>
+                  <pic:spPr>
+                    <a:xfrm>
+                      <a:off x="0" y="0"/>
+                      <a:ext cx="3307369" cy="3648814"/>
+                    </a:xfrm>
+                    <a:prstGeom prst="rect">
+                      <a:avLst/>
+                    </a:prstGeom>
+                  </pic:spPr>
+                </pic:pic>
+              </a:graphicData>
+            </a:graphic>
+          </wp:inline>
+        </w:drawing>
       </w:r>
     </w:p>
     <w:p>
@@ -3738,7 +3684,22 @@
         </w:numPr>
       </w:pPr>
       <w:r>
-        <w:t>Выбор рандомного фильма или сериала из списка желаемого</w:t>
+        <w:t xml:space="preserve">Удаление </w:t>
+      </w:r>
+      <w:r>
+        <w:t>фильма</w:t>
+      </w:r>
+      <w:r>
+        <w:t>/</w:t>
+      </w:r>
+      <w:r>
+        <w:t xml:space="preserve">сериала из </w:t>
+      </w:r>
+      <w:r>
+        <w:t>списка</w:t>
+      </w:r>
+      <w:r>
+        <w:t xml:space="preserve"> отслеживания</w:t>
       </w:r>
     </w:p>
     <w:p>
@@ -3762,25 +3723,7 @@
         <w:rPr>
           <w:i/>
         </w:rPr>
-        <w:t>Поль</w:t>
-      </w:r>
-      <w:r>
-        <w:rPr>
-          <w:i/>
-        </w:rPr>
-        <w:t>зователь может выбрать фильм или сериал, который выдастся рандомно из списка желаемого пользователя</w:t>
-      </w:r>
-    </w:p>
-    <w:p>
-      <w:pPr>
-        <w:pStyle w:val="3"/>
-        <w:numPr>
-          <w:ilvl w:val="2"/>
-          <w:numId w:val="1"/>
-        </w:numPr>
-      </w:pPr>
-      <w:r>
-        <w:t>Выбор рандомного фильма или сериала</w:t>
+        <w:t>Пользователь может удалить сериал из своего списка отслеживаемых сериалов, тем самым отменив подписку на выбранный им сериал, отключения оповещений о выходе новых серий</w:t>
       </w:r>
     </w:p>
     <w:p>
@@ -3798,31 +3741,48 @@
         <w:jc w:val="both"/>
         <w:rPr>
           <w:i/>
-        </w:rPr>
-      </w:pPr>
-      <w:r>
-        <w:rPr>
-          <w:i/>
-        </w:rPr>
-        <w:t>Пользователь может выбрать</w:t>
-      </w:r>
-      <w:r>
-        <w:rPr>
-          <w:i/>
-        </w:rPr>
-        <w:t xml:space="preserve"> фильм или сериал, который выдастся рандомно из списка всех фильмов</w:t>
-      </w:r>
-      <w:r>
-        <w:rPr>
-          <w:i/>
-        </w:rPr>
-        <w:t>/</w:t>
-      </w:r>
-      <w:r>
-        <w:rPr>
-          <w:i/>
-        </w:rPr>
-        <w:t>сериалов</w:t>
+          <w:lang w:val="en-US"/>
+        </w:rPr>
+      </w:pPr>
+      <w:r>
+        <w:rPr>
+          <w:i/>
+        </w:rPr>
+        <w:drawing>
+          <wp:inline distT="0" distB="0" distL="0" distR="0" wp14:anchorId="1705E231" wp14:editId="40DAFDC2">
+            <wp:extent cx="2393950" cy="3182602"/>
+            <wp:effectExtent l="0" t="0" r="6350" b="0"/>
+            <wp:docPr id="8" name="Рисунок 8"/>
+            <wp:cNvGraphicFramePr>
+              <a:graphicFrameLocks xmlns:a="http://schemas.openxmlformats.org/drawingml/2006/main" noChangeAspect="1"/>
+            </wp:cNvGraphicFramePr>
+            <a:graphic xmlns:a="http://schemas.openxmlformats.org/drawingml/2006/main">
+              <a:graphicData uri="http://schemas.openxmlformats.org/drawingml/2006/picture">
+                <pic:pic xmlns:pic="http://schemas.openxmlformats.org/drawingml/2006/picture">
+                  <pic:nvPicPr>
+                    <pic:cNvPr id="1" name=""/>
+                    <pic:cNvPicPr/>
+                  </pic:nvPicPr>
+                  <pic:blipFill>
+                    <a:blip r:embed="rId13"/>
+                    <a:stretch>
+                      <a:fillRect/>
+                    </a:stretch>
+                  </pic:blipFill>
+                  <pic:spPr>
+                    <a:xfrm>
+                      <a:off x="0" y="0"/>
+                      <a:ext cx="2409176" cy="3202844"/>
+                    </a:xfrm>
+                    <a:prstGeom prst="rect">
+                      <a:avLst/>
+                    </a:prstGeom>
+                  </pic:spPr>
+                </pic:pic>
+              </a:graphicData>
+            </a:graphic>
+          </wp:inline>
+        </w:drawing>
       </w:r>
     </w:p>
     <w:p>
@@ -3834,7 +3794,23 @@
         </w:numPr>
       </w:pPr>
       <w:r>
-        <w:t>Выбор категории фильма или сериала</w:t>
+        <w:lastRenderedPageBreak/>
+        <w:t>Удаление фильма</w:t>
+      </w:r>
+      <w:r>
+        <w:t>/</w:t>
+      </w:r>
+      <w:r>
+        <w:t>сериала</w:t>
+      </w:r>
+      <w:r>
+        <w:t xml:space="preserve"> </w:t>
+      </w:r>
+      <w:r>
+        <w:t xml:space="preserve">из списка </w:t>
+      </w:r>
+      <w:r>
+        <w:t>просмотренного</w:t>
       </w:r>
     </w:p>
     <w:p>
@@ -3858,45 +3834,19 @@
         <w:rPr>
           <w:i/>
         </w:rPr>
-        <w:t xml:space="preserve">Пользователь может выбрать категорию, по которой будет выполнятся поиск в </w:t>
-      </w:r>
-      <w:r>
-        <w:rPr>
-          <w:i/>
-          <w:lang w:val="en-US"/>
-        </w:rPr>
-        <w:t>Use</w:t>
-      </w:r>
-      <w:r>
-        <w:rPr>
-          <w:i/>
-        </w:rPr>
-        <w:t>-</w:t>
-      </w:r>
-      <w:r>
-        <w:rPr>
-          <w:i/>
-          <w:lang w:val="en-US"/>
-        </w:rPr>
-        <w:t>Cases</w:t>
-      </w:r>
-      <w:r>
-        <w:rPr>
-          <w:i/>
-        </w:rPr>
-        <w:t xml:space="preserve"> №3.3.12</w:t>
-      </w:r>
-    </w:p>
-    <w:p>
-      <w:pPr>
-        <w:pStyle w:val="3"/>
-        <w:numPr>
-          <w:ilvl w:val="2"/>
-          <w:numId w:val="1"/>
-        </w:numPr>
-      </w:pPr>
-      <w:r>
-        <w:t>Возврат на главный экран из любого места</w:t>
+        <w:t>Пользователь может удалить фильм</w:t>
+      </w:r>
+      <w:r>
+        <w:rPr>
+          <w:i/>
+        </w:rPr>
+        <w:t xml:space="preserve"> или сериал</w:t>
+      </w:r>
+      <w:r>
+        <w:rPr>
+          <w:i/>
+        </w:rPr>
+        <w:t xml:space="preserve"> из своего списка просмотренного</w:t>
       </w:r>
     </w:p>
     <w:p>
@@ -3920,50 +3870,60 @@
         <w:rPr>
           <w:i/>
         </w:rPr>
-        <w:t xml:space="preserve">Пользователь </w:t>
-      </w:r>
-      <w:r>
-        <w:rPr>
-          <w:i/>
-        </w:rPr>
-        <w:t>может вернуться на главный экран из любого меню бота.</w:t>
-      </w:r>
-    </w:p>
-    <w:p>
-      <w:pPr>
-        <w:keepLines/>
-        <w:pBdr>
-          <w:top w:val="nil"/>
-          <w:left w:val="nil"/>
-          <w:bottom w:val="nil"/>
-          <w:right w:val="nil"/>
-          <w:between w:val="nil"/>
-        </w:pBdr>
-        <w:spacing w:after="120"/>
-        <w:jc w:val="both"/>
-        <w:rPr>
-          <w:i/>
-          <w:color w:val="0000FF"/>
-        </w:rPr>
-      </w:pPr>
-    </w:p>
-    <w:p>
-      <w:pPr>
-        <w:pStyle w:val="2"/>
+        <w:drawing>
+          <wp:inline distT="0" distB="0" distL="0" distR="0" wp14:anchorId="7F4BE42D" wp14:editId="4830B0E1">
+            <wp:extent cx="3130550" cy="4229222"/>
+            <wp:effectExtent l="0" t="0" r="0" b="0"/>
+            <wp:docPr id="9" name="Рисунок 9"/>
+            <wp:cNvGraphicFramePr>
+              <a:graphicFrameLocks xmlns:a="http://schemas.openxmlformats.org/drawingml/2006/main" noChangeAspect="1"/>
+            </wp:cNvGraphicFramePr>
+            <a:graphic xmlns:a="http://schemas.openxmlformats.org/drawingml/2006/main">
+              <a:graphicData uri="http://schemas.openxmlformats.org/drawingml/2006/picture">
+                <pic:pic xmlns:pic="http://schemas.openxmlformats.org/drawingml/2006/picture">
+                  <pic:nvPicPr>
+                    <pic:cNvPr id="1" name=""/>
+                    <pic:cNvPicPr/>
+                  </pic:nvPicPr>
+                  <pic:blipFill>
+                    <a:blip r:embed="rId14"/>
+                    <a:stretch>
+                      <a:fillRect/>
+                    </a:stretch>
+                  </pic:blipFill>
+                  <pic:spPr>
+                    <a:xfrm>
+                      <a:off x="0" y="0"/>
+                      <a:ext cx="3142462" cy="4245314"/>
+                    </a:xfrm>
+                    <a:prstGeom prst="rect">
+                      <a:avLst/>
+                    </a:prstGeom>
+                  </pic:spPr>
+                </pic:pic>
+              </a:graphicData>
+            </a:graphic>
+          </wp:inline>
+        </w:drawing>
+      </w:r>
+    </w:p>
+    <w:p>
+      <w:pPr>
+        <w:pStyle w:val="3"/>
         <w:numPr>
-          <w:ilvl w:val="1"/>
+          <w:ilvl w:val="2"/>
           <w:numId w:val="1"/>
         </w:numPr>
       </w:pPr>
       <w:r>
-        <w:t>Нефункциональные требования</w:t>
-      </w:r>
-      <w:bookmarkStart w:id="27" w:name="1pxezwc" w:colFirst="0" w:colLast="0"/>
-      <w:bookmarkStart w:id="28" w:name="2p2csry" w:colFirst="0" w:colLast="0"/>
-      <w:bookmarkStart w:id="29" w:name="_49x2ik5" w:colFirst="0" w:colLast="0"/>
-      <w:bookmarkEnd w:id="27"/>
-      <w:bookmarkEnd w:id="28"/>
-      <w:bookmarkEnd w:id="29"/>
+        <w:t>Выбор рандомного фильма</w:t>
+      </w:r>
+      <w:r>
+        <w:t>/</w:t>
+      </w:r>
+      <w:r>
+        <w:t>сериала из списка желаемого</w:t>
+      </w:r>
     </w:p>
     <w:p>
       <w:pPr>
@@ -3980,15 +3940,19 @@
         <w:jc w:val="both"/>
         <w:rPr>
           <w:i/>
-          <w:color w:val="000000" w:themeColor="text1"/>
-        </w:rPr>
-      </w:pPr>
-      <w:r>
-        <w:rPr>
-          <w:i/>
-          <w:color w:val="000000" w:themeColor="text1"/>
-        </w:rPr>
-        <w:t>- Время ответа бота не должно превышать 2 секунды.</w:t>
+        </w:rPr>
+      </w:pPr>
+      <w:r>
+        <w:rPr>
+          <w:i/>
+        </w:rPr>
+        <w:t>Поль</w:t>
+      </w:r>
+      <w:r>
+        <w:rPr>
+          <w:i/>
+        </w:rPr>
+        <w:t>зователь может выбрать фильм или сериал, который выдастся рандомно из списка желаемого пользователя</w:t>
       </w:r>
     </w:p>
     <w:p>
@@ -4006,45 +3970,72 @@
         <w:jc w:val="both"/>
         <w:rPr>
           <w:i/>
-          <w:color w:val="000000" w:themeColor="text1"/>
-        </w:rPr>
-      </w:pPr>
-      <w:r>
-        <w:rPr>
-          <w:i/>
-          <w:color w:val="000000" w:themeColor="text1"/>
-        </w:rPr>
-        <w:t xml:space="preserve">- Серверная часть бота должна быть реализована на </w:t>
-      </w:r>
-      <w:r>
-        <w:rPr>
-          <w:i/>
-          <w:color w:val="000000" w:themeColor="text1"/>
-          <w:lang w:val="en-US"/>
-        </w:rPr>
-        <w:t>Java</w:t>
-      </w:r>
-      <w:r>
-        <w:rPr>
-          <w:i/>
-          <w:color w:val="000000" w:themeColor="text1"/>
-        </w:rPr>
+        </w:rPr>
+      </w:pPr>
+      <w:r>
+        <w:rPr>
+          <w:i/>
+        </w:rPr>
+        <w:drawing>
+          <wp:inline distT="0" distB="0" distL="0" distR="0" wp14:anchorId="7959799F" wp14:editId="44F8A550">
+            <wp:extent cx="1679223" cy="2667000"/>
+            <wp:effectExtent l="0" t="0" r="0" b="0"/>
+            <wp:docPr id="10" name="Рисунок 10"/>
+            <wp:cNvGraphicFramePr>
+              <a:graphicFrameLocks xmlns:a="http://schemas.openxmlformats.org/drawingml/2006/main" noChangeAspect="1"/>
+            </wp:cNvGraphicFramePr>
+            <a:graphic xmlns:a="http://schemas.openxmlformats.org/drawingml/2006/main">
+              <a:graphicData uri="http://schemas.openxmlformats.org/drawingml/2006/picture">
+                <pic:pic xmlns:pic="http://schemas.openxmlformats.org/drawingml/2006/picture">
+                  <pic:nvPicPr>
+                    <pic:cNvPr id="1" name=""/>
+                    <pic:cNvPicPr/>
+                  </pic:nvPicPr>
+                  <pic:blipFill>
+                    <a:blip r:embed="rId15"/>
+                    <a:stretch>
+                      <a:fillRect/>
+                    </a:stretch>
+                  </pic:blipFill>
+                  <pic:spPr>
+                    <a:xfrm>
+                      <a:off x="0" y="0"/>
+                      <a:ext cx="1689174" cy="2682804"/>
+                    </a:xfrm>
+                    <a:prstGeom prst="rect">
+                      <a:avLst/>
+                    </a:prstGeom>
+                  </pic:spPr>
+                </pic:pic>
+              </a:graphicData>
+            </a:graphic>
+          </wp:inline>
+        </w:drawing>
+      </w:r>
+    </w:p>
+    <w:p>
+      <w:pPr>
+        <w:pStyle w:val="3"/>
+        <w:numPr>
+          <w:ilvl w:val="2"/>
+          <w:numId w:val="1"/>
+        </w:numPr>
+      </w:pPr>
+      <w:r>
+        <w:lastRenderedPageBreak/>
+        <w:t>Выбор рандомного фильма</w:t>
+      </w:r>
+      <w:r>
+        <w:t>/</w:t>
+      </w:r>
+      <w:r>
+        <w:t>сериала</w:t>
+      </w:r>
+      <w:r>
         <w:t xml:space="preserve"> </w:t>
       </w:r>
       <w:r>
-        <w:rPr>
-          <w:i/>
-          <w:color w:val="000000" w:themeColor="text1"/>
-          <w:lang w:val="en-US"/>
-        </w:rPr>
-        <w:t>Spring</w:t>
-      </w:r>
-      <w:r>
-        <w:rPr>
-          <w:i/>
-          <w:color w:val="000000" w:themeColor="text1"/>
-        </w:rPr>
-        <w:t>.</w:t>
+        <w:t>из об</w:t>
       </w:r>
     </w:p>
     <w:p>
@@ -4062,6 +4053,295 @@
         <w:jc w:val="both"/>
         <w:rPr>
           <w:i/>
+        </w:rPr>
+      </w:pPr>
+      <w:r>
+        <w:rPr>
+          <w:i/>
+        </w:rPr>
+        <w:t>Пользователь может выбрать</w:t>
+      </w:r>
+      <w:r>
+        <w:rPr>
+          <w:i/>
+        </w:rPr>
+        <w:t xml:space="preserve"> фильм или сериал, который выдастся рандомно из списка всех фильмов</w:t>
+      </w:r>
+      <w:r>
+        <w:rPr>
+          <w:i/>
+        </w:rPr>
+        <w:t>/</w:t>
+      </w:r>
+      <w:r>
+        <w:rPr>
+          <w:i/>
+        </w:rPr>
+        <w:t>сериалов</w:t>
+      </w:r>
+    </w:p>
+    <w:p>
+      <w:pPr>
+        <w:keepLines/>
+        <w:pBdr>
+          <w:top w:val="nil"/>
+          <w:left w:val="nil"/>
+          <w:bottom w:val="nil"/>
+          <w:right w:val="nil"/>
+          <w:between w:val="nil"/>
+        </w:pBdr>
+        <w:spacing w:after="120"/>
+        <w:ind w:left="284"/>
+        <w:jc w:val="both"/>
+        <w:rPr>
+          <w:i/>
+        </w:rPr>
+      </w:pPr>
+      <w:r>
+        <w:rPr>
+          <w:i/>
+        </w:rPr>
+        <w:drawing>
+          <wp:inline distT="0" distB="0" distL="0" distR="0" wp14:anchorId="7D381349" wp14:editId="4E740A92">
+            <wp:extent cx="2649264" cy="4152900"/>
+            <wp:effectExtent l="0" t="0" r="0" b="0"/>
+            <wp:docPr id="11" name="Рисунок 11"/>
+            <wp:cNvGraphicFramePr>
+              <a:graphicFrameLocks xmlns:a="http://schemas.openxmlformats.org/drawingml/2006/main" noChangeAspect="1"/>
+            </wp:cNvGraphicFramePr>
+            <a:graphic xmlns:a="http://schemas.openxmlformats.org/drawingml/2006/main">
+              <a:graphicData uri="http://schemas.openxmlformats.org/drawingml/2006/picture">
+                <pic:pic xmlns:pic="http://schemas.openxmlformats.org/drawingml/2006/picture">
+                  <pic:nvPicPr>
+                    <pic:cNvPr id="1" name=""/>
+                    <pic:cNvPicPr/>
+                  </pic:nvPicPr>
+                  <pic:blipFill>
+                    <a:blip r:embed="rId16"/>
+                    <a:stretch>
+                      <a:fillRect/>
+                    </a:stretch>
+                  </pic:blipFill>
+                  <pic:spPr>
+                    <a:xfrm>
+                      <a:off x="0" y="0"/>
+                      <a:ext cx="2651151" cy="4155858"/>
+                    </a:xfrm>
+                    <a:prstGeom prst="rect">
+                      <a:avLst/>
+                    </a:prstGeom>
+                  </pic:spPr>
+                </pic:pic>
+              </a:graphicData>
+            </a:graphic>
+          </wp:inline>
+        </w:drawing>
+      </w:r>
+    </w:p>
+    <w:p>
+      <w:pPr>
+        <w:pStyle w:val="3"/>
+        <w:numPr>
+          <w:ilvl w:val="2"/>
+          <w:numId w:val="1"/>
+        </w:numPr>
+      </w:pPr>
+      <w:r>
+        <w:t>Возврат на главный экран из любого места</w:t>
+      </w:r>
+    </w:p>
+    <w:p>
+      <w:pPr>
+        <w:keepLines/>
+        <w:pBdr>
+          <w:top w:val="nil"/>
+          <w:left w:val="nil"/>
+          <w:bottom w:val="nil"/>
+          <w:right w:val="nil"/>
+          <w:between w:val="nil"/>
+        </w:pBdr>
+        <w:spacing w:after="120"/>
+        <w:ind w:left="284"/>
+        <w:jc w:val="both"/>
+        <w:rPr>
+          <w:i/>
+        </w:rPr>
+      </w:pPr>
+      <w:r>
+        <w:rPr>
+          <w:i/>
+        </w:rPr>
+        <w:t xml:space="preserve">Пользователь </w:t>
+      </w:r>
+      <w:r>
+        <w:rPr>
+          <w:i/>
+        </w:rPr>
+        <w:t>может вернуться на главный экран из любого меню бота.</w:t>
+      </w:r>
+    </w:p>
+    <w:p>
+      <w:pPr>
+        <w:keepLines/>
+        <w:pBdr>
+          <w:top w:val="nil"/>
+          <w:left w:val="nil"/>
+          <w:bottom w:val="nil"/>
+          <w:right w:val="nil"/>
+          <w:between w:val="nil"/>
+        </w:pBdr>
+        <w:spacing w:after="120"/>
+        <w:jc w:val="both"/>
+        <w:rPr>
+          <w:i/>
+          <w:color w:val="0000FF"/>
+        </w:rPr>
+      </w:pPr>
+      <w:r>
+        <w:rPr>
+          <w:i/>
+          <w:color w:val="0000FF"/>
+        </w:rPr>
+        <w:drawing>
+          <wp:inline distT="0" distB="0" distL="0" distR="0" wp14:anchorId="65AEB143" wp14:editId="5A8FFF94">
+            <wp:extent cx="1998581" cy="1993900"/>
+            <wp:effectExtent l="0" t="0" r="1905" b="6350"/>
+            <wp:docPr id="12" name="Рисунок 12"/>
+            <wp:cNvGraphicFramePr>
+              <a:graphicFrameLocks xmlns:a="http://schemas.openxmlformats.org/drawingml/2006/main" noChangeAspect="1"/>
+            </wp:cNvGraphicFramePr>
+            <a:graphic xmlns:a="http://schemas.openxmlformats.org/drawingml/2006/main">
+              <a:graphicData uri="http://schemas.openxmlformats.org/drawingml/2006/picture">
+                <pic:pic xmlns:pic="http://schemas.openxmlformats.org/drawingml/2006/picture">
+                  <pic:nvPicPr>
+                    <pic:cNvPr id="1" name=""/>
+                    <pic:cNvPicPr/>
+                  </pic:nvPicPr>
+                  <pic:blipFill>
+                    <a:blip r:embed="rId17"/>
+                    <a:stretch>
+                      <a:fillRect/>
+                    </a:stretch>
+                  </pic:blipFill>
+                  <pic:spPr>
+                    <a:xfrm>
+                      <a:off x="0" y="0"/>
+                      <a:ext cx="1999870" cy="1995186"/>
+                    </a:xfrm>
+                    <a:prstGeom prst="rect">
+                      <a:avLst/>
+                    </a:prstGeom>
+                  </pic:spPr>
+                </pic:pic>
+              </a:graphicData>
+            </a:graphic>
+          </wp:inline>
+        </w:drawing>
+      </w:r>
+    </w:p>
+    <w:p>
+      <w:pPr>
+        <w:pStyle w:val="2"/>
+        <w:numPr>
+          <w:ilvl w:val="1"/>
+          <w:numId w:val="1"/>
+        </w:numPr>
+      </w:pPr>
+      <w:r>
+        <w:t>Нефункциональные требования</w:t>
+      </w:r>
+      <w:bookmarkStart w:id="27" w:name="1pxezwc" w:colFirst="0" w:colLast="0"/>
+      <w:bookmarkStart w:id="28" w:name="2p2csry" w:colFirst="0" w:colLast="0"/>
+      <w:bookmarkStart w:id="29" w:name="_49x2ik5" w:colFirst="0" w:colLast="0"/>
+      <w:bookmarkEnd w:id="27"/>
+      <w:bookmarkEnd w:id="28"/>
+      <w:bookmarkEnd w:id="29"/>
+    </w:p>
+    <w:p>
+      <w:pPr>
+        <w:keepLines/>
+        <w:pBdr>
+          <w:top w:val="nil"/>
+          <w:left w:val="nil"/>
+          <w:bottom w:val="nil"/>
+          <w:right w:val="nil"/>
+          <w:between w:val="nil"/>
+        </w:pBdr>
+        <w:spacing w:after="120"/>
+        <w:ind w:left="284"/>
+        <w:jc w:val="both"/>
+        <w:rPr>
+          <w:i/>
+          <w:color w:val="000000" w:themeColor="text1"/>
+        </w:rPr>
+      </w:pPr>
+      <w:r>
+        <w:rPr>
+          <w:i/>
+          <w:color w:val="000000" w:themeColor="text1"/>
+        </w:rPr>
+        <w:t xml:space="preserve">- Серверная часть </w:t>
+      </w:r>
+      <w:r>
+        <w:rPr>
+          <w:i/>
+          <w:color w:val="000000" w:themeColor="text1"/>
+        </w:rPr>
+        <w:t>сервиса</w:t>
+      </w:r>
+      <w:r>
+        <w:rPr>
+          <w:i/>
+          <w:color w:val="000000" w:themeColor="text1"/>
+        </w:rPr>
+        <w:t xml:space="preserve"> должна быть реализована на </w:t>
+      </w:r>
+      <w:r>
+        <w:rPr>
+          <w:i/>
+          <w:color w:val="000000" w:themeColor="text1"/>
+          <w:lang w:val="en-US"/>
+        </w:rPr>
+        <w:t>Java</w:t>
+      </w:r>
+      <w:r>
+        <w:rPr>
+          <w:i/>
+          <w:color w:val="000000" w:themeColor="text1"/>
+        </w:rPr>
+        <w:t xml:space="preserve"> </w:t>
+      </w:r>
+      <w:r>
+        <w:rPr>
+          <w:i/>
+          <w:color w:val="000000" w:themeColor="text1"/>
+          <w:lang w:val="en-US"/>
+        </w:rPr>
+        <w:t>Spring</w:t>
+      </w:r>
+      <w:r>
+        <w:rPr>
+          <w:i/>
+          <w:color w:val="000000" w:themeColor="text1"/>
+        </w:rPr>
+        <w:t>.</w:t>
+      </w:r>
+    </w:p>
+    <w:p>
+      <w:pPr>
+        <w:keepLines/>
+        <w:pBdr>
+          <w:top w:val="nil"/>
+          <w:left w:val="nil"/>
+          <w:bottom w:val="nil"/>
+          <w:right w:val="nil"/>
+          <w:between w:val="nil"/>
+        </w:pBdr>
+        <w:spacing w:after="120"/>
+        <w:ind w:left="284"/>
+        <w:jc w:val="both"/>
+        <w:rPr>
+          <w:i/>
           <w:color w:val="000000" w:themeColor="text1"/>
         </w:rPr>
       </w:pPr>
@@ -4082,6 +4362,7 @@
         </w:numPr>
       </w:pPr>
       <w:r>
+        <w:lastRenderedPageBreak/>
         <w:t>Обзор архитектуры</w:t>
       </w:r>
     </w:p>
@@ -4200,7 +4481,6 @@
       <w:bookmarkStart w:id="32" w:name="_23ckvvd" w:colFirst="0" w:colLast="0"/>
       <w:bookmarkEnd w:id="32"/>
       <w:r>
-        <w:lastRenderedPageBreak/>
         <w:t>Компонент 2</w:t>
       </w:r>
     </w:p>
@@ -5394,6 +5674,13 @@
                 <w:color w:val="000000"/>
               </w:rPr>
             </w:pPr>
+            <w:r>
+              <w:rPr>
+                <w:b/>
+                <w:color w:val="000000"/>
+              </w:rPr>
+              <w:t>02.11.2023</w:t>
+            </w:r>
           </w:p>
         </w:tc>
         <w:tc>
@@ -5424,6 +5711,13 @@
                 <w:color w:val="000000"/>
               </w:rPr>
             </w:pPr>
+            <w:r>
+              <w:rPr>
+                <w:b/>
+                <w:color w:val="000000"/>
+              </w:rPr>
+              <w:t>1.0.3</w:t>
+            </w:r>
           </w:p>
         </w:tc>
         <w:tc>
@@ -5454,6 +5748,36 @@
                 <w:color w:val="000000"/>
               </w:rPr>
             </w:pPr>
+            <w:r>
+              <w:rPr>
+                <w:b/>
+                <w:color w:val="000000"/>
+              </w:rPr>
+              <w:t xml:space="preserve">Добавил скриншоты для </w:t>
+            </w:r>
+            <w:r>
+              <w:rPr>
+                <w:b/>
+                <w:color w:val="000000"/>
+                <w:lang w:val="en-US"/>
+              </w:rPr>
+              <w:t>Use</w:t>
+            </w:r>
+            <w:r>
+              <w:rPr>
+                <w:b/>
+                <w:color w:val="000000"/>
+              </w:rPr>
+              <w:t>-</w:t>
+            </w:r>
+            <w:r>
+              <w:rPr>
+                <w:b/>
+                <w:color w:val="000000"/>
+                <w:lang w:val="en-US"/>
+              </w:rPr>
+              <w:t>case</w:t>
+            </w:r>
           </w:p>
         </w:tc>
         <w:tc>
@@ -5484,6 +5808,13 @@
                 <w:color w:val="000000"/>
               </w:rPr>
             </w:pPr>
+            <w:r>
+              <w:rPr>
+                <w:b/>
+                <w:color w:val="000000"/>
+              </w:rPr>
+              <w:t>Никита</w:t>
+            </w:r>
           </w:p>
         </w:tc>
       </w:tr>
@@ -5516,6 +5847,13 @@
                 <w:color w:val="000000"/>
               </w:rPr>
             </w:pPr>
+            <w:r>
+              <w:rPr>
+                <w:b/>
+                <w:color w:val="000000"/>
+              </w:rPr>
+              <w:t>02.11.2023</w:t>
+            </w:r>
           </w:p>
         </w:tc>
         <w:tc>
@@ -5546,6 +5884,13 @@
                 <w:color w:val="000000"/>
               </w:rPr>
             </w:pPr>
+            <w:r>
+              <w:rPr>
+                <w:b/>
+                <w:color w:val="000000"/>
+              </w:rPr>
+              <w:t>1.0.4</w:t>
+            </w:r>
           </w:p>
         </w:tc>
         <w:tc>
@@ -5576,6 +5921,43 @@
                 <w:color w:val="000000"/>
               </w:rPr>
             </w:pPr>
+            <w:r>
+              <w:rPr>
+                <w:b/>
+                <w:color w:val="000000"/>
+              </w:rPr>
+              <w:t xml:space="preserve">Убрали некоторые </w:t>
+            </w:r>
+            <w:r>
+              <w:rPr>
+                <w:b/>
+                <w:color w:val="000000"/>
+                <w:lang w:val="en-US"/>
+              </w:rPr>
+              <w:t>Use</w:t>
+            </w:r>
+            <w:r>
+              <w:rPr>
+                <w:b/>
+                <w:color w:val="000000"/>
+              </w:rPr>
+              <w:t>-</w:t>
+            </w:r>
+            <w:r>
+              <w:rPr>
+                <w:b/>
+                <w:color w:val="000000"/>
+                <w:lang w:val="en-US"/>
+              </w:rPr>
+              <w:t>cases</w:t>
+            </w:r>
+            <w:r>
+              <w:rPr>
+                <w:b/>
+                <w:color w:val="000000"/>
+              </w:rPr>
+              <w:t>, которые оказались сценарием</w:t>
+            </w:r>
           </w:p>
         </w:tc>
         <w:tc>
@@ -5606,6 +5988,13 @@
                 <w:color w:val="000000"/>
               </w:rPr>
             </w:pPr>
+            <w:r>
+              <w:rPr>
+                <w:b/>
+                <w:color w:val="000000"/>
+              </w:rPr>
+              <w:t>Никита, Максим, Данил</w:t>
+            </w:r>
           </w:p>
         </w:tc>
       </w:tr>
@@ -6614,8 +7003,8 @@
       </w:r>
     </w:p>
     <w:sectPr>
-      <w:headerReference w:type="default" r:id="rId7"/>
-      <w:footerReference w:type="default" r:id="rId8"/>
+      <w:headerReference w:type="default" r:id="rId18"/>
+      <w:footerReference w:type="default" r:id="rId19"/>
       <w:pgSz w:w="11907" w:h="16840"/>
       <w:pgMar w:top="1134" w:right="851" w:bottom="1134" w:left="1418" w:header="0" w:footer="720" w:gutter="0"/>
       <w:pgNumType w:start="1"/>
@@ -7087,15 +7476,7 @@
               <w:sz w:val="18"/>
               <w:szCs w:val="18"/>
             </w:rPr>
-            <w:t xml:space="preserve">Файл: </w:t>
-          </w:r>
-          <w:r>
-            <w:rPr>
-              <w:i/>
-              <w:sz w:val="18"/>
-              <w:szCs w:val="18"/>
-            </w:rPr>
-            <w:t>P-Project.OOAD.Report.Kinolist</w:t>
+            <w:t>Файл</w:t>
           </w:r>
           <w:r>
             <w:rPr>
@@ -7104,16 +7485,84 @@
               <w:sz w:val="18"/>
               <w:szCs w:val="18"/>
             </w:rPr>
-            <w:t xml:space="preserve">   Версия: 1.0.</w:t>
+            <w:t xml:space="preserve">: </w:t>
           </w:r>
           <w:r>
             <w:rPr>
               <w:i/>
-              <w:color w:val="000000"/>
+              <w:sz w:val="18"/>
+              <w:szCs w:val="18"/>
+              <w:lang w:val="en-US"/>
+            </w:rPr>
+            <w:t>P</w:t>
+          </w:r>
+          <w:r>
+            <w:rPr>
+              <w:i/>
               <w:sz w:val="18"/>
               <w:szCs w:val="18"/>
             </w:rPr>
-            <w:t>2</w:t>
+            <w:t>-</w:t>
+          </w:r>
+          <w:r>
+            <w:rPr>
+              <w:i/>
+              <w:sz w:val="18"/>
+              <w:szCs w:val="18"/>
+              <w:lang w:val="en-US"/>
+            </w:rPr>
+            <w:t>Project</w:t>
+          </w:r>
+          <w:r>
+            <w:rPr>
+              <w:i/>
+              <w:sz w:val="18"/>
+              <w:szCs w:val="18"/>
+            </w:rPr>
+            <w:t>.</w:t>
+          </w:r>
+          <w:r>
+            <w:rPr>
+              <w:i/>
+              <w:sz w:val="18"/>
+              <w:szCs w:val="18"/>
+              <w:lang w:val="en-US"/>
+            </w:rPr>
+            <w:t>OOAD</w:t>
+          </w:r>
+          <w:r>
+            <w:rPr>
+              <w:i/>
+              <w:sz w:val="18"/>
+              <w:szCs w:val="18"/>
+            </w:rPr>
+            <w:t>.</w:t>
+          </w:r>
+          <w:r>
+            <w:rPr>
+              <w:i/>
+              <w:sz w:val="18"/>
+              <w:szCs w:val="18"/>
+              <w:lang w:val="en-US"/>
+            </w:rPr>
+            <w:t>Report</w:t>
+          </w:r>
+          <w:r>
+            <w:rPr>
+              <w:i/>
+              <w:sz w:val="18"/>
+              <w:szCs w:val="18"/>
+            </w:rPr>
+            <w:t>.</w:t>
+          </w:r>
+          <w:r>
+            <w:rPr>
+              <w:i/>
+              <w:sz w:val="18"/>
+              <w:szCs w:val="18"/>
+              <w:lang w:val="en-US"/>
+            </w:rPr>
+            <w:t>Kinolist</w:t>
           </w:r>
           <w:r>
             <w:rPr>
@@ -7131,7 +7580,7 @@
               <w:sz w:val="18"/>
               <w:szCs w:val="18"/>
             </w:rPr>
-            <w:t>Дата: 1</w:t>
+            <w:t>Версия</w:t>
           </w:r>
           <w:r>
             <w:rPr>
@@ -7140,7 +7589,7 @@
               <w:sz w:val="18"/>
               <w:szCs w:val="18"/>
             </w:rPr>
-            <w:t>9</w:t>
+            <w:t>: 1.0.</w:t>
           </w:r>
           <w:r>
             <w:rPr>
@@ -7149,7 +7598,61 @@
               <w:sz w:val="18"/>
               <w:szCs w:val="18"/>
             </w:rPr>
-            <w:t>.10.2023</w:t>
+            <w:t>4</w:t>
+          </w:r>
+          <w:r>
+            <w:rPr>
+              <w:i/>
+              <w:color w:val="000000"/>
+              <w:sz w:val="18"/>
+              <w:szCs w:val="18"/>
+            </w:rPr>
+            <w:t xml:space="preserve">   </w:t>
+          </w:r>
+          <w:r>
+            <w:rPr>
+              <w:i/>
+              <w:color w:val="000000"/>
+              <w:sz w:val="18"/>
+              <w:szCs w:val="18"/>
+            </w:rPr>
+            <w:t xml:space="preserve">Дата: </w:t>
+          </w:r>
+          <w:r>
+            <w:rPr>
+              <w:i/>
+              <w:color w:val="000000"/>
+              <w:sz w:val="18"/>
+              <w:szCs w:val="18"/>
+            </w:rPr>
+            <w:t>02</w:t>
+          </w:r>
+          <w:r>
+            <w:rPr>
+              <w:i/>
+              <w:color w:val="000000"/>
+              <w:sz w:val="18"/>
+              <w:szCs w:val="18"/>
+            </w:rPr>
+            <w:t>.1</w:t>
+          </w:r>
+          <w:r>
+            <w:rPr>
+              <w:i/>
+              <w:color w:val="000000"/>
+              <w:sz w:val="18"/>
+              <w:szCs w:val="18"/>
+            </w:rPr>
+            <w:t>1</w:t>
+          </w:r>
+          <w:r>
+            <w:rPr>
+              <w:i/>
+              <w:color w:val="000000"/>
+              <w:sz w:val="18"/>
+              <w:szCs w:val="18"/>
+            </w:rPr>
+            <w:t>.2023</w:t>
           </w:r>
         </w:p>
       </w:tc>

</xml_diff>

<commit_message>
update to 1.1 version
</commit_message>
<xml_diff>
--- a/P-Project.OOAD.Report.Kinolist.docx
+++ b/P-Project.OOAD.Report.Kinolist.docx
@@ -398,7 +398,7 @@
     </w:p>
     <w:sdt>
       <w:sdtPr>
-        <w:id w:val="-1906911031"/>
+        <w:id w:val="2128270675"/>
         <w:docPartObj>
           <w:docPartGallery w:val="Table of Contents"/>
           <w:docPartUnique/>
@@ -427,11 +427,14 @@
           <w:pPr>
             <w:pStyle w:val="10"/>
             <w:tabs>
-              <w:tab w:val="left" w:pos="440"/>
+              <w:tab w:val="left" w:pos="400"/>
               <w:tab w:val="right" w:leader="dot" w:pos="9628"/>
             </w:tabs>
             <w:rPr>
+              <w:rFonts w:asciiTheme="minorHAnsi" w:eastAsiaTheme="minorEastAsia" w:hAnsiTheme="minorHAnsi" w:cstheme="minorBidi"/>
               <w:noProof/>
+              <w:sz w:val="22"/>
+              <w:szCs w:val="22"/>
             </w:rPr>
           </w:pPr>
           <w:r>
@@ -443,7 +446,7 @@
           <w:r>
             <w:fldChar w:fldCharType="separate"/>
           </w:r>
-          <w:hyperlink w:anchor="_Toc154048413" w:history="1">
+          <w:hyperlink w:anchor="_Toc154062317" w:history="1">
             <w:r>
               <w:rPr>
                 <w:rStyle w:val="af0"/>
@@ -453,7 +456,10 @@
             </w:r>
             <w:r>
               <w:rPr>
-                <w:noProof/>
+                <w:rFonts w:asciiTheme="minorHAnsi" w:eastAsiaTheme="minorEastAsia" w:hAnsiTheme="minorHAnsi" w:cstheme="minorBidi"/>
+                <w:noProof/>
+                <w:sz w:val="22"/>
+                <w:szCs w:val="22"/>
               </w:rPr>
               <w:tab/>
             </w:r>
@@ -483,7 +489,7 @@
                 <w:noProof/>
                 <w:webHidden/>
               </w:rPr>
-              <w:instrText xml:space="preserve"> PAGEREF _Toc154048413 \h </w:instrText>
+              <w:instrText xml:space="preserve"> PAGEREF _Toc154062317 \h </w:instrText>
             </w:r>
             <w:r>
               <w:rPr>
@@ -522,10 +528,13 @@
               <w:tab w:val="right" w:leader="dot" w:pos="9628"/>
             </w:tabs>
             <w:rPr>
+              <w:rFonts w:asciiTheme="minorHAnsi" w:eastAsiaTheme="minorEastAsia" w:hAnsiTheme="minorHAnsi" w:cstheme="minorBidi"/>
               <w:noProof/>
+              <w:sz w:val="22"/>
+              <w:szCs w:val="22"/>
             </w:rPr>
           </w:pPr>
-          <w:hyperlink w:anchor="_Toc154048414" w:history="1">
+          <w:hyperlink w:anchor="_Toc154062318" w:history="1">
             <w:r>
               <w:rPr>
                 <w:rStyle w:val="af0"/>
@@ -535,7 +544,10 @@
             </w:r>
             <w:r>
               <w:rPr>
-                <w:noProof/>
+                <w:rFonts w:asciiTheme="minorHAnsi" w:eastAsiaTheme="minorEastAsia" w:hAnsiTheme="minorHAnsi" w:cstheme="minorBidi"/>
+                <w:noProof/>
+                <w:sz w:val="22"/>
+                <w:szCs w:val="22"/>
               </w:rPr>
               <w:tab/>
             </w:r>
@@ -565,7 +577,7 @@
                 <w:noProof/>
                 <w:webHidden/>
               </w:rPr>
-              <w:instrText xml:space="preserve"> PAGEREF _Toc154048414 \h </w:instrText>
+              <w:instrText xml:space="preserve"> PAGEREF _Toc154062318 \h </w:instrText>
             </w:r>
             <w:r>
               <w:rPr>
@@ -604,10 +616,13 @@
               <w:tab w:val="right" w:leader="dot" w:pos="9628"/>
             </w:tabs>
             <w:rPr>
+              <w:rFonts w:asciiTheme="minorHAnsi" w:eastAsiaTheme="minorEastAsia" w:hAnsiTheme="minorHAnsi" w:cstheme="minorBidi"/>
               <w:noProof/>
+              <w:sz w:val="22"/>
+              <w:szCs w:val="22"/>
             </w:rPr>
           </w:pPr>
-          <w:hyperlink w:anchor="_Toc154048415" w:history="1">
+          <w:hyperlink w:anchor="_Toc154062319" w:history="1">
             <w:r>
               <w:rPr>
                 <w:rStyle w:val="af0"/>
@@ -617,7 +632,10 @@
             </w:r>
             <w:r>
               <w:rPr>
-                <w:noProof/>
+                <w:rFonts w:asciiTheme="minorHAnsi" w:eastAsiaTheme="minorEastAsia" w:hAnsiTheme="minorHAnsi" w:cstheme="minorBidi"/>
+                <w:noProof/>
+                <w:sz w:val="22"/>
+                <w:szCs w:val="22"/>
               </w:rPr>
               <w:tab/>
             </w:r>
@@ -647,7 +665,7 @@
                 <w:noProof/>
                 <w:webHidden/>
               </w:rPr>
-              <w:instrText xml:space="preserve"> PAGEREF _Toc154048415 \h </w:instrText>
+              <w:instrText xml:space="preserve"> PAGEREF _Toc154062319 \h </w:instrText>
             </w:r>
             <w:r>
               <w:rPr>
@@ -686,10 +704,13 @@
               <w:tab w:val="right" w:leader="dot" w:pos="9628"/>
             </w:tabs>
             <w:rPr>
+              <w:rFonts w:asciiTheme="minorHAnsi" w:eastAsiaTheme="minorEastAsia" w:hAnsiTheme="minorHAnsi" w:cstheme="minorBidi"/>
               <w:noProof/>
+              <w:sz w:val="22"/>
+              <w:szCs w:val="22"/>
             </w:rPr>
           </w:pPr>
-          <w:hyperlink w:anchor="_Toc154048416" w:history="1">
+          <w:hyperlink w:anchor="_Toc154062320" w:history="1">
             <w:r>
               <w:rPr>
                 <w:rStyle w:val="af0"/>
@@ -699,7 +720,10 @@
             </w:r>
             <w:r>
               <w:rPr>
-                <w:noProof/>
+                <w:rFonts w:asciiTheme="minorHAnsi" w:eastAsiaTheme="minorEastAsia" w:hAnsiTheme="minorHAnsi" w:cstheme="minorBidi"/>
+                <w:noProof/>
+                <w:sz w:val="22"/>
+                <w:szCs w:val="22"/>
               </w:rPr>
               <w:tab/>
             </w:r>
@@ -729,7 +753,7 @@
                 <w:noProof/>
                 <w:webHidden/>
               </w:rPr>
-              <w:instrText xml:space="preserve"> PAGEREF _Toc154048416 \h </w:instrText>
+              <w:instrText xml:space="preserve"> PAGEREF _Toc154062320 \h </w:instrText>
             </w:r>
             <w:r>
               <w:rPr>
@@ -768,10 +792,13 @@
               <w:tab w:val="right" w:leader="dot" w:pos="9628"/>
             </w:tabs>
             <w:rPr>
+              <w:rFonts w:asciiTheme="minorHAnsi" w:eastAsiaTheme="minorEastAsia" w:hAnsiTheme="minorHAnsi" w:cstheme="minorBidi"/>
               <w:noProof/>
+              <w:sz w:val="22"/>
+              <w:szCs w:val="22"/>
             </w:rPr>
           </w:pPr>
-          <w:hyperlink w:anchor="_Toc154048417" w:history="1">
+          <w:hyperlink w:anchor="_Toc154062321" w:history="1">
             <w:r>
               <w:rPr>
                 <w:rStyle w:val="af0"/>
@@ -781,7 +808,10 @@
             </w:r>
             <w:r>
               <w:rPr>
-                <w:noProof/>
+                <w:rFonts w:asciiTheme="minorHAnsi" w:eastAsiaTheme="minorEastAsia" w:hAnsiTheme="minorHAnsi" w:cstheme="minorBidi"/>
+                <w:noProof/>
+                <w:sz w:val="22"/>
+                <w:szCs w:val="22"/>
               </w:rPr>
               <w:tab/>
             </w:r>
@@ -811,7 +841,7 @@
                 <w:noProof/>
                 <w:webHidden/>
               </w:rPr>
-              <w:instrText xml:space="preserve"> PAGEREF _Toc154048417 \h </w:instrText>
+              <w:instrText xml:space="preserve"> PAGEREF _Toc154062321 \h </w:instrText>
             </w:r>
             <w:r>
               <w:rPr>
@@ -850,10 +880,13 @@
               <w:tab w:val="right" w:leader="dot" w:pos="9628"/>
             </w:tabs>
             <w:rPr>
+              <w:rFonts w:asciiTheme="minorHAnsi" w:eastAsiaTheme="minorEastAsia" w:hAnsiTheme="minorHAnsi" w:cstheme="minorBidi"/>
               <w:noProof/>
+              <w:sz w:val="22"/>
+              <w:szCs w:val="22"/>
             </w:rPr>
           </w:pPr>
-          <w:hyperlink w:anchor="_Toc154048418" w:history="1">
+          <w:hyperlink w:anchor="_Toc154062322" w:history="1">
             <w:r>
               <w:rPr>
                 <w:rStyle w:val="af0"/>
@@ -863,7 +896,10 @@
             </w:r>
             <w:r>
               <w:rPr>
-                <w:noProof/>
+                <w:rFonts w:asciiTheme="minorHAnsi" w:eastAsiaTheme="minorEastAsia" w:hAnsiTheme="minorHAnsi" w:cstheme="minorBidi"/>
+                <w:noProof/>
+                <w:sz w:val="22"/>
+                <w:szCs w:val="22"/>
               </w:rPr>
               <w:tab/>
             </w:r>
@@ -893,7 +929,7 @@
                 <w:noProof/>
                 <w:webHidden/>
               </w:rPr>
-              <w:instrText xml:space="preserve"> PAGEREF _Toc154048418 \h </w:instrText>
+              <w:instrText xml:space="preserve"> PAGEREF _Toc154062322 \h </w:instrText>
             </w:r>
             <w:r>
               <w:rPr>
@@ -928,14 +964,17 @@
           <w:pPr>
             <w:pStyle w:val="10"/>
             <w:tabs>
-              <w:tab w:val="left" w:pos="440"/>
+              <w:tab w:val="left" w:pos="400"/>
               <w:tab w:val="right" w:leader="dot" w:pos="9628"/>
             </w:tabs>
             <w:rPr>
+              <w:rFonts w:asciiTheme="minorHAnsi" w:eastAsiaTheme="minorEastAsia" w:hAnsiTheme="minorHAnsi" w:cstheme="minorBidi"/>
               <w:noProof/>
+              <w:sz w:val="22"/>
+              <w:szCs w:val="22"/>
             </w:rPr>
           </w:pPr>
-          <w:hyperlink w:anchor="_Toc154048419" w:history="1">
+          <w:hyperlink w:anchor="_Toc154062323" w:history="1">
             <w:r>
               <w:rPr>
                 <w:rStyle w:val="af0"/>
@@ -945,7 +984,10 @@
             </w:r>
             <w:r>
               <w:rPr>
-                <w:noProof/>
+                <w:rFonts w:asciiTheme="minorHAnsi" w:eastAsiaTheme="minorEastAsia" w:hAnsiTheme="minorHAnsi" w:cstheme="minorBidi"/>
+                <w:noProof/>
+                <w:sz w:val="22"/>
+                <w:szCs w:val="22"/>
               </w:rPr>
               <w:tab/>
             </w:r>
@@ -975,7 +1017,7 @@
                 <w:noProof/>
                 <w:webHidden/>
               </w:rPr>
-              <w:instrText xml:space="preserve"> PAGEREF _Toc154048419 \h </w:instrText>
+              <w:instrText xml:space="preserve"> PAGEREF _Toc154062323 \h </w:instrText>
             </w:r>
             <w:r>
               <w:rPr>
@@ -1014,10 +1056,13 @@
               <w:tab w:val="right" w:leader="dot" w:pos="9628"/>
             </w:tabs>
             <w:rPr>
+              <w:rFonts w:asciiTheme="minorHAnsi" w:eastAsiaTheme="minorEastAsia" w:hAnsiTheme="minorHAnsi" w:cstheme="minorBidi"/>
               <w:noProof/>
+              <w:sz w:val="22"/>
+              <w:szCs w:val="22"/>
             </w:rPr>
           </w:pPr>
-          <w:hyperlink w:anchor="_Toc154048420" w:history="1">
+          <w:hyperlink w:anchor="_Toc154062324" w:history="1">
             <w:r>
               <w:rPr>
                 <w:rStyle w:val="af0"/>
@@ -1027,7 +1072,10 @@
             </w:r>
             <w:r>
               <w:rPr>
-                <w:noProof/>
+                <w:rFonts w:asciiTheme="minorHAnsi" w:eastAsiaTheme="minorEastAsia" w:hAnsiTheme="minorHAnsi" w:cstheme="minorBidi"/>
+                <w:noProof/>
+                <w:sz w:val="22"/>
+                <w:szCs w:val="22"/>
               </w:rPr>
               <w:tab/>
             </w:r>
@@ -1057,7 +1105,7 @@
                 <w:noProof/>
                 <w:webHidden/>
               </w:rPr>
-              <w:instrText xml:space="preserve"> PAGEREF _Toc154048420 \h </w:instrText>
+              <w:instrText xml:space="preserve"> PAGEREF _Toc154062324 \h </w:instrText>
             </w:r>
             <w:r>
               <w:rPr>
@@ -1096,10 +1144,13 @@
               <w:tab w:val="right" w:leader="dot" w:pos="9628"/>
             </w:tabs>
             <w:rPr>
+              <w:rFonts w:asciiTheme="minorHAnsi" w:eastAsiaTheme="minorEastAsia" w:hAnsiTheme="minorHAnsi" w:cstheme="minorBidi"/>
               <w:noProof/>
+              <w:sz w:val="22"/>
+              <w:szCs w:val="22"/>
             </w:rPr>
           </w:pPr>
-          <w:hyperlink w:anchor="_Toc154048421" w:history="1">
+          <w:hyperlink w:anchor="_Toc154062325" w:history="1">
             <w:r>
               <w:rPr>
                 <w:rStyle w:val="af0"/>
@@ -1109,7 +1160,10 @@
             </w:r>
             <w:r>
               <w:rPr>
-                <w:noProof/>
+                <w:rFonts w:asciiTheme="minorHAnsi" w:eastAsiaTheme="minorEastAsia" w:hAnsiTheme="minorHAnsi" w:cstheme="minorBidi"/>
+                <w:noProof/>
+                <w:sz w:val="22"/>
+                <w:szCs w:val="22"/>
               </w:rPr>
               <w:tab/>
             </w:r>
@@ -1139,7 +1193,7 @@
                 <w:noProof/>
                 <w:webHidden/>
               </w:rPr>
-              <w:instrText xml:space="preserve"> PAGEREF _Toc154048421 \h </w:instrText>
+              <w:instrText xml:space="preserve"> PAGEREF _Toc154062325 \h </w:instrText>
             </w:r>
             <w:r>
               <w:rPr>
@@ -1174,14 +1228,17 @@
           <w:pPr>
             <w:pStyle w:val="10"/>
             <w:tabs>
-              <w:tab w:val="left" w:pos="440"/>
+              <w:tab w:val="left" w:pos="400"/>
               <w:tab w:val="right" w:leader="dot" w:pos="9628"/>
             </w:tabs>
             <w:rPr>
+              <w:rFonts w:asciiTheme="minorHAnsi" w:eastAsiaTheme="minorEastAsia" w:hAnsiTheme="minorHAnsi" w:cstheme="minorBidi"/>
               <w:noProof/>
+              <w:sz w:val="22"/>
+              <w:szCs w:val="22"/>
             </w:rPr>
           </w:pPr>
-          <w:hyperlink w:anchor="_Toc154048422" w:history="1">
+          <w:hyperlink w:anchor="_Toc154062326" w:history="1">
             <w:r>
               <w:rPr>
                 <w:rStyle w:val="af0"/>
@@ -1191,7 +1248,10 @@
             </w:r>
             <w:r>
               <w:rPr>
-                <w:noProof/>
+                <w:rFonts w:asciiTheme="minorHAnsi" w:eastAsiaTheme="minorEastAsia" w:hAnsiTheme="minorHAnsi" w:cstheme="minorBidi"/>
+                <w:noProof/>
+                <w:sz w:val="22"/>
+                <w:szCs w:val="22"/>
               </w:rPr>
               <w:tab/>
             </w:r>
@@ -1221,7 +1281,7 @@
                 <w:noProof/>
                 <w:webHidden/>
               </w:rPr>
-              <w:instrText xml:space="preserve"> PAGEREF _Toc154048422 \h </w:instrText>
+              <w:instrText xml:space="preserve"> PAGEREF _Toc154062326 \h </w:instrText>
             </w:r>
             <w:r>
               <w:rPr>
@@ -1260,10 +1320,13 @@
               <w:tab w:val="right" w:leader="dot" w:pos="9628"/>
             </w:tabs>
             <w:rPr>
+              <w:rFonts w:asciiTheme="minorHAnsi" w:eastAsiaTheme="minorEastAsia" w:hAnsiTheme="minorHAnsi" w:cstheme="minorBidi"/>
               <w:noProof/>
+              <w:sz w:val="22"/>
+              <w:szCs w:val="22"/>
             </w:rPr>
           </w:pPr>
-          <w:hyperlink w:anchor="_Toc154048423" w:history="1">
+          <w:hyperlink w:anchor="_Toc154062327" w:history="1">
             <w:r>
               <w:rPr>
                 <w:rStyle w:val="af0"/>
@@ -1273,7 +1336,10 @@
             </w:r>
             <w:r>
               <w:rPr>
-                <w:noProof/>
+                <w:rFonts w:asciiTheme="minorHAnsi" w:eastAsiaTheme="minorEastAsia" w:hAnsiTheme="minorHAnsi" w:cstheme="minorBidi"/>
+                <w:noProof/>
+                <w:sz w:val="22"/>
+                <w:szCs w:val="22"/>
               </w:rPr>
               <w:tab/>
             </w:r>
@@ -1303,7 +1369,7 @@
                 <w:noProof/>
                 <w:webHidden/>
               </w:rPr>
-              <w:instrText xml:space="preserve"> PAGEREF _Toc154048423 \h </w:instrText>
+              <w:instrText xml:space="preserve"> PAGEREF _Toc154062327 \h </w:instrText>
             </w:r>
             <w:r>
               <w:rPr>
@@ -1342,10 +1408,13 @@
               <w:tab w:val="right" w:leader="dot" w:pos="9628"/>
             </w:tabs>
             <w:rPr>
+              <w:rFonts w:asciiTheme="minorHAnsi" w:eastAsiaTheme="minorEastAsia" w:hAnsiTheme="minorHAnsi" w:cstheme="minorBidi"/>
               <w:noProof/>
+              <w:sz w:val="22"/>
+              <w:szCs w:val="22"/>
             </w:rPr>
           </w:pPr>
-          <w:hyperlink w:anchor="_Toc154048424" w:history="1">
+          <w:hyperlink w:anchor="_Toc154062328" w:history="1">
             <w:r>
               <w:rPr>
                 <w:rStyle w:val="af0"/>
@@ -1355,7 +1424,10 @@
             </w:r>
             <w:r>
               <w:rPr>
-                <w:noProof/>
+                <w:rFonts w:asciiTheme="minorHAnsi" w:eastAsiaTheme="minorEastAsia" w:hAnsiTheme="minorHAnsi" w:cstheme="minorBidi"/>
+                <w:noProof/>
+                <w:sz w:val="22"/>
+                <w:szCs w:val="22"/>
               </w:rPr>
               <w:tab/>
             </w:r>
@@ -1385,7 +1457,7 @@
                 <w:noProof/>
                 <w:webHidden/>
               </w:rPr>
-              <w:instrText xml:space="preserve"> PAGEREF _Toc154048424 \h </w:instrText>
+              <w:instrText xml:space="preserve"> PAGEREF _Toc154062328 \h </w:instrText>
             </w:r>
             <w:r>
               <w:rPr>
@@ -1406,6 +1478,974 @@
                 <w:webHidden/>
               </w:rPr>
               <w:t>4</w:t>
+            </w:r>
+            <w:r>
+              <w:rPr>
+                <w:noProof/>
+                <w:webHidden/>
+              </w:rPr>
+              <w:fldChar w:fldCharType="end"/>
+            </w:r>
+          </w:hyperlink>
+        </w:p>
+        <w:p>
+          <w:pPr>
+            <w:pStyle w:val="30"/>
+            <w:tabs>
+              <w:tab w:val="left" w:pos="1100"/>
+              <w:tab w:val="right" w:leader="dot" w:pos="9628"/>
+            </w:tabs>
+            <w:rPr>
+              <w:rFonts w:asciiTheme="minorHAnsi" w:eastAsiaTheme="minorEastAsia" w:hAnsiTheme="minorHAnsi" w:cstheme="minorBidi"/>
+              <w:noProof/>
+              <w:sz w:val="22"/>
+              <w:szCs w:val="22"/>
+            </w:rPr>
+          </w:pPr>
+          <w:hyperlink w:anchor="_Toc154062329" w:history="1">
+            <w:r>
+              <w:rPr>
+                <w:rStyle w:val="af0"/>
+                <w:noProof/>
+              </w:rPr>
+              <w:t>3.2.1</w:t>
+            </w:r>
+            <w:r>
+              <w:rPr>
+                <w:rFonts w:asciiTheme="minorHAnsi" w:eastAsiaTheme="minorEastAsia" w:hAnsiTheme="minorHAnsi" w:cstheme="minorBidi"/>
+                <w:noProof/>
+                <w:sz w:val="22"/>
+                <w:szCs w:val="22"/>
+              </w:rPr>
+              <w:tab/>
+            </w:r>
+            <w:r>
+              <w:rPr>
+                <w:rStyle w:val="af0"/>
+                <w:noProof/>
+              </w:rPr>
+              <w:t>Авторизация</w:t>
+            </w:r>
+            <w:r>
+              <w:rPr>
+                <w:noProof/>
+                <w:webHidden/>
+              </w:rPr>
+              <w:tab/>
+            </w:r>
+            <w:r>
+              <w:rPr>
+                <w:noProof/>
+                <w:webHidden/>
+              </w:rPr>
+              <w:fldChar w:fldCharType="begin"/>
+            </w:r>
+            <w:r>
+              <w:rPr>
+                <w:noProof/>
+                <w:webHidden/>
+              </w:rPr>
+              <w:instrText xml:space="preserve"> PAGEREF _Toc154062329 \h </w:instrText>
+            </w:r>
+            <w:r>
+              <w:rPr>
+                <w:noProof/>
+                <w:webHidden/>
+              </w:rPr>
+            </w:r>
+            <w:r>
+              <w:rPr>
+                <w:noProof/>
+                <w:webHidden/>
+              </w:rPr>
+              <w:fldChar w:fldCharType="separate"/>
+            </w:r>
+            <w:r>
+              <w:rPr>
+                <w:noProof/>
+                <w:webHidden/>
+              </w:rPr>
+              <w:t>4</w:t>
+            </w:r>
+            <w:r>
+              <w:rPr>
+                <w:noProof/>
+                <w:webHidden/>
+              </w:rPr>
+              <w:fldChar w:fldCharType="end"/>
+            </w:r>
+          </w:hyperlink>
+        </w:p>
+        <w:p>
+          <w:pPr>
+            <w:pStyle w:val="20"/>
+            <w:tabs>
+              <w:tab w:val="left" w:pos="880"/>
+              <w:tab w:val="right" w:leader="dot" w:pos="9628"/>
+            </w:tabs>
+            <w:rPr>
+              <w:rFonts w:asciiTheme="minorHAnsi" w:eastAsiaTheme="minorEastAsia" w:hAnsiTheme="minorHAnsi" w:cstheme="minorBidi"/>
+              <w:noProof/>
+              <w:sz w:val="22"/>
+              <w:szCs w:val="22"/>
+            </w:rPr>
+          </w:pPr>
+          <w:hyperlink w:anchor="_Toc154062330" w:history="1">
+            <w:r>
+              <w:rPr>
+                <w:rStyle w:val="af0"/>
+                <w:noProof/>
+              </w:rPr>
+              <w:t>3.3</w:t>
+            </w:r>
+            <w:r>
+              <w:rPr>
+                <w:rFonts w:asciiTheme="minorHAnsi" w:eastAsiaTheme="minorEastAsia" w:hAnsiTheme="minorHAnsi" w:cstheme="minorBidi"/>
+                <w:noProof/>
+                <w:sz w:val="22"/>
+                <w:szCs w:val="22"/>
+              </w:rPr>
+              <w:tab/>
+            </w:r>
+            <w:r>
+              <w:rPr>
+                <w:rStyle w:val="af0"/>
+                <w:noProof/>
+              </w:rPr>
+              <w:t>Функциональные требования для роли авторизованного пользователя</w:t>
+            </w:r>
+            <w:r>
+              <w:rPr>
+                <w:noProof/>
+                <w:webHidden/>
+              </w:rPr>
+              <w:tab/>
+            </w:r>
+            <w:r>
+              <w:rPr>
+                <w:noProof/>
+                <w:webHidden/>
+              </w:rPr>
+              <w:fldChar w:fldCharType="begin"/>
+            </w:r>
+            <w:r>
+              <w:rPr>
+                <w:noProof/>
+                <w:webHidden/>
+              </w:rPr>
+              <w:instrText xml:space="preserve"> PAGEREF _Toc154062330 \h </w:instrText>
+            </w:r>
+            <w:r>
+              <w:rPr>
+                <w:noProof/>
+                <w:webHidden/>
+              </w:rPr>
+            </w:r>
+            <w:r>
+              <w:rPr>
+                <w:noProof/>
+                <w:webHidden/>
+              </w:rPr>
+              <w:fldChar w:fldCharType="separate"/>
+            </w:r>
+            <w:r>
+              <w:rPr>
+                <w:noProof/>
+                <w:webHidden/>
+              </w:rPr>
+              <w:t>5</w:t>
+            </w:r>
+            <w:r>
+              <w:rPr>
+                <w:noProof/>
+                <w:webHidden/>
+              </w:rPr>
+              <w:fldChar w:fldCharType="end"/>
+            </w:r>
+          </w:hyperlink>
+        </w:p>
+        <w:p>
+          <w:pPr>
+            <w:pStyle w:val="30"/>
+            <w:tabs>
+              <w:tab w:val="left" w:pos="1100"/>
+              <w:tab w:val="right" w:leader="dot" w:pos="9628"/>
+            </w:tabs>
+            <w:rPr>
+              <w:rFonts w:asciiTheme="minorHAnsi" w:eastAsiaTheme="minorEastAsia" w:hAnsiTheme="minorHAnsi" w:cstheme="minorBidi"/>
+              <w:noProof/>
+              <w:sz w:val="22"/>
+              <w:szCs w:val="22"/>
+            </w:rPr>
+          </w:pPr>
+          <w:hyperlink w:anchor="_Toc154062331" w:history="1">
+            <w:r>
+              <w:rPr>
+                <w:rStyle w:val="af0"/>
+                <w:noProof/>
+              </w:rPr>
+              <w:t>3.3.1</w:t>
+            </w:r>
+            <w:r>
+              <w:rPr>
+                <w:rFonts w:asciiTheme="minorHAnsi" w:eastAsiaTheme="minorEastAsia" w:hAnsiTheme="minorHAnsi" w:cstheme="minorBidi"/>
+                <w:noProof/>
+                <w:sz w:val="22"/>
+                <w:szCs w:val="22"/>
+              </w:rPr>
+              <w:tab/>
+            </w:r>
+            <w:r>
+              <w:rPr>
+                <w:rStyle w:val="af0"/>
+                <w:noProof/>
+              </w:rPr>
+              <w:t>Добавление в список желаемого</w:t>
+            </w:r>
+            <w:r>
+              <w:rPr>
+                <w:noProof/>
+                <w:webHidden/>
+              </w:rPr>
+              <w:tab/>
+            </w:r>
+            <w:r>
+              <w:rPr>
+                <w:noProof/>
+                <w:webHidden/>
+              </w:rPr>
+              <w:fldChar w:fldCharType="begin"/>
+            </w:r>
+            <w:r>
+              <w:rPr>
+                <w:noProof/>
+                <w:webHidden/>
+              </w:rPr>
+              <w:instrText xml:space="preserve"> PAGEREF _Toc154062331 \h </w:instrText>
+            </w:r>
+            <w:r>
+              <w:rPr>
+                <w:noProof/>
+                <w:webHidden/>
+              </w:rPr>
+            </w:r>
+            <w:r>
+              <w:rPr>
+                <w:noProof/>
+                <w:webHidden/>
+              </w:rPr>
+              <w:fldChar w:fldCharType="separate"/>
+            </w:r>
+            <w:r>
+              <w:rPr>
+                <w:noProof/>
+                <w:webHidden/>
+              </w:rPr>
+              <w:t>5</w:t>
+            </w:r>
+            <w:r>
+              <w:rPr>
+                <w:noProof/>
+                <w:webHidden/>
+              </w:rPr>
+              <w:fldChar w:fldCharType="end"/>
+            </w:r>
+          </w:hyperlink>
+        </w:p>
+        <w:p>
+          <w:pPr>
+            <w:pStyle w:val="30"/>
+            <w:tabs>
+              <w:tab w:val="left" w:pos="1100"/>
+              <w:tab w:val="right" w:leader="dot" w:pos="9628"/>
+            </w:tabs>
+            <w:rPr>
+              <w:rFonts w:asciiTheme="minorHAnsi" w:eastAsiaTheme="minorEastAsia" w:hAnsiTheme="minorHAnsi" w:cstheme="minorBidi"/>
+              <w:noProof/>
+              <w:sz w:val="22"/>
+              <w:szCs w:val="22"/>
+            </w:rPr>
+          </w:pPr>
+          <w:hyperlink w:anchor="_Toc154062332" w:history="1">
+            <w:r>
+              <w:rPr>
+                <w:rStyle w:val="af0"/>
+                <w:noProof/>
+              </w:rPr>
+              <w:t>3.3.2</w:t>
+            </w:r>
+            <w:r>
+              <w:rPr>
+                <w:rFonts w:asciiTheme="minorHAnsi" w:eastAsiaTheme="minorEastAsia" w:hAnsiTheme="minorHAnsi" w:cstheme="minorBidi"/>
+                <w:noProof/>
+                <w:sz w:val="22"/>
+                <w:szCs w:val="22"/>
+              </w:rPr>
+              <w:tab/>
+            </w:r>
+            <w:r>
+              <w:rPr>
+                <w:rStyle w:val="af0"/>
+                <w:noProof/>
+              </w:rPr>
+              <w:t>Добавление в список просмотренного</w:t>
+            </w:r>
+            <w:r>
+              <w:rPr>
+                <w:noProof/>
+                <w:webHidden/>
+              </w:rPr>
+              <w:tab/>
+            </w:r>
+            <w:r>
+              <w:rPr>
+                <w:noProof/>
+                <w:webHidden/>
+              </w:rPr>
+              <w:fldChar w:fldCharType="begin"/>
+            </w:r>
+            <w:r>
+              <w:rPr>
+                <w:noProof/>
+                <w:webHidden/>
+              </w:rPr>
+              <w:instrText xml:space="preserve"> PAGEREF _Toc154062332 \h </w:instrText>
+            </w:r>
+            <w:r>
+              <w:rPr>
+                <w:noProof/>
+                <w:webHidden/>
+              </w:rPr>
+            </w:r>
+            <w:r>
+              <w:rPr>
+                <w:noProof/>
+                <w:webHidden/>
+              </w:rPr>
+              <w:fldChar w:fldCharType="separate"/>
+            </w:r>
+            <w:r>
+              <w:rPr>
+                <w:noProof/>
+                <w:webHidden/>
+              </w:rPr>
+              <w:t>5</w:t>
+            </w:r>
+            <w:r>
+              <w:rPr>
+                <w:noProof/>
+                <w:webHidden/>
+              </w:rPr>
+              <w:fldChar w:fldCharType="end"/>
+            </w:r>
+          </w:hyperlink>
+        </w:p>
+        <w:p>
+          <w:pPr>
+            <w:pStyle w:val="30"/>
+            <w:tabs>
+              <w:tab w:val="left" w:pos="1100"/>
+              <w:tab w:val="right" w:leader="dot" w:pos="9628"/>
+            </w:tabs>
+            <w:rPr>
+              <w:rFonts w:asciiTheme="minorHAnsi" w:eastAsiaTheme="minorEastAsia" w:hAnsiTheme="minorHAnsi" w:cstheme="minorBidi"/>
+              <w:noProof/>
+              <w:sz w:val="22"/>
+              <w:szCs w:val="22"/>
+            </w:rPr>
+          </w:pPr>
+          <w:hyperlink w:anchor="_Toc154062333" w:history="1">
+            <w:r>
+              <w:rPr>
+                <w:rStyle w:val="af0"/>
+                <w:noProof/>
+              </w:rPr>
+              <w:t>3.3.3</w:t>
+            </w:r>
+            <w:r>
+              <w:rPr>
+                <w:rFonts w:asciiTheme="minorHAnsi" w:eastAsiaTheme="minorEastAsia" w:hAnsiTheme="minorHAnsi" w:cstheme="minorBidi"/>
+                <w:noProof/>
+                <w:sz w:val="22"/>
+                <w:szCs w:val="22"/>
+              </w:rPr>
+              <w:tab/>
+            </w:r>
+            <w:r>
+              <w:rPr>
+                <w:rStyle w:val="af0"/>
+                <w:noProof/>
+              </w:rPr>
+              <w:t>Добавление в список отслеживаемого</w:t>
+            </w:r>
+            <w:r>
+              <w:rPr>
+                <w:noProof/>
+                <w:webHidden/>
+              </w:rPr>
+              <w:tab/>
+            </w:r>
+            <w:r>
+              <w:rPr>
+                <w:noProof/>
+                <w:webHidden/>
+              </w:rPr>
+              <w:fldChar w:fldCharType="begin"/>
+            </w:r>
+            <w:r>
+              <w:rPr>
+                <w:noProof/>
+                <w:webHidden/>
+              </w:rPr>
+              <w:instrText xml:space="preserve"> PAGEREF _Toc154062333 \h </w:instrText>
+            </w:r>
+            <w:r>
+              <w:rPr>
+                <w:noProof/>
+                <w:webHidden/>
+              </w:rPr>
+            </w:r>
+            <w:r>
+              <w:rPr>
+                <w:noProof/>
+                <w:webHidden/>
+              </w:rPr>
+              <w:fldChar w:fldCharType="separate"/>
+            </w:r>
+            <w:r>
+              <w:rPr>
+                <w:noProof/>
+                <w:webHidden/>
+              </w:rPr>
+              <w:t>6</w:t>
+            </w:r>
+            <w:r>
+              <w:rPr>
+                <w:noProof/>
+                <w:webHidden/>
+              </w:rPr>
+              <w:fldChar w:fldCharType="end"/>
+            </w:r>
+          </w:hyperlink>
+        </w:p>
+        <w:p>
+          <w:pPr>
+            <w:pStyle w:val="30"/>
+            <w:tabs>
+              <w:tab w:val="left" w:pos="1100"/>
+              <w:tab w:val="right" w:leader="dot" w:pos="9628"/>
+            </w:tabs>
+            <w:rPr>
+              <w:rFonts w:asciiTheme="minorHAnsi" w:eastAsiaTheme="minorEastAsia" w:hAnsiTheme="minorHAnsi" w:cstheme="minorBidi"/>
+              <w:noProof/>
+              <w:sz w:val="22"/>
+              <w:szCs w:val="22"/>
+            </w:rPr>
+          </w:pPr>
+          <w:hyperlink w:anchor="_Toc154062334" w:history="1">
+            <w:r>
+              <w:rPr>
+                <w:rStyle w:val="af0"/>
+                <w:noProof/>
+              </w:rPr>
+              <w:t>3.3.4</w:t>
+            </w:r>
+            <w:r>
+              <w:rPr>
+                <w:rFonts w:asciiTheme="minorHAnsi" w:eastAsiaTheme="minorEastAsia" w:hAnsiTheme="minorHAnsi" w:cstheme="minorBidi"/>
+                <w:noProof/>
+                <w:sz w:val="22"/>
+                <w:szCs w:val="22"/>
+              </w:rPr>
+              <w:tab/>
+            </w:r>
+            <w:r>
+              <w:rPr>
+                <w:rStyle w:val="af0"/>
+                <w:noProof/>
+              </w:rPr>
+              <w:t>Посмотреть плейлист</w:t>
+            </w:r>
+            <w:r>
+              <w:rPr>
+                <w:noProof/>
+                <w:webHidden/>
+              </w:rPr>
+              <w:tab/>
+            </w:r>
+            <w:r>
+              <w:rPr>
+                <w:noProof/>
+                <w:webHidden/>
+              </w:rPr>
+              <w:fldChar w:fldCharType="begin"/>
+            </w:r>
+            <w:r>
+              <w:rPr>
+                <w:noProof/>
+                <w:webHidden/>
+              </w:rPr>
+              <w:instrText xml:space="preserve"> PAGEREF _Toc154062334 \h </w:instrText>
+            </w:r>
+            <w:r>
+              <w:rPr>
+                <w:noProof/>
+                <w:webHidden/>
+              </w:rPr>
+            </w:r>
+            <w:r>
+              <w:rPr>
+                <w:noProof/>
+                <w:webHidden/>
+              </w:rPr>
+              <w:fldChar w:fldCharType="separate"/>
+            </w:r>
+            <w:r>
+              <w:rPr>
+                <w:noProof/>
+                <w:webHidden/>
+              </w:rPr>
+              <w:t>7</w:t>
+            </w:r>
+            <w:r>
+              <w:rPr>
+                <w:noProof/>
+                <w:webHidden/>
+              </w:rPr>
+              <w:fldChar w:fldCharType="end"/>
+            </w:r>
+          </w:hyperlink>
+        </w:p>
+        <w:p>
+          <w:pPr>
+            <w:pStyle w:val="30"/>
+            <w:tabs>
+              <w:tab w:val="left" w:pos="1100"/>
+              <w:tab w:val="right" w:leader="dot" w:pos="9628"/>
+            </w:tabs>
+            <w:rPr>
+              <w:rFonts w:asciiTheme="minorHAnsi" w:eastAsiaTheme="minorEastAsia" w:hAnsiTheme="minorHAnsi" w:cstheme="minorBidi"/>
+              <w:noProof/>
+              <w:sz w:val="22"/>
+              <w:szCs w:val="22"/>
+            </w:rPr>
+          </w:pPr>
+          <w:hyperlink w:anchor="_Toc154062335" w:history="1">
+            <w:r>
+              <w:rPr>
+                <w:rStyle w:val="af0"/>
+                <w:noProof/>
+              </w:rPr>
+              <w:t>3.3.5</w:t>
+            </w:r>
+            <w:r>
+              <w:rPr>
+                <w:rFonts w:asciiTheme="minorHAnsi" w:eastAsiaTheme="minorEastAsia" w:hAnsiTheme="minorHAnsi" w:cstheme="minorBidi"/>
+                <w:noProof/>
+                <w:sz w:val="22"/>
+                <w:szCs w:val="22"/>
+              </w:rPr>
+              <w:tab/>
+            </w:r>
+            <w:r>
+              <w:rPr>
+                <w:rStyle w:val="af0"/>
+                <w:noProof/>
+              </w:rPr>
+              <w:t>Редактирование списка желаемого</w:t>
+            </w:r>
+            <w:r>
+              <w:rPr>
+                <w:noProof/>
+                <w:webHidden/>
+              </w:rPr>
+              <w:tab/>
+            </w:r>
+            <w:r>
+              <w:rPr>
+                <w:noProof/>
+                <w:webHidden/>
+              </w:rPr>
+              <w:fldChar w:fldCharType="begin"/>
+            </w:r>
+            <w:r>
+              <w:rPr>
+                <w:noProof/>
+                <w:webHidden/>
+              </w:rPr>
+              <w:instrText xml:space="preserve"> PAGEREF _Toc154062335 \h </w:instrText>
+            </w:r>
+            <w:r>
+              <w:rPr>
+                <w:noProof/>
+                <w:webHidden/>
+              </w:rPr>
+            </w:r>
+            <w:r>
+              <w:rPr>
+                <w:noProof/>
+                <w:webHidden/>
+              </w:rPr>
+              <w:fldChar w:fldCharType="separate"/>
+            </w:r>
+            <w:r>
+              <w:rPr>
+                <w:noProof/>
+                <w:webHidden/>
+              </w:rPr>
+              <w:t>7</w:t>
+            </w:r>
+            <w:r>
+              <w:rPr>
+                <w:noProof/>
+                <w:webHidden/>
+              </w:rPr>
+              <w:fldChar w:fldCharType="end"/>
+            </w:r>
+          </w:hyperlink>
+        </w:p>
+        <w:p>
+          <w:pPr>
+            <w:pStyle w:val="30"/>
+            <w:tabs>
+              <w:tab w:val="left" w:pos="1100"/>
+              <w:tab w:val="right" w:leader="dot" w:pos="9628"/>
+            </w:tabs>
+            <w:rPr>
+              <w:rFonts w:asciiTheme="minorHAnsi" w:eastAsiaTheme="minorEastAsia" w:hAnsiTheme="minorHAnsi" w:cstheme="minorBidi"/>
+              <w:noProof/>
+              <w:sz w:val="22"/>
+              <w:szCs w:val="22"/>
+            </w:rPr>
+          </w:pPr>
+          <w:hyperlink w:anchor="_Toc154062336" w:history="1">
+            <w:r>
+              <w:rPr>
+                <w:rStyle w:val="af0"/>
+                <w:noProof/>
+              </w:rPr>
+              <w:t>3.3.6</w:t>
+            </w:r>
+            <w:r>
+              <w:rPr>
+                <w:rFonts w:asciiTheme="minorHAnsi" w:eastAsiaTheme="minorEastAsia" w:hAnsiTheme="minorHAnsi" w:cstheme="minorBidi"/>
+                <w:noProof/>
+                <w:sz w:val="22"/>
+                <w:szCs w:val="22"/>
+              </w:rPr>
+              <w:tab/>
+            </w:r>
+            <w:r>
+              <w:rPr>
+                <w:rStyle w:val="af0"/>
+                <w:noProof/>
+              </w:rPr>
+              <w:t>Удаление фильма/сериала из списка отслеживания</w:t>
+            </w:r>
+            <w:r>
+              <w:rPr>
+                <w:noProof/>
+                <w:webHidden/>
+              </w:rPr>
+              <w:tab/>
+            </w:r>
+            <w:r>
+              <w:rPr>
+                <w:noProof/>
+                <w:webHidden/>
+              </w:rPr>
+              <w:fldChar w:fldCharType="begin"/>
+            </w:r>
+            <w:r>
+              <w:rPr>
+                <w:noProof/>
+                <w:webHidden/>
+              </w:rPr>
+              <w:instrText xml:space="preserve"> PAGEREF _Toc154062336 \h </w:instrText>
+            </w:r>
+            <w:r>
+              <w:rPr>
+                <w:noProof/>
+                <w:webHidden/>
+              </w:rPr>
+            </w:r>
+            <w:r>
+              <w:rPr>
+                <w:noProof/>
+                <w:webHidden/>
+              </w:rPr>
+              <w:fldChar w:fldCharType="separate"/>
+            </w:r>
+            <w:r>
+              <w:rPr>
+                <w:noProof/>
+                <w:webHidden/>
+              </w:rPr>
+              <w:t>8</w:t>
+            </w:r>
+            <w:r>
+              <w:rPr>
+                <w:noProof/>
+                <w:webHidden/>
+              </w:rPr>
+              <w:fldChar w:fldCharType="end"/>
+            </w:r>
+          </w:hyperlink>
+        </w:p>
+        <w:p>
+          <w:pPr>
+            <w:pStyle w:val="30"/>
+            <w:tabs>
+              <w:tab w:val="left" w:pos="1100"/>
+              <w:tab w:val="right" w:leader="dot" w:pos="9628"/>
+            </w:tabs>
+            <w:rPr>
+              <w:rFonts w:asciiTheme="minorHAnsi" w:eastAsiaTheme="minorEastAsia" w:hAnsiTheme="minorHAnsi" w:cstheme="minorBidi"/>
+              <w:noProof/>
+              <w:sz w:val="22"/>
+              <w:szCs w:val="22"/>
+            </w:rPr>
+          </w:pPr>
+          <w:hyperlink w:anchor="_Toc154062337" w:history="1">
+            <w:r>
+              <w:rPr>
+                <w:rStyle w:val="af0"/>
+                <w:noProof/>
+              </w:rPr>
+              <w:t>3.3.7</w:t>
+            </w:r>
+            <w:r>
+              <w:rPr>
+                <w:rFonts w:asciiTheme="minorHAnsi" w:eastAsiaTheme="minorEastAsia" w:hAnsiTheme="minorHAnsi" w:cstheme="minorBidi"/>
+                <w:noProof/>
+                <w:sz w:val="22"/>
+                <w:szCs w:val="22"/>
+              </w:rPr>
+              <w:tab/>
+            </w:r>
+            <w:r>
+              <w:rPr>
+                <w:rStyle w:val="af0"/>
+                <w:noProof/>
+              </w:rPr>
+              <w:t>Удаление фильма/сериала из списка просмотренного</w:t>
+            </w:r>
+            <w:r>
+              <w:rPr>
+                <w:noProof/>
+                <w:webHidden/>
+              </w:rPr>
+              <w:tab/>
+            </w:r>
+            <w:r>
+              <w:rPr>
+                <w:noProof/>
+                <w:webHidden/>
+              </w:rPr>
+              <w:fldChar w:fldCharType="begin"/>
+            </w:r>
+            <w:r>
+              <w:rPr>
+                <w:noProof/>
+                <w:webHidden/>
+              </w:rPr>
+              <w:instrText xml:space="preserve"> PAGEREF _Toc154062337 \h </w:instrText>
+            </w:r>
+            <w:r>
+              <w:rPr>
+                <w:noProof/>
+                <w:webHidden/>
+              </w:rPr>
+            </w:r>
+            <w:r>
+              <w:rPr>
+                <w:noProof/>
+                <w:webHidden/>
+              </w:rPr>
+              <w:fldChar w:fldCharType="separate"/>
+            </w:r>
+            <w:r>
+              <w:rPr>
+                <w:noProof/>
+                <w:webHidden/>
+              </w:rPr>
+              <w:t>8</w:t>
+            </w:r>
+            <w:r>
+              <w:rPr>
+                <w:noProof/>
+                <w:webHidden/>
+              </w:rPr>
+              <w:fldChar w:fldCharType="end"/>
+            </w:r>
+          </w:hyperlink>
+        </w:p>
+        <w:p>
+          <w:pPr>
+            <w:pStyle w:val="30"/>
+            <w:tabs>
+              <w:tab w:val="left" w:pos="1100"/>
+              <w:tab w:val="right" w:leader="dot" w:pos="9628"/>
+            </w:tabs>
+            <w:rPr>
+              <w:rFonts w:asciiTheme="minorHAnsi" w:eastAsiaTheme="minorEastAsia" w:hAnsiTheme="minorHAnsi" w:cstheme="minorBidi"/>
+              <w:noProof/>
+              <w:sz w:val="22"/>
+              <w:szCs w:val="22"/>
+            </w:rPr>
+          </w:pPr>
+          <w:hyperlink w:anchor="_Toc154062338" w:history="1">
+            <w:r>
+              <w:rPr>
+                <w:rStyle w:val="af0"/>
+                <w:noProof/>
+              </w:rPr>
+              <w:t>3.3.8</w:t>
+            </w:r>
+            <w:r>
+              <w:rPr>
+                <w:rFonts w:asciiTheme="minorHAnsi" w:eastAsiaTheme="minorEastAsia" w:hAnsiTheme="minorHAnsi" w:cstheme="minorBidi"/>
+                <w:noProof/>
+                <w:sz w:val="22"/>
+                <w:szCs w:val="22"/>
+              </w:rPr>
+              <w:tab/>
+            </w:r>
+            <w:r>
+              <w:rPr>
+                <w:rStyle w:val="af0"/>
+                <w:noProof/>
+              </w:rPr>
+              <w:t>Выбор рандомного фильма/сериала из списка желаемого</w:t>
+            </w:r>
+            <w:r>
+              <w:rPr>
+                <w:noProof/>
+                <w:webHidden/>
+              </w:rPr>
+              <w:tab/>
+            </w:r>
+            <w:r>
+              <w:rPr>
+                <w:noProof/>
+                <w:webHidden/>
+              </w:rPr>
+              <w:fldChar w:fldCharType="begin"/>
+            </w:r>
+            <w:r>
+              <w:rPr>
+                <w:noProof/>
+                <w:webHidden/>
+              </w:rPr>
+              <w:instrText xml:space="preserve"> PAGEREF _Toc154062338 \h </w:instrText>
+            </w:r>
+            <w:r>
+              <w:rPr>
+                <w:noProof/>
+                <w:webHidden/>
+              </w:rPr>
+            </w:r>
+            <w:r>
+              <w:rPr>
+                <w:noProof/>
+                <w:webHidden/>
+              </w:rPr>
+              <w:fldChar w:fldCharType="separate"/>
+            </w:r>
+            <w:r>
+              <w:rPr>
+                <w:noProof/>
+                <w:webHidden/>
+              </w:rPr>
+              <w:t>9</w:t>
+            </w:r>
+            <w:r>
+              <w:rPr>
+                <w:noProof/>
+                <w:webHidden/>
+              </w:rPr>
+              <w:fldChar w:fldCharType="end"/>
+            </w:r>
+          </w:hyperlink>
+        </w:p>
+        <w:p>
+          <w:pPr>
+            <w:pStyle w:val="30"/>
+            <w:tabs>
+              <w:tab w:val="left" w:pos="1100"/>
+              <w:tab w:val="right" w:leader="dot" w:pos="9628"/>
+            </w:tabs>
+            <w:rPr>
+              <w:rFonts w:asciiTheme="minorHAnsi" w:eastAsiaTheme="minorEastAsia" w:hAnsiTheme="minorHAnsi" w:cstheme="minorBidi"/>
+              <w:noProof/>
+              <w:sz w:val="22"/>
+              <w:szCs w:val="22"/>
+            </w:rPr>
+          </w:pPr>
+          <w:hyperlink w:anchor="_Toc154062339" w:history="1">
+            <w:r>
+              <w:rPr>
+                <w:rStyle w:val="af0"/>
+                <w:noProof/>
+              </w:rPr>
+              <w:t>3.3.9</w:t>
+            </w:r>
+            <w:r>
+              <w:rPr>
+                <w:rFonts w:asciiTheme="minorHAnsi" w:eastAsiaTheme="minorEastAsia" w:hAnsiTheme="minorHAnsi" w:cstheme="minorBidi"/>
+                <w:noProof/>
+                <w:sz w:val="22"/>
+                <w:szCs w:val="22"/>
+              </w:rPr>
+              <w:tab/>
+            </w:r>
+            <w:r>
+              <w:rPr>
+                <w:rStyle w:val="af0"/>
+                <w:noProof/>
+              </w:rPr>
+              <w:t>Выбор рандомного фильма/сериала из об</w:t>
+            </w:r>
+            <w:r>
+              <w:rPr>
+                <w:noProof/>
+                <w:webHidden/>
+              </w:rPr>
+              <w:tab/>
+            </w:r>
+            <w:r>
+              <w:rPr>
+                <w:noProof/>
+                <w:webHidden/>
+              </w:rPr>
+              <w:fldChar w:fldCharType="begin"/>
+            </w:r>
+            <w:r>
+              <w:rPr>
+                <w:noProof/>
+                <w:webHidden/>
+              </w:rPr>
+              <w:instrText xml:space="preserve"> PAGEREF _Toc154062339 \h </w:instrText>
+            </w:r>
+            <w:r>
+              <w:rPr>
+                <w:noProof/>
+                <w:webHidden/>
+              </w:rPr>
+            </w:r>
+            <w:r>
+              <w:rPr>
+                <w:noProof/>
+                <w:webHidden/>
+              </w:rPr>
+              <w:fldChar w:fldCharType="separate"/>
+            </w:r>
+            <w:r>
+              <w:rPr>
+                <w:noProof/>
+                <w:webHidden/>
+              </w:rPr>
+              <w:t>10</w:t>
             </w:r>
             <w:r>
               <w:rPr>
@@ -1424,20 +2464,26 @@
               <w:tab w:val="right" w:leader="dot" w:pos="9628"/>
             </w:tabs>
             <w:rPr>
+              <w:rFonts w:asciiTheme="minorHAnsi" w:eastAsiaTheme="minorEastAsia" w:hAnsiTheme="minorHAnsi" w:cstheme="minorBidi"/>
               <w:noProof/>
+              <w:sz w:val="22"/>
+              <w:szCs w:val="22"/>
             </w:rPr>
           </w:pPr>
-          <w:hyperlink w:anchor="_Toc154048425" w:history="1">
+          <w:hyperlink w:anchor="_Toc154062340" w:history="1">
             <w:r>
               <w:rPr>
                 <w:rStyle w:val="af0"/>
                 <w:noProof/>
               </w:rPr>
-              <w:t>3.2.1</w:t>
-            </w:r>
-            <w:r>
-              <w:rPr>
-                <w:noProof/>
+              <w:t>3.3.10</w:t>
+            </w:r>
+            <w:r>
+              <w:rPr>
+                <w:rFonts w:asciiTheme="minorHAnsi" w:eastAsiaTheme="minorEastAsia" w:hAnsiTheme="minorHAnsi" w:cstheme="minorBidi"/>
+                <w:noProof/>
+                <w:sz w:val="22"/>
+                <w:szCs w:val="22"/>
               </w:rPr>
               <w:tab/>
             </w:r>
@@ -1446,7 +2492,7 @@
                 <w:rStyle w:val="af0"/>
                 <w:noProof/>
               </w:rPr>
-              <w:t>Авторизация</w:t>
+              <w:t>Возврат на главный экран из любого места</w:t>
             </w:r>
             <w:r>
               <w:rPr>
@@ -1467,7 +2513,7 @@
                 <w:noProof/>
                 <w:webHidden/>
               </w:rPr>
-              <w:instrText xml:space="preserve"> PAGEREF _Toc154048425 \h </w:instrText>
+              <w:instrText xml:space="preserve"> PAGEREF _Toc154062340 \h </w:instrText>
             </w:r>
             <w:r>
               <w:rPr>
@@ -1487,7 +2533,7 @@
                 <w:noProof/>
                 <w:webHidden/>
               </w:rPr>
-              <w:t>4</w:t>
+              <w:t>10</w:t>
             </w:r>
             <w:r>
               <w:rPr>
@@ -1506,20 +2552,26 @@
               <w:tab w:val="right" w:leader="dot" w:pos="9628"/>
             </w:tabs>
             <w:rPr>
+              <w:rFonts w:asciiTheme="minorHAnsi" w:eastAsiaTheme="minorEastAsia" w:hAnsiTheme="minorHAnsi" w:cstheme="minorBidi"/>
               <w:noProof/>
+              <w:sz w:val="22"/>
+              <w:szCs w:val="22"/>
             </w:rPr>
           </w:pPr>
-          <w:hyperlink w:anchor="_Toc154048426" w:history="1">
+          <w:hyperlink w:anchor="_Toc154062341" w:history="1">
             <w:r>
               <w:rPr>
                 <w:rStyle w:val="af0"/>
                 <w:noProof/>
               </w:rPr>
-              <w:t>3.3</w:t>
-            </w:r>
-            <w:r>
-              <w:rPr>
-                <w:noProof/>
+              <w:t>3.4</w:t>
+            </w:r>
+            <w:r>
+              <w:rPr>
+                <w:rFonts w:asciiTheme="minorHAnsi" w:eastAsiaTheme="minorEastAsia" w:hAnsiTheme="minorHAnsi" w:cstheme="minorBidi"/>
+                <w:noProof/>
+                <w:sz w:val="22"/>
+                <w:szCs w:val="22"/>
               </w:rPr>
               <w:tab/>
             </w:r>
@@ -1528,7 +2580,7 @@
                 <w:rStyle w:val="af0"/>
                 <w:noProof/>
               </w:rPr>
-              <w:t>Функциональные требования для роли авторизованного пользователя</w:t>
+              <w:t>Нефункциональные требования</w:t>
             </w:r>
             <w:r>
               <w:rPr>
@@ -1549,7 +2601,7 @@
                 <w:noProof/>
                 <w:webHidden/>
               </w:rPr>
-              <w:instrText xml:space="preserve"> PAGEREF _Toc154048426 \h </w:instrText>
+              <w:instrText xml:space="preserve"> PAGEREF _Toc154062341 \h </w:instrText>
             </w:r>
             <w:r>
               <w:rPr>
@@ -1569,7 +2621,95 @@
                 <w:noProof/>
                 <w:webHidden/>
               </w:rPr>
-              <w:t>5</w:t>
+              <w:t>10</w:t>
+            </w:r>
+            <w:r>
+              <w:rPr>
+                <w:noProof/>
+                <w:webHidden/>
+              </w:rPr>
+              <w:fldChar w:fldCharType="end"/>
+            </w:r>
+          </w:hyperlink>
+        </w:p>
+        <w:p>
+          <w:pPr>
+            <w:pStyle w:val="10"/>
+            <w:tabs>
+              <w:tab w:val="left" w:pos="400"/>
+              <w:tab w:val="right" w:leader="dot" w:pos="9628"/>
+            </w:tabs>
+            <w:rPr>
+              <w:rFonts w:asciiTheme="minorHAnsi" w:eastAsiaTheme="minorEastAsia" w:hAnsiTheme="minorHAnsi" w:cstheme="minorBidi"/>
+              <w:noProof/>
+              <w:sz w:val="22"/>
+              <w:szCs w:val="22"/>
+            </w:rPr>
+          </w:pPr>
+          <w:hyperlink w:anchor="_Toc154062342" w:history="1">
+            <w:r>
+              <w:rPr>
+                <w:rStyle w:val="af0"/>
+                <w:noProof/>
+              </w:rPr>
+              <w:t>4.</w:t>
+            </w:r>
+            <w:r>
+              <w:rPr>
+                <w:rFonts w:asciiTheme="minorHAnsi" w:eastAsiaTheme="minorEastAsia" w:hAnsiTheme="minorHAnsi" w:cstheme="minorBidi"/>
+                <w:noProof/>
+                <w:sz w:val="22"/>
+                <w:szCs w:val="22"/>
+              </w:rPr>
+              <w:tab/>
+            </w:r>
+            <w:r>
+              <w:rPr>
+                <w:rStyle w:val="af0"/>
+                <w:noProof/>
+              </w:rPr>
+              <w:t>Обзор архитектуры</w:t>
+            </w:r>
+            <w:r>
+              <w:rPr>
+                <w:noProof/>
+                <w:webHidden/>
+              </w:rPr>
+              <w:tab/>
+            </w:r>
+            <w:r>
+              <w:rPr>
+                <w:noProof/>
+                <w:webHidden/>
+              </w:rPr>
+              <w:fldChar w:fldCharType="begin"/>
+            </w:r>
+            <w:r>
+              <w:rPr>
+                <w:noProof/>
+                <w:webHidden/>
+              </w:rPr>
+              <w:instrText xml:space="preserve"> PAGEREF _Toc154062342 \h </w:instrText>
+            </w:r>
+            <w:r>
+              <w:rPr>
+                <w:noProof/>
+                <w:webHidden/>
+              </w:rPr>
+            </w:r>
+            <w:r>
+              <w:rPr>
+                <w:noProof/>
+                <w:webHidden/>
+              </w:rPr>
+              <w:fldChar w:fldCharType="separate"/>
+            </w:r>
+            <w:r>
+              <w:rPr>
+                <w:noProof/>
+                <w:webHidden/>
+              </w:rPr>
+              <w:t>11</w:t>
             </w:r>
             <w:r>
               <w:rPr>
@@ -1584,24 +2724,30 @@
           <w:pPr>
             <w:pStyle w:val="30"/>
             <w:tabs>
-              <w:tab w:val="left" w:pos="1320"/>
+              <w:tab w:val="left" w:pos="1100"/>
               <w:tab w:val="right" w:leader="dot" w:pos="9628"/>
             </w:tabs>
             <w:rPr>
+              <w:rFonts w:asciiTheme="minorHAnsi" w:eastAsiaTheme="minorEastAsia" w:hAnsiTheme="minorHAnsi" w:cstheme="minorBidi"/>
               <w:noProof/>
+              <w:sz w:val="22"/>
+              <w:szCs w:val="22"/>
             </w:rPr>
           </w:pPr>
-          <w:hyperlink w:anchor="_Toc154048427" w:history="1">
+          <w:hyperlink w:anchor="_Toc154062343" w:history="1">
             <w:r>
               <w:rPr>
                 <w:rStyle w:val="af0"/>
                 <w:noProof/>
               </w:rPr>
-              <w:t>3.3.1</w:t>
-            </w:r>
-            <w:r>
-              <w:rPr>
-                <w:noProof/>
+              <w:t>4.1.1</w:t>
+            </w:r>
+            <w:r>
+              <w:rPr>
+                <w:rFonts w:asciiTheme="minorHAnsi" w:eastAsiaTheme="minorEastAsia" w:hAnsiTheme="minorHAnsi" w:cstheme="minorBidi"/>
+                <w:noProof/>
+                <w:sz w:val="22"/>
+                <w:szCs w:val="22"/>
               </w:rPr>
               <w:tab/>
             </w:r>
@@ -1610,7 +2756,7 @@
                 <w:rStyle w:val="af0"/>
                 <w:noProof/>
               </w:rPr>
-              <w:t>Добавление в список желаемого</w:t>
+              <w:t>Компонентная модель системы</w:t>
             </w:r>
             <w:r>
               <w:rPr>
@@ -1631,7 +2777,7 @@
                 <w:noProof/>
                 <w:webHidden/>
               </w:rPr>
-              <w:instrText xml:space="preserve"> PAGEREF _Toc154048427 \h </w:instrText>
+              <w:instrText xml:space="preserve"> PAGEREF _Toc154062343 \h </w:instrText>
             </w:r>
             <w:r>
               <w:rPr>
@@ -1651,7 +2797,7 @@
                 <w:noProof/>
                 <w:webHidden/>
               </w:rPr>
-              <w:t>5</w:t>
+              <w:t>11</w:t>
             </w:r>
             <w:r>
               <w:rPr>
@@ -1666,24 +2812,30 @@
           <w:pPr>
             <w:pStyle w:val="30"/>
             <w:tabs>
-              <w:tab w:val="left" w:pos="1320"/>
+              <w:tab w:val="left" w:pos="1100"/>
               <w:tab w:val="right" w:leader="dot" w:pos="9628"/>
             </w:tabs>
             <w:rPr>
+              <w:rFonts w:asciiTheme="minorHAnsi" w:eastAsiaTheme="minorEastAsia" w:hAnsiTheme="minorHAnsi" w:cstheme="minorBidi"/>
               <w:noProof/>
+              <w:sz w:val="22"/>
+              <w:szCs w:val="22"/>
             </w:rPr>
           </w:pPr>
-          <w:hyperlink w:anchor="_Toc154048428" w:history="1">
+          <w:hyperlink w:anchor="_Toc154062344" w:history="1">
             <w:r>
               <w:rPr>
                 <w:rStyle w:val="af0"/>
                 <w:noProof/>
               </w:rPr>
-              <w:t>3.3.2</w:t>
-            </w:r>
-            <w:r>
-              <w:rPr>
-                <w:noProof/>
+              <w:t>4.1.2</w:t>
+            </w:r>
+            <w:r>
+              <w:rPr>
+                <w:rFonts w:asciiTheme="minorHAnsi" w:eastAsiaTheme="minorEastAsia" w:hAnsiTheme="minorHAnsi" w:cstheme="minorBidi"/>
+                <w:noProof/>
+                <w:sz w:val="22"/>
+                <w:szCs w:val="22"/>
               </w:rPr>
               <w:tab/>
             </w:r>
@@ -1692,7 +2844,7 @@
                 <w:rStyle w:val="af0"/>
                 <w:noProof/>
               </w:rPr>
-              <w:t>Добавление в список просмотренного</w:t>
+              <w:t>Компоненты сторонних производителей</w:t>
             </w:r>
             <w:r>
               <w:rPr>
@@ -1713,7 +2865,7 @@
                 <w:noProof/>
                 <w:webHidden/>
               </w:rPr>
-              <w:instrText xml:space="preserve"> PAGEREF _Toc154048428 \h </w:instrText>
+              <w:instrText xml:space="preserve"> PAGEREF _Toc154062344 \h </w:instrText>
             </w:r>
             <w:r>
               <w:rPr>
@@ -1733,7 +2885,7 @@
                 <w:noProof/>
                 <w:webHidden/>
               </w:rPr>
-              <w:t>5</w:t>
+              <w:t>11</w:t>
             </w:r>
             <w:r>
               <w:rPr>
@@ -1748,24 +2900,30 @@
           <w:pPr>
             <w:pStyle w:val="30"/>
             <w:tabs>
-              <w:tab w:val="left" w:pos="1320"/>
+              <w:tab w:val="left" w:pos="1100"/>
               <w:tab w:val="right" w:leader="dot" w:pos="9628"/>
             </w:tabs>
             <w:rPr>
+              <w:rFonts w:asciiTheme="minorHAnsi" w:eastAsiaTheme="minorEastAsia" w:hAnsiTheme="minorHAnsi" w:cstheme="minorBidi"/>
               <w:noProof/>
+              <w:sz w:val="22"/>
+              <w:szCs w:val="22"/>
             </w:rPr>
           </w:pPr>
-          <w:hyperlink w:anchor="_Toc154048429" w:history="1">
+          <w:hyperlink w:anchor="_Toc154062345" w:history="1">
             <w:r>
               <w:rPr>
                 <w:rStyle w:val="af0"/>
                 <w:noProof/>
               </w:rPr>
-              <w:t>3.3.3</w:t>
-            </w:r>
-            <w:r>
-              <w:rPr>
-                <w:noProof/>
+              <w:t>4.1.3</w:t>
+            </w:r>
+            <w:r>
+              <w:rPr>
+                <w:rFonts w:asciiTheme="minorHAnsi" w:eastAsiaTheme="minorEastAsia" w:hAnsiTheme="minorHAnsi" w:cstheme="minorBidi"/>
+                <w:noProof/>
+                <w:sz w:val="22"/>
+                <w:szCs w:val="22"/>
               </w:rPr>
               <w:tab/>
             </w:r>
@@ -1774,7 +2932,7 @@
                 <w:rStyle w:val="af0"/>
                 <w:noProof/>
               </w:rPr>
-              <w:t>Добавление в список отслеживаемого</w:t>
+              <w:t>Схема развертывания приложения</w:t>
             </w:r>
             <w:r>
               <w:rPr>
@@ -1795,7 +2953,7 @@
                 <w:noProof/>
                 <w:webHidden/>
               </w:rPr>
-              <w:instrText xml:space="preserve"> PAGEREF _Toc154048429 \h </w:instrText>
+              <w:instrText xml:space="preserve"> PAGEREF _Toc154062345 \h </w:instrText>
             </w:r>
             <w:r>
               <w:rPr>
@@ -1815,7 +2973,7 @@
                 <w:noProof/>
                 <w:webHidden/>
               </w:rPr>
-              <w:t>6</w:t>
+              <w:t>11</w:t>
             </w:r>
             <w:r>
               <w:rPr>
@@ -1828,26 +2986,32 @@
         </w:p>
         <w:p>
           <w:pPr>
-            <w:pStyle w:val="30"/>
+            <w:pStyle w:val="10"/>
             <w:tabs>
-              <w:tab w:val="left" w:pos="1320"/>
+              <w:tab w:val="left" w:pos="400"/>
               <w:tab w:val="right" w:leader="dot" w:pos="9628"/>
             </w:tabs>
             <w:rPr>
+              <w:rFonts w:asciiTheme="minorHAnsi" w:eastAsiaTheme="minorEastAsia" w:hAnsiTheme="minorHAnsi" w:cstheme="minorBidi"/>
               <w:noProof/>
+              <w:sz w:val="22"/>
+              <w:szCs w:val="22"/>
             </w:rPr>
           </w:pPr>
-          <w:hyperlink w:anchor="_Toc154048430" w:history="1">
+          <w:hyperlink w:anchor="_Toc154062346" w:history="1">
             <w:r>
               <w:rPr>
                 <w:rStyle w:val="af0"/>
                 <w:noProof/>
               </w:rPr>
-              <w:t>3.3.4</w:t>
-            </w:r>
-            <w:r>
-              <w:rPr>
-                <w:noProof/>
+              <w:t>5.</w:t>
+            </w:r>
+            <w:r>
+              <w:rPr>
+                <w:rFonts w:asciiTheme="minorHAnsi" w:eastAsiaTheme="minorEastAsia" w:hAnsiTheme="minorHAnsi" w:cstheme="minorBidi"/>
+                <w:noProof/>
+                <w:sz w:val="22"/>
+                <w:szCs w:val="22"/>
               </w:rPr>
               <w:tab/>
             </w:r>
@@ -1856,7 +3020,7 @@
                 <w:rStyle w:val="af0"/>
                 <w:noProof/>
               </w:rPr>
-              <w:t>Посмотреть плейлист</w:t>
+              <w:t>Допущения и ограничения</w:t>
             </w:r>
             <w:r>
               <w:rPr>
@@ -1877,7 +3041,7 @@
                 <w:noProof/>
                 <w:webHidden/>
               </w:rPr>
-              <w:instrText xml:space="preserve"> PAGEREF _Toc154048430 \h </w:instrText>
+              <w:instrText xml:space="preserve"> PAGEREF _Toc154062346 \h </w:instrText>
             </w:r>
             <w:r>
               <w:rPr>
@@ -1897,7 +3061,7 @@
                 <w:noProof/>
                 <w:webHidden/>
               </w:rPr>
-              <w:t>7</w:t>
+              <w:t>11</w:t>
             </w:r>
             <w:r>
               <w:rPr>
@@ -1910,26 +3074,32 @@
         </w:p>
         <w:p>
           <w:pPr>
-            <w:pStyle w:val="30"/>
+            <w:pStyle w:val="10"/>
             <w:tabs>
-              <w:tab w:val="left" w:pos="1320"/>
+              <w:tab w:val="left" w:pos="400"/>
               <w:tab w:val="right" w:leader="dot" w:pos="9628"/>
             </w:tabs>
             <w:rPr>
+              <w:rFonts w:asciiTheme="minorHAnsi" w:eastAsiaTheme="minorEastAsia" w:hAnsiTheme="minorHAnsi" w:cstheme="minorBidi"/>
               <w:noProof/>
+              <w:sz w:val="22"/>
+              <w:szCs w:val="22"/>
             </w:rPr>
           </w:pPr>
-          <w:hyperlink w:anchor="_Toc154048431" w:history="1">
+          <w:hyperlink w:anchor="_Toc154062347" w:history="1">
             <w:r>
               <w:rPr>
                 <w:rStyle w:val="af0"/>
                 <w:noProof/>
               </w:rPr>
-              <w:t>3.3.5</w:t>
-            </w:r>
-            <w:r>
-              <w:rPr>
-                <w:noProof/>
+              <w:t>6.</w:t>
+            </w:r>
+            <w:r>
+              <w:rPr>
+                <w:rFonts w:asciiTheme="minorHAnsi" w:eastAsiaTheme="minorEastAsia" w:hAnsiTheme="minorHAnsi" w:cstheme="minorBidi"/>
+                <w:noProof/>
+                <w:sz w:val="22"/>
+                <w:szCs w:val="22"/>
               </w:rPr>
               <w:tab/>
             </w:r>
@@ -1938,7 +3108,7 @@
                 <w:rStyle w:val="af0"/>
                 <w:noProof/>
               </w:rPr>
-              <w:t>Редактирование списка желаемого</w:t>
+              <w:t>Известные проблемы</w:t>
             </w:r>
             <w:r>
               <w:rPr>
@@ -1959,7 +3129,7 @@
                 <w:noProof/>
                 <w:webHidden/>
               </w:rPr>
-              <w:instrText xml:space="preserve"> PAGEREF _Toc154048431 \h </w:instrText>
+              <w:instrText xml:space="preserve"> PAGEREF _Toc154062347 \h </w:instrText>
             </w:r>
             <w:r>
               <w:rPr>
@@ -1979,417 +3149,7 @@
                 <w:noProof/>
                 <w:webHidden/>
               </w:rPr>
-              <w:t>7</w:t>
-            </w:r>
-            <w:r>
-              <w:rPr>
-                <w:noProof/>
-                <w:webHidden/>
-              </w:rPr>
-              <w:fldChar w:fldCharType="end"/>
-            </w:r>
-          </w:hyperlink>
-        </w:p>
-        <w:p>
-          <w:pPr>
-            <w:pStyle w:val="30"/>
-            <w:tabs>
-              <w:tab w:val="left" w:pos="1320"/>
-              <w:tab w:val="right" w:leader="dot" w:pos="9628"/>
-            </w:tabs>
-            <w:rPr>
-              <w:noProof/>
-            </w:rPr>
-          </w:pPr>
-          <w:hyperlink w:anchor="_Toc154048432" w:history="1">
-            <w:r>
-              <w:rPr>
-                <w:rStyle w:val="af0"/>
-                <w:noProof/>
-              </w:rPr>
-              <w:t>3.3.6</w:t>
-            </w:r>
-            <w:r>
-              <w:rPr>
-                <w:noProof/>
-              </w:rPr>
-              <w:tab/>
-            </w:r>
-            <w:r>
-              <w:rPr>
-                <w:rStyle w:val="af0"/>
-                <w:noProof/>
-              </w:rPr>
-              <w:t>Удаление фильма/сериала из списка отслеживания</w:t>
-            </w:r>
-            <w:r>
-              <w:rPr>
-                <w:noProof/>
-                <w:webHidden/>
-              </w:rPr>
-              <w:tab/>
-            </w:r>
-            <w:r>
-              <w:rPr>
-                <w:noProof/>
-                <w:webHidden/>
-              </w:rPr>
-              <w:fldChar w:fldCharType="begin"/>
-            </w:r>
-            <w:r>
-              <w:rPr>
-                <w:noProof/>
-                <w:webHidden/>
-              </w:rPr>
-              <w:instrText xml:space="preserve"> PAGEREF _Toc154048432 \h </w:instrText>
-            </w:r>
-            <w:r>
-              <w:rPr>
-                <w:noProof/>
-                <w:webHidden/>
-              </w:rPr>
-            </w:r>
-            <w:r>
-              <w:rPr>
-                <w:noProof/>
-                <w:webHidden/>
-              </w:rPr>
-              <w:fldChar w:fldCharType="separate"/>
-            </w:r>
-            <w:r>
-              <w:rPr>
-                <w:noProof/>
-                <w:webHidden/>
-              </w:rPr>
-              <w:t>8</w:t>
-            </w:r>
-            <w:r>
-              <w:rPr>
-                <w:noProof/>
-                <w:webHidden/>
-              </w:rPr>
-              <w:fldChar w:fldCharType="end"/>
-            </w:r>
-          </w:hyperlink>
-        </w:p>
-        <w:p>
-          <w:pPr>
-            <w:pStyle w:val="30"/>
-            <w:tabs>
-              <w:tab w:val="left" w:pos="1320"/>
-              <w:tab w:val="right" w:leader="dot" w:pos="9628"/>
-            </w:tabs>
-            <w:rPr>
-              <w:noProof/>
-            </w:rPr>
-          </w:pPr>
-          <w:hyperlink w:anchor="_Toc154048433" w:history="1">
-            <w:r>
-              <w:rPr>
-                <w:rStyle w:val="af0"/>
-                <w:noProof/>
-              </w:rPr>
-              <w:t>3.3.7</w:t>
-            </w:r>
-            <w:r>
-              <w:rPr>
-                <w:noProof/>
-              </w:rPr>
-              <w:tab/>
-            </w:r>
-            <w:r>
-              <w:rPr>
-                <w:rStyle w:val="af0"/>
-                <w:noProof/>
-              </w:rPr>
-              <w:t>Удаление фильма/сериала из списка просмотренного</w:t>
-            </w:r>
-            <w:r>
-              <w:rPr>
-                <w:noProof/>
-                <w:webHidden/>
-              </w:rPr>
-              <w:tab/>
-            </w:r>
-            <w:r>
-              <w:rPr>
-                <w:noProof/>
-                <w:webHidden/>
-              </w:rPr>
-              <w:fldChar w:fldCharType="begin"/>
-            </w:r>
-            <w:r>
-              <w:rPr>
-                <w:noProof/>
-                <w:webHidden/>
-              </w:rPr>
-              <w:instrText xml:space="preserve"> PAGEREF _Toc154048433 \h </w:instrText>
-            </w:r>
-            <w:r>
-              <w:rPr>
-                <w:noProof/>
-                <w:webHidden/>
-              </w:rPr>
-            </w:r>
-            <w:r>
-              <w:rPr>
-                <w:noProof/>
-                <w:webHidden/>
-              </w:rPr>
-              <w:fldChar w:fldCharType="separate"/>
-            </w:r>
-            <w:r>
-              <w:rPr>
-                <w:noProof/>
-                <w:webHidden/>
-              </w:rPr>
-              <w:t>8</w:t>
-            </w:r>
-            <w:r>
-              <w:rPr>
-                <w:noProof/>
-                <w:webHidden/>
-              </w:rPr>
-              <w:fldChar w:fldCharType="end"/>
-            </w:r>
-          </w:hyperlink>
-        </w:p>
-        <w:p>
-          <w:pPr>
-            <w:pStyle w:val="30"/>
-            <w:tabs>
-              <w:tab w:val="left" w:pos="1320"/>
-              <w:tab w:val="right" w:leader="dot" w:pos="9628"/>
-            </w:tabs>
-            <w:rPr>
-              <w:noProof/>
-            </w:rPr>
-          </w:pPr>
-          <w:hyperlink w:anchor="_Toc154048434" w:history="1">
-            <w:r>
-              <w:rPr>
-                <w:rStyle w:val="af0"/>
-                <w:noProof/>
-              </w:rPr>
-              <w:t>3.3.8</w:t>
-            </w:r>
-            <w:r>
-              <w:rPr>
-                <w:noProof/>
-              </w:rPr>
-              <w:tab/>
-            </w:r>
-            <w:r>
-              <w:rPr>
-                <w:rStyle w:val="af0"/>
-                <w:noProof/>
-              </w:rPr>
-              <w:t>Выбор рандомного фильма/сериала из списка желаемого</w:t>
-            </w:r>
-            <w:r>
-              <w:rPr>
-                <w:noProof/>
-                <w:webHidden/>
-              </w:rPr>
-              <w:tab/>
-            </w:r>
-            <w:r>
-              <w:rPr>
-                <w:noProof/>
-                <w:webHidden/>
-              </w:rPr>
-              <w:fldChar w:fldCharType="begin"/>
-            </w:r>
-            <w:r>
-              <w:rPr>
-                <w:noProof/>
-                <w:webHidden/>
-              </w:rPr>
-              <w:instrText xml:space="preserve"> PAGEREF _Toc154048434 \h </w:instrText>
-            </w:r>
-            <w:r>
-              <w:rPr>
-                <w:noProof/>
-                <w:webHidden/>
-              </w:rPr>
-            </w:r>
-            <w:r>
-              <w:rPr>
-                <w:noProof/>
-                <w:webHidden/>
-              </w:rPr>
-              <w:fldChar w:fldCharType="separate"/>
-            </w:r>
-            <w:r>
-              <w:rPr>
-                <w:noProof/>
-                <w:webHidden/>
-              </w:rPr>
-              <w:t>9</w:t>
-            </w:r>
-            <w:r>
-              <w:rPr>
-                <w:noProof/>
-                <w:webHidden/>
-              </w:rPr>
-              <w:fldChar w:fldCharType="end"/>
-            </w:r>
-          </w:hyperlink>
-        </w:p>
-        <w:p>
-          <w:pPr>
-            <w:pStyle w:val="30"/>
-            <w:tabs>
-              <w:tab w:val="left" w:pos="1320"/>
-              <w:tab w:val="right" w:leader="dot" w:pos="9628"/>
-            </w:tabs>
-            <w:rPr>
-              <w:noProof/>
-            </w:rPr>
-          </w:pPr>
-          <w:hyperlink w:anchor="_Toc154048435" w:history="1">
-            <w:r>
-              <w:rPr>
-                <w:rStyle w:val="af0"/>
-                <w:noProof/>
-              </w:rPr>
-              <w:t>3.3.9</w:t>
-            </w:r>
-            <w:r>
-              <w:rPr>
-                <w:noProof/>
-              </w:rPr>
-              <w:tab/>
-            </w:r>
-            <w:r>
-              <w:rPr>
-                <w:rStyle w:val="af0"/>
-                <w:noProof/>
-              </w:rPr>
-              <w:t>Выбор рандомного фильма/сериала из об</w:t>
-            </w:r>
-            <w:r>
-              <w:rPr>
-                <w:noProof/>
-                <w:webHidden/>
-              </w:rPr>
-              <w:tab/>
-            </w:r>
-            <w:r>
-              <w:rPr>
-                <w:noProof/>
-                <w:webHidden/>
-              </w:rPr>
-              <w:fldChar w:fldCharType="begin"/>
-            </w:r>
-            <w:r>
-              <w:rPr>
-                <w:noProof/>
-                <w:webHidden/>
-              </w:rPr>
-              <w:instrText xml:space="preserve"> PAGEREF _Toc154048435 \h </w:instrText>
-            </w:r>
-            <w:r>
-              <w:rPr>
-                <w:noProof/>
-                <w:webHidden/>
-              </w:rPr>
-            </w:r>
-            <w:r>
-              <w:rPr>
-                <w:noProof/>
-                <w:webHidden/>
-              </w:rPr>
-              <w:fldChar w:fldCharType="separate"/>
-            </w:r>
-            <w:r>
-              <w:rPr>
-                <w:noProof/>
-                <w:webHidden/>
-              </w:rPr>
-              <w:t>10</w:t>
-            </w:r>
-            <w:r>
-              <w:rPr>
-                <w:noProof/>
-                <w:webHidden/>
-              </w:rPr>
-              <w:fldChar w:fldCharType="end"/>
-            </w:r>
-          </w:hyperlink>
-        </w:p>
-        <w:p>
-          <w:pPr>
-            <w:pStyle w:val="30"/>
-            <w:tabs>
-              <w:tab w:val="left" w:pos="1320"/>
-              <w:tab w:val="right" w:leader="dot" w:pos="9628"/>
-            </w:tabs>
-            <w:rPr>
-              <w:noProof/>
-            </w:rPr>
-          </w:pPr>
-          <w:hyperlink w:anchor="_Toc154048436" w:history="1">
-            <w:r>
-              <w:rPr>
-                <w:rStyle w:val="af0"/>
-                <w:noProof/>
-              </w:rPr>
-              <w:t>3.3.10</w:t>
-            </w:r>
-            <w:r>
-              <w:rPr>
-                <w:noProof/>
-              </w:rPr>
-              <w:tab/>
-            </w:r>
-            <w:r>
-              <w:rPr>
-                <w:rStyle w:val="af0"/>
-                <w:noProof/>
-              </w:rPr>
-              <w:t>Возврат на главный экран из любого места</w:t>
-            </w:r>
-            <w:r>
-              <w:rPr>
-                <w:noProof/>
-                <w:webHidden/>
-              </w:rPr>
-              <w:tab/>
-            </w:r>
-            <w:r>
-              <w:rPr>
-                <w:noProof/>
-                <w:webHidden/>
-              </w:rPr>
-              <w:fldChar w:fldCharType="begin"/>
-            </w:r>
-            <w:r>
-              <w:rPr>
-                <w:noProof/>
-                <w:webHidden/>
-              </w:rPr>
-              <w:instrText xml:space="preserve"> PAGEREF _Toc154048436 \h </w:instrText>
-            </w:r>
-            <w:r>
-              <w:rPr>
-                <w:noProof/>
-                <w:webHidden/>
-              </w:rPr>
-            </w:r>
-            <w:r>
-              <w:rPr>
-                <w:noProof/>
-                <w:webHidden/>
-              </w:rPr>
-              <w:fldChar w:fldCharType="separate"/>
-            </w:r>
-            <w:r>
-              <w:rPr>
-                <w:noProof/>
-                <w:webHidden/>
-              </w:rPr>
-              <w:t>10</w:t>
+              <w:t>13</w:t>
             </w:r>
             <w:r>
               <w:rPr>
@@ -2408,20 +3168,26 @@
               <w:tab w:val="right" w:leader="dot" w:pos="9628"/>
             </w:tabs>
             <w:rPr>
+              <w:rFonts w:asciiTheme="minorHAnsi" w:eastAsiaTheme="minorEastAsia" w:hAnsiTheme="minorHAnsi" w:cstheme="minorBidi"/>
               <w:noProof/>
+              <w:sz w:val="22"/>
+              <w:szCs w:val="22"/>
             </w:rPr>
           </w:pPr>
-          <w:hyperlink w:anchor="_Toc154048437" w:history="1">
+          <w:hyperlink w:anchor="_Toc154062348" w:history="1">
             <w:r>
               <w:rPr>
                 <w:rStyle w:val="af0"/>
                 <w:noProof/>
               </w:rPr>
-              <w:t>3.4</w:t>
-            </w:r>
-            <w:r>
-              <w:rPr>
-                <w:noProof/>
+              <w:t>6.1</w:t>
+            </w:r>
+            <w:r>
+              <w:rPr>
+                <w:rFonts w:asciiTheme="minorHAnsi" w:eastAsiaTheme="minorEastAsia" w:hAnsiTheme="minorHAnsi" w:cstheme="minorBidi"/>
+                <w:noProof/>
+                <w:sz w:val="22"/>
+                <w:szCs w:val="22"/>
               </w:rPr>
               <w:tab/>
             </w:r>
@@ -2430,7 +3196,7 @@
                 <w:rStyle w:val="af0"/>
                 <w:noProof/>
               </w:rPr>
-              <w:t>Нефункциональные требования</w:t>
+              <w:t>Отсутствие поддержки нескольких языков</w:t>
             </w:r>
             <w:r>
               <w:rPr>
@@ -2451,7 +3217,7 @@
                 <w:noProof/>
                 <w:webHidden/>
               </w:rPr>
-              <w:instrText xml:space="preserve"> PAGEREF _Toc154048437 \h </w:instrText>
+              <w:instrText xml:space="preserve"> PAGEREF _Toc154062348 \h </w:instrText>
             </w:r>
             <w:r>
               <w:rPr>
@@ -2471,499 +3237,7 @@
                 <w:noProof/>
                 <w:webHidden/>
               </w:rPr>
-              <w:t>10</w:t>
-            </w:r>
-            <w:r>
-              <w:rPr>
-                <w:noProof/>
-                <w:webHidden/>
-              </w:rPr>
-              <w:fldChar w:fldCharType="end"/>
-            </w:r>
-          </w:hyperlink>
-        </w:p>
-        <w:p>
-          <w:pPr>
-            <w:pStyle w:val="10"/>
-            <w:tabs>
-              <w:tab w:val="left" w:pos="400"/>
-              <w:tab w:val="right" w:leader="dot" w:pos="9628"/>
-            </w:tabs>
-            <w:rPr>
-              <w:noProof/>
-            </w:rPr>
-          </w:pPr>
-          <w:hyperlink w:anchor="_Toc154048438" w:history="1">
-            <w:r>
-              <w:rPr>
-                <w:rStyle w:val="af0"/>
-                <w:noProof/>
-              </w:rPr>
-              <w:t>4.</w:t>
-            </w:r>
-            <w:r>
-              <w:rPr>
-                <w:noProof/>
-              </w:rPr>
-              <w:tab/>
-            </w:r>
-            <w:r>
-              <w:rPr>
-                <w:rStyle w:val="af0"/>
-                <w:noProof/>
-              </w:rPr>
-              <w:t>Обзор архитектуры</w:t>
-            </w:r>
-            <w:r>
-              <w:rPr>
-                <w:noProof/>
-                <w:webHidden/>
-              </w:rPr>
-              <w:tab/>
-            </w:r>
-            <w:r>
-              <w:rPr>
-                <w:noProof/>
-                <w:webHidden/>
-              </w:rPr>
-              <w:fldChar w:fldCharType="begin"/>
-            </w:r>
-            <w:r>
-              <w:rPr>
-                <w:noProof/>
-                <w:webHidden/>
-              </w:rPr>
-              <w:instrText xml:space="preserve"> PAGEREF _Toc154048438 \h </w:instrText>
-            </w:r>
-            <w:r>
-              <w:rPr>
-                <w:noProof/>
-                <w:webHidden/>
-              </w:rPr>
-            </w:r>
-            <w:r>
-              <w:rPr>
-                <w:noProof/>
-                <w:webHidden/>
-              </w:rPr>
-              <w:fldChar w:fldCharType="separate"/>
-            </w:r>
-            <w:r>
-              <w:rPr>
-                <w:noProof/>
-                <w:webHidden/>
-              </w:rPr>
-              <w:t>11</w:t>
-            </w:r>
-            <w:r>
-              <w:rPr>
-                <w:noProof/>
-                <w:webHidden/>
-              </w:rPr>
-              <w:fldChar w:fldCharType="end"/>
-            </w:r>
-          </w:hyperlink>
-        </w:p>
-        <w:p>
-          <w:pPr>
-            <w:pStyle w:val="30"/>
-            <w:tabs>
-              <w:tab w:val="left" w:pos="1320"/>
-              <w:tab w:val="right" w:leader="dot" w:pos="9628"/>
-            </w:tabs>
-            <w:rPr>
-              <w:noProof/>
-            </w:rPr>
-          </w:pPr>
-          <w:hyperlink w:anchor="_Toc154048439" w:history="1">
-            <w:r>
-              <w:rPr>
-                <w:rStyle w:val="af0"/>
-                <w:noProof/>
-              </w:rPr>
-              <w:t>4.1.1</w:t>
-            </w:r>
-            <w:r>
-              <w:rPr>
-                <w:noProof/>
-              </w:rPr>
-              <w:tab/>
-            </w:r>
-            <w:r>
-              <w:rPr>
-                <w:rStyle w:val="af0"/>
-                <w:noProof/>
-              </w:rPr>
-              <w:t>Компонентная модель системы</w:t>
-            </w:r>
-            <w:r>
-              <w:rPr>
-                <w:noProof/>
-                <w:webHidden/>
-              </w:rPr>
-              <w:tab/>
-            </w:r>
-            <w:r>
-              <w:rPr>
-                <w:noProof/>
-                <w:webHidden/>
-              </w:rPr>
-              <w:fldChar w:fldCharType="begin"/>
-            </w:r>
-            <w:r>
-              <w:rPr>
-                <w:noProof/>
-                <w:webHidden/>
-              </w:rPr>
-              <w:instrText xml:space="preserve"> PAGEREF _Toc154048439 \h </w:instrText>
-            </w:r>
-            <w:r>
-              <w:rPr>
-                <w:noProof/>
-                <w:webHidden/>
-              </w:rPr>
-            </w:r>
-            <w:r>
-              <w:rPr>
-                <w:noProof/>
-                <w:webHidden/>
-              </w:rPr>
-              <w:fldChar w:fldCharType="separate"/>
-            </w:r>
-            <w:r>
-              <w:rPr>
-                <w:noProof/>
-                <w:webHidden/>
-              </w:rPr>
-              <w:t>11</w:t>
-            </w:r>
-            <w:r>
-              <w:rPr>
-                <w:noProof/>
-                <w:webHidden/>
-              </w:rPr>
-              <w:fldChar w:fldCharType="end"/>
-            </w:r>
-          </w:hyperlink>
-        </w:p>
-        <w:p>
-          <w:pPr>
-            <w:pStyle w:val="30"/>
-            <w:tabs>
-              <w:tab w:val="left" w:pos="1320"/>
-              <w:tab w:val="right" w:leader="dot" w:pos="9628"/>
-            </w:tabs>
-            <w:rPr>
-              <w:noProof/>
-            </w:rPr>
-          </w:pPr>
-          <w:hyperlink w:anchor="_Toc154048440" w:history="1">
-            <w:r>
-              <w:rPr>
-                <w:rStyle w:val="af0"/>
-                <w:noProof/>
-              </w:rPr>
-              <w:t>4.1.2</w:t>
-            </w:r>
-            <w:r>
-              <w:rPr>
-                <w:noProof/>
-              </w:rPr>
-              <w:tab/>
-            </w:r>
-            <w:r>
-              <w:rPr>
-                <w:rStyle w:val="af0"/>
-                <w:noProof/>
-              </w:rPr>
-              <w:t>Компоненты сторонних производителей</w:t>
-            </w:r>
-            <w:r>
-              <w:rPr>
-                <w:noProof/>
-                <w:webHidden/>
-              </w:rPr>
-              <w:tab/>
-            </w:r>
-            <w:r>
-              <w:rPr>
-                <w:noProof/>
-                <w:webHidden/>
-              </w:rPr>
-              <w:fldChar w:fldCharType="begin"/>
-            </w:r>
-            <w:r>
-              <w:rPr>
-                <w:noProof/>
-                <w:webHidden/>
-              </w:rPr>
-              <w:instrText xml:space="preserve"> PAGEREF _Toc154048440 \h </w:instrText>
-            </w:r>
-            <w:r>
-              <w:rPr>
-                <w:noProof/>
-                <w:webHidden/>
-              </w:rPr>
-            </w:r>
-            <w:r>
-              <w:rPr>
-                <w:noProof/>
-                <w:webHidden/>
-              </w:rPr>
-              <w:fldChar w:fldCharType="separate"/>
-            </w:r>
-            <w:r>
-              <w:rPr>
-                <w:noProof/>
-                <w:webHidden/>
-              </w:rPr>
-              <w:t>11</w:t>
-            </w:r>
-            <w:r>
-              <w:rPr>
-                <w:noProof/>
-                <w:webHidden/>
-              </w:rPr>
-              <w:fldChar w:fldCharType="end"/>
-            </w:r>
-          </w:hyperlink>
-        </w:p>
-        <w:p>
-          <w:pPr>
-            <w:pStyle w:val="30"/>
-            <w:tabs>
-              <w:tab w:val="left" w:pos="1320"/>
-              <w:tab w:val="right" w:leader="dot" w:pos="9628"/>
-            </w:tabs>
-            <w:rPr>
-              <w:noProof/>
-            </w:rPr>
-          </w:pPr>
-          <w:hyperlink w:anchor="_Toc154048441" w:history="1">
-            <w:r>
-              <w:rPr>
-                <w:rStyle w:val="af0"/>
-                <w:noProof/>
-              </w:rPr>
-              <w:t>4.1.3</w:t>
-            </w:r>
-            <w:r>
-              <w:rPr>
-                <w:noProof/>
-              </w:rPr>
-              <w:tab/>
-            </w:r>
-            <w:r>
-              <w:rPr>
-                <w:rStyle w:val="af0"/>
-                <w:noProof/>
-              </w:rPr>
-              <w:t>Схема развертывания приложения</w:t>
-            </w:r>
-            <w:r>
-              <w:rPr>
-                <w:noProof/>
-                <w:webHidden/>
-              </w:rPr>
-              <w:tab/>
-            </w:r>
-            <w:r>
-              <w:rPr>
-                <w:noProof/>
-                <w:webHidden/>
-              </w:rPr>
-              <w:fldChar w:fldCharType="begin"/>
-            </w:r>
-            <w:r>
-              <w:rPr>
-                <w:noProof/>
-                <w:webHidden/>
-              </w:rPr>
-              <w:instrText xml:space="preserve"> PAGEREF _Toc154048441 \h </w:instrText>
-            </w:r>
-            <w:r>
-              <w:rPr>
-                <w:noProof/>
-                <w:webHidden/>
-              </w:rPr>
-            </w:r>
-            <w:r>
-              <w:rPr>
-                <w:noProof/>
-                <w:webHidden/>
-              </w:rPr>
-              <w:fldChar w:fldCharType="separate"/>
-            </w:r>
-            <w:r>
-              <w:rPr>
-                <w:noProof/>
-                <w:webHidden/>
-              </w:rPr>
-              <w:t>11</w:t>
-            </w:r>
-            <w:r>
-              <w:rPr>
-                <w:noProof/>
-                <w:webHidden/>
-              </w:rPr>
-              <w:fldChar w:fldCharType="end"/>
-            </w:r>
-          </w:hyperlink>
-        </w:p>
-        <w:p>
-          <w:pPr>
-            <w:pStyle w:val="10"/>
-            <w:tabs>
-              <w:tab w:val="left" w:pos="400"/>
-              <w:tab w:val="right" w:leader="dot" w:pos="9628"/>
-            </w:tabs>
-            <w:rPr>
-              <w:noProof/>
-            </w:rPr>
-          </w:pPr>
-          <w:hyperlink w:anchor="_Toc154048442" w:history="1">
-            <w:r>
-              <w:rPr>
-                <w:rStyle w:val="af0"/>
-                <w:noProof/>
-              </w:rPr>
-              <w:t>5.</w:t>
-            </w:r>
-            <w:r>
-              <w:rPr>
-                <w:noProof/>
-              </w:rPr>
-              <w:tab/>
-            </w:r>
-            <w:r>
-              <w:rPr>
-                <w:rStyle w:val="af0"/>
-                <w:noProof/>
-              </w:rPr>
-              <w:t>Допущения и ограничения</w:t>
-            </w:r>
-            <w:r>
-              <w:rPr>
-                <w:noProof/>
-                <w:webHidden/>
-              </w:rPr>
-              <w:tab/>
-            </w:r>
-            <w:r>
-              <w:rPr>
-                <w:noProof/>
-                <w:webHidden/>
-              </w:rPr>
-              <w:fldChar w:fldCharType="begin"/>
-            </w:r>
-            <w:r>
-              <w:rPr>
-                <w:noProof/>
-                <w:webHidden/>
-              </w:rPr>
-              <w:instrText xml:space="preserve"> PAGEREF _Toc154048442 \h </w:instrText>
-            </w:r>
-            <w:r>
-              <w:rPr>
-                <w:noProof/>
-                <w:webHidden/>
-              </w:rPr>
-            </w:r>
-            <w:r>
-              <w:rPr>
-                <w:noProof/>
-                <w:webHidden/>
-              </w:rPr>
-              <w:fldChar w:fldCharType="separate"/>
-            </w:r>
-            <w:r>
-              <w:rPr>
-                <w:noProof/>
-                <w:webHidden/>
-              </w:rPr>
-              <w:t>11</w:t>
-            </w:r>
-            <w:r>
-              <w:rPr>
-                <w:noProof/>
-                <w:webHidden/>
-              </w:rPr>
-              <w:fldChar w:fldCharType="end"/>
-            </w:r>
-          </w:hyperlink>
-        </w:p>
-        <w:p>
-          <w:pPr>
-            <w:pStyle w:val="10"/>
-            <w:tabs>
-              <w:tab w:val="left" w:pos="400"/>
-              <w:tab w:val="right" w:leader="dot" w:pos="9628"/>
-            </w:tabs>
-            <w:rPr>
-              <w:noProof/>
-            </w:rPr>
-          </w:pPr>
-          <w:hyperlink w:anchor="_Toc154048443" w:history="1">
-            <w:r>
-              <w:rPr>
-                <w:rStyle w:val="af0"/>
-                <w:noProof/>
-              </w:rPr>
-              <w:t>6.</w:t>
-            </w:r>
-            <w:r>
-              <w:rPr>
-                <w:noProof/>
-              </w:rPr>
-              <w:tab/>
-            </w:r>
-            <w:r>
-              <w:rPr>
-                <w:rStyle w:val="af0"/>
-                <w:noProof/>
-              </w:rPr>
-              <w:t>Известные проблемы</w:t>
-            </w:r>
-            <w:r>
-              <w:rPr>
-                <w:noProof/>
-                <w:webHidden/>
-              </w:rPr>
-              <w:tab/>
-            </w:r>
-            <w:r>
-              <w:rPr>
-                <w:noProof/>
-                <w:webHidden/>
-              </w:rPr>
-              <w:fldChar w:fldCharType="begin"/>
-            </w:r>
-            <w:r>
-              <w:rPr>
-                <w:noProof/>
-                <w:webHidden/>
-              </w:rPr>
-              <w:instrText xml:space="preserve"> PAGEREF _Toc154048443 \h </w:instrText>
-            </w:r>
-            <w:r>
-              <w:rPr>
-                <w:noProof/>
-                <w:webHidden/>
-              </w:rPr>
-            </w:r>
-            <w:r>
-              <w:rPr>
-                <w:noProof/>
-                <w:webHidden/>
-              </w:rPr>
-              <w:fldChar w:fldCharType="separate"/>
-            </w:r>
-            <w:r>
-              <w:rPr>
-                <w:noProof/>
-                <w:webHidden/>
-              </w:rPr>
-              <w:t>12</w:t>
+              <w:t>13</w:t>
             </w:r>
             <w:r>
               <w:rPr>
@@ -2982,20 +3256,26 @@
               <w:tab w:val="right" w:leader="dot" w:pos="9628"/>
             </w:tabs>
             <w:rPr>
+              <w:rFonts w:asciiTheme="minorHAnsi" w:eastAsiaTheme="minorEastAsia" w:hAnsiTheme="minorHAnsi" w:cstheme="minorBidi"/>
               <w:noProof/>
+              <w:sz w:val="22"/>
+              <w:szCs w:val="22"/>
             </w:rPr>
           </w:pPr>
-          <w:hyperlink w:anchor="_Toc154048444" w:history="1">
+          <w:hyperlink w:anchor="_Toc154062349" w:history="1">
             <w:r>
               <w:rPr>
                 <w:rStyle w:val="af0"/>
                 <w:noProof/>
               </w:rPr>
-              <w:t>6.1</w:t>
-            </w:r>
-            <w:r>
-              <w:rPr>
-                <w:noProof/>
+              <w:t>6.2</w:t>
+            </w:r>
+            <w:r>
+              <w:rPr>
+                <w:rFonts w:asciiTheme="minorHAnsi" w:eastAsiaTheme="minorEastAsia" w:hAnsiTheme="minorHAnsi" w:cstheme="minorBidi"/>
+                <w:noProof/>
+                <w:sz w:val="22"/>
+                <w:szCs w:val="22"/>
               </w:rPr>
               <w:tab/>
             </w:r>
@@ -3004,7 +3284,7 @@
                 <w:rStyle w:val="af0"/>
                 <w:noProof/>
               </w:rPr>
-              <w:t>Невысокая производительность приложения</w:t>
+              <w:t>Ограничения на количество одновременных пользователей</w:t>
             </w:r>
             <w:r>
               <w:rPr>
@@ -3025,7 +3305,7 @@
                 <w:noProof/>
                 <w:webHidden/>
               </w:rPr>
-              <w:instrText xml:space="preserve"> PAGEREF _Toc154048444 \h </w:instrText>
+              <w:instrText xml:space="preserve"> PAGEREF _Toc154062349 \h </w:instrText>
             </w:r>
             <w:r>
               <w:rPr>
@@ -3045,7 +3325,95 @@
                 <w:noProof/>
                 <w:webHidden/>
               </w:rPr>
-              <w:t>12</w:t>
+              <w:t>13</w:t>
+            </w:r>
+            <w:r>
+              <w:rPr>
+                <w:noProof/>
+                <w:webHidden/>
+              </w:rPr>
+              <w:fldChar w:fldCharType="end"/>
+            </w:r>
+          </w:hyperlink>
+        </w:p>
+        <w:p>
+          <w:pPr>
+            <w:pStyle w:val="20"/>
+            <w:tabs>
+              <w:tab w:val="left" w:pos="880"/>
+              <w:tab w:val="right" w:leader="dot" w:pos="9628"/>
+            </w:tabs>
+            <w:rPr>
+              <w:rFonts w:asciiTheme="minorHAnsi" w:eastAsiaTheme="minorEastAsia" w:hAnsiTheme="minorHAnsi" w:cstheme="minorBidi"/>
+              <w:noProof/>
+              <w:sz w:val="22"/>
+              <w:szCs w:val="22"/>
+            </w:rPr>
+          </w:pPr>
+          <w:hyperlink w:anchor="_Toc154062350" w:history="1">
+            <w:r>
+              <w:rPr>
+                <w:rStyle w:val="af0"/>
+                <w:noProof/>
+              </w:rPr>
+              <w:t>6.3</w:t>
+            </w:r>
+            <w:r>
+              <w:rPr>
+                <w:rFonts w:asciiTheme="minorHAnsi" w:eastAsiaTheme="minorEastAsia" w:hAnsiTheme="minorHAnsi" w:cstheme="minorBidi"/>
+                <w:noProof/>
+                <w:sz w:val="22"/>
+                <w:szCs w:val="22"/>
+              </w:rPr>
+              <w:tab/>
+            </w:r>
+            <w:r>
+              <w:rPr>
+                <w:rStyle w:val="af0"/>
+                <w:noProof/>
+              </w:rPr>
+              <w:t>Зависимость от сторонних ресурсов</w:t>
+            </w:r>
+            <w:r>
+              <w:rPr>
+                <w:noProof/>
+                <w:webHidden/>
+              </w:rPr>
+              <w:tab/>
+            </w:r>
+            <w:r>
+              <w:rPr>
+                <w:noProof/>
+                <w:webHidden/>
+              </w:rPr>
+              <w:fldChar w:fldCharType="begin"/>
+            </w:r>
+            <w:r>
+              <w:rPr>
+                <w:noProof/>
+                <w:webHidden/>
+              </w:rPr>
+              <w:instrText xml:space="preserve"> PAGEREF _Toc154062350 \h </w:instrText>
+            </w:r>
+            <w:r>
+              <w:rPr>
+                <w:noProof/>
+                <w:webHidden/>
+              </w:rPr>
+            </w:r>
+            <w:r>
+              <w:rPr>
+                <w:noProof/>
+                <w:webHidden/>
+              </w:rPr>
+              <w:fldChar w:fldCharType="separate"/>
+            </w:r>
+            <w:r>
+              <w:rPr>
+                <w:noProof/>
+                <w:webHidden/>
+              </w:rPr>
+              <w:t>13</w:t>
             </w:r>
             <w:r>
               <w:rPr>
@@ -3089,7 +3457,7 @@
         <w:spacing w:after="0"/>
       </w:pPr>
       <w:bookmarkStart w:id="0" w:name="gjdgxs" w:colFirst="0" w:colLast="0"/>
-      <w:bookmarkStart w:id="1" w:name="_Toc154048413"/>
+      <w:bookmarkStart w:id="1" w:name="_Toc154062317"/>
       <w:bookmarkEnd w:id="0"/>
       <w:r>
         <w:t>Введение</w:t>
@@ -3105,7 +3473,7 @@
         </w:numPr>
         <w:spacing w:before="0"/>
       </w:pPr>
-      <w:bookmarkStart w:id="2" w:name="_Toc154048414"/>
+      <w:bookmarkStart w:id="2" w:name="_Toc154062318"/>
       <w:r>
         <w:t>Цель</w:t>
       </w:r>
@@ -3164,7 +3532,7 @@
           <w:numId w:val="1"/>
         </w:numPr>
       </w:pPr>
-      <w:bookmarkStart w:id="3" w:name="_Toc154048415"/>
+      <w:bookmarkStart w:id="3" w:name="_Toc154062319"/>
       <w:r>
         <w:t>Область действия</w:t>
       </w:r>
@@ -3216,7 +3584,7 @@
           <w:numId w:val="1"/>
         </w:numPr>
       </w:pPr>
-      <w:bookmarkStart w:id="4" w:name="_Toc154048416"/>
+      <w:bookmarkStart w:id="4" w:name="_Toc154062320"/>
       <w:r>
         <w:t>Определения и сокращения</w:t>
       </w:r>
@@ -3429,7 +3797,7 @@
           <w:numId w:val="1"/>
         </w:numPr>
       </w:pPr>
-      <w:bookmarkStart w:id="5" w:name="_Toc154048417"/>
+      <w:bookmarkStart w:id="5" w:name="_Toc154062321"/>
       <w:r>
         <w:t>Ссылки</w:t>
       </w:r>
@@ -3576,7 +3944,7 @@
           <w:numId w:val="1"/>
         </w:numPr>
       </w:pPr>
-      <w:bookmarkStart w:id="6" w:name="_Toc154048418"/>
+      <w:bookmarkStart w:id="6" w:name="_Toc154062322"/>
       <w:r>
         <w:t>Краткое описание</w:t>
       </w:r>
@@ -3742,7 +4110,7 @@
       <w:r>
         <w:br w:type="page"/>
       </w:r>
-      <w:bookmarkStart w:id="9" w:name="_Toc154048419"/>
+      <w:bookmarkStart w:id="9" w:name="_Toc154062323"/>
       <w:r>
         <w:lastRenderedPageBreak/>
         <w:t>Предметная область проекта</w:t>
@@ -3795,7 +4163,7 @@
           <w:numId w:val="1"/>
         </w:numPr>
       </w:pPr>
-      <w:bookmarkStart w:id="10" w:name="_Toc154048420"/>
+      <w:bookmarkStart w:id="10" w:name="_Toc154062324"/>
       <w:r>
         <w:t>Существующие проблемы</w:t>
       </w:r>
@@ -4064,7 +4432,7 @@
         </w:numPr>
         <w:spacing w:before="0"/>
       </w:pPr>
-      <w:bookmarkStart w:id="11" w:name="_Toc154048421"/>
+      <w:bookmarkStart w:id="11" w:name="_Toc154062325"/>
       <w:r>
         <w:t>Предполагаемое решение</w:t>
       </w:r>
@@ -4217,7 +4585,7 @@
       <w:bookmarkStart w:id="12" w:name="26in1rg" w:colFirst="0" w:colLast="0"/>
       <w:bookmarkStart w:id="13" w:name="35nkun2" w:colFirst="0" w:colLast="0"/>
       <w:bookmarkStart w:id="14" w:name="lnxbz9" w:colFirst="0" w:colLast="0"/>
-      <w:bookmarkStart w:id="15" w:name="_Toc154048422"/>
+      <w:bookmarkStart w:id="15" w:name="_Toc154062326"/>
       <w:bookmarkEnd w:id="12"/>
       <w:bookmarkEnd w:id="13"/>
       <w:bookmarkEnd w:id="14"/>
@@ -4282,7 +4650,7 @@
           <w:numId w:val="1"/>
         </w:numPr>
       </w:pPr>
-      <w:bookmarkStart w:id="16" w:name="_Toc154048423"/>
+      <w:bookmarkStart w:id="16" w:name="_Toc154062327"/>
       <w:r>
         <w:t>Роли</w:t>
       </w:r>
@@ -4384,7 +4752,7 @@
       <w:bookmarkStart w:id="17" w:name="2jxsxqh" w:colFirst="0" w:colLast="0"/>
       <w:bookmarkStart w:id="18" w:name="z337ya" w:colFirst="0" w:colLast="0"/>
       <w:bookmarkStart w:id="19" w:name="3j2qqm3" w:colFirst="0" w:colLast="0"/>
-      <w:bookmarkStart w:id="20" w:name="_Toc154048424"/>
+      <w:bookmarkStart w:id="20" w:name="_Toc154062328"/>
       <w:bookmarkEnd w:id="17"/>
       <w:bookmarkEnd w:id="18"/>
       <w:bookmarkEnd w:id="19"/>
@@ -4404,7 +4772,7 @@
           <w:numId w:val="1"/>
         </w:numPr>
       </w:pPr>
-      <w:bookmarkStart w:id="21" w:name="_Toc154048425"/>
+      <w:bookmarkStart w:id="21" w:name="_Toc154062329"/>
       <w:r>
         <w:t>Авторизация</w:t>
       </w:r>
@@ -4530,7 +4898,7 @@
         </w:numPr>
         <w:spacing w:after="0"/>
       </w:pPr>
-      <w:bookmarkStart w:id="23" w:name="_Toc154048426"/>
+      <w:bookmarkStart w:id="23" w:name="_Toc154062330"/>
       <w:r>
         <w:t xml:space="preserve">Функциональные требования для роли </w:t>
       </w:r>
@@ -4549,7 +4917,7 @@
         </w:numPr>
         <w:spacing w:before="0"/>
       </w:pPr>
-      <w:bookmarkStart w:id="24" w:name="_Toc154048427"/>
+      <w:bookmarkStart w:id="24" w:name="_Toc154062331"/>
       <w:r>
         <w:t>Добавление в список желаемого</w:t>
       </w:r>
@@ -4658,7 +5026,7 @@
           <w:numId w:val="1"/>
         </w:numPr>
       </w:pPr>
-      <w:bookmarkStart w:id="25" w:name="_Toc154048428"/>
+      <w:bookmarkStart w:id="25" w:name="_Toc154062332"/>
       <w:r>
         <w:t>Добавление в список просмотренного</w:t>
       </w:r>
@@ -4768,7 +5136,7 @@
           <w:numId w:val="1"/>
         </w:numPr>
       </w:pPr>
-      <w:bookmarkStart w:id="26" w:name="_Toc154048429"/>
+      <w:bookmarkStart w:id="26" w:name="_Toc154062333"/>
       <w:r>
         <w:t>Добавле</w:t>
       </w:r>
@@ -4893,7 +5261,7 @@
           <w:numId w:val="1"/>
         </w:numPr>
       </w:pPr>
-      <w:bookmarkStart w:id="27" w:name="_Toc154048430"/>
+      <w:bookmarkStart w:id="27" w:name="_Toc154062334"/>
       <w:r>
         <w:t xml:space="preserve">Посмотреть </w:t>
       </w:r>
@@ -5005,7 +5373,7 @@
           <w:numId w:val="1"/>
         </w:numPr>
       </w:pPr>
-      <w:bookmarkStart w:id="28" w:name="_Toc154048431"/>
+      <w:bookmarkStart w:id="28" w:name="_Toc154062335"/>
       <w:r>
         <w:t>Редактирование списка желаемого</w:t>
       </w:r>
@@ -5124,7 +5492,7 @@
           <w:numId w:val="1"/>
         </w:numPr>
       </w:pPr>
-      <w:bookmarkStart w:id="29" w:name="_Toc154048432"/>
+      <w:bookmarkStart w:id="29" w:name="_Toc154062336"/>
       <w:r>
         <w:t xml:space="preserve">Удаление </w:t>
       </w:r>
@@ -5237,7 +5605,7 @@
           <w:numId w:val="1"/>
         </w:numPr>
       </w:pPr>
-      <w:bookmarkStart w:id="30" w:name="_Toc154048433"/>
+      <w:bookmarkStart w:id="30" w:name="_Toc154062337"/>
       <w:r>
         <w:t>Удаление фильма</w:t>
       </w:r>
@@ -5362,7 +5730,7 @@
           <w:numId w:val="1"/>
         </w:numPr>
       </w:pPr>
-      <w:bookmarkStart w:id="31" w:name="_Toc154048434"/>
+      <w:bookmarkStart w:id="31" w:name="_Toc154062338"/>
       <w:r>
         <w:t xml:space="preserve">Выбор </w:t>
       </w:r>
@@ -5493,7 +5861,7 @@
           <w:numId w:val="1"/>
         </w:numPr>
       </w:pPr>
-      <w:bookmarkStart w:id="32" w:name="_Toc154048435"/>
+      <w:bookmarkStart w:id="32" w:name="_Toc154062339"/>
       <w:r>
         <w:lastRenderedPageBreak/>
         <w:t xml:space="preserve">Выбор </w:t>
@@ -5643,7 +6011,7 @@
           <w:numId w:val="1"/>
         </w:numPr>
       </w:pPr>
-      <w:bookmarkStart w:id="33" w:name="_Toc154048436"/>
+      <w:bookmarkStart w:id="33" w:name="_Toc154062340"/>
       <w:r>
         <w:t>Возврат на главный экран из любого места</w:t>
       </w:r>
@@ -5747,7 +6115,7 @@
           <w:numId w:val="1"/>
         </w:numPr>
       </w:pPr>
-      <w:bookmarkStart w:id="34" w:name="_Toc154048437"/>
+      <w:bookmarkStart w:id="34" w:name="_Toc154062341"/>
       <w:r>
         <w:t>Нефункциональные требования</w:t>
       </w:r>
@@ -5861,7 +6229,7 @@
           <w:numId w:val="1"/>
         </w:numPr>
       </w:pPr>
-      <w:bookmarkStart w:id="37" w:name="_Toc154048438"/>
+      <w:bookmarkStart w:id="37" w:name="_Toc154062342"/>
       <w:r>
         <w:lastRenderedPageBreak/>
         <w:t>Обзор архитектуры</w:t>
@@ -5900,7 +6268,7 @@
           <w:numId w:val="1"/>
         </w:numPr>
       </w:pPr>
-      <w:bookmarkStart w:id="38" w:name="_Toc154048439"/>
+      <w:bookmarkStart w:id="38" w:name="_Toc154062343"/>
       <w:r>
         <w:t>Компонентная модель системы</w:t>
       </w:r>
@@ -5926,51 +6294,43 @@
       </w:pPr>
       <w:r>
         <w:rPr>
-          <w:i/>
-          <w:color w:val="0000FF"/>
-        </w:rPr>
-        <w:t xml:space="preserve">[Здесь приводится </w:t>
-      </w:r>
-      <w:proofErr w:type="spellStart"/>
-      <w:r>
-        <w:rPr>
-          <w:i/>
-          <w:color w:val="0000FF"/>
-        </w:rPr>
-        <w:t>Component</w:t>
-      </w:r>
-      <w:proofErr w:type="spellEnd"/>
-      <w:r>
-        <w:rPr>
-          <w:i/>
-          <w:color w:val="0000FF"/>
-        </w:rPr>
-        <w:t xml:space="preserve"> </w:t>
-      </w:r>
-      <w:proofErr w:type="spellStart"/>
-      <w:proofErr w:type="gramStart"/>
-      <w:r>
-        <w:rPr>
-          <w:i/>
-          <w:color w:val="0000FF"/>
-        </w:rPr>
-        <w:t>diagram</w:t>
-      </w:r>
-      <w:proofErr w:type="spellEnd"/>
-      <w:r>
-        <w:rPr>
-          <w:i/>
-          <w:color w:val="0000FF"/>
-        </w:rPr>
-        <w:t xml:space="preserve">  -</w:t>
-      </w:r>
-      <w:proofErr w:type="gramEnd"/>
-      <w:r>
-        <w:rPr>
-          <w:i/>
-          <w:color w:val="0000FF"/>
-        </w:rPr>
-        <w:t xml:space="preserve"> диаграмма компонентов системы, со связями между компонентами  и интерфейсами между ними, а также описание их взаимодействия. Для каждого компонента дается краткое описание его места и предназначения в системе]</w:t>
+          <w:noProof/>
+        </w:rPr>
+        <w:drawing>
+          <wp:inline distT="0" distB="0" distL="0" distR="0" wp14:anchorId="029A4371" wp14:editId="3D182448">
+            <wp:extent cx="6120130" cy="6076950"/>
+            <wp:effectExtent l="0" t="0" r="0" b="0"/>
+            <wp:docPr id="13" name="Рисунок 13"/>
+            <wp:cNvGraphicFramePr>
+              <a:graphicFrameLocks xmlns:a="http://schemas.openxmlformats.org/drawingml/2006/main" noChangeAspect="1"/>
+            </wp:cNvGraphicFramePr>
+            <a:graphic xmlns:a="http://schemas.openxmlformats.org/drawingml/2006/main">
+              <a:graphicData uri="http://schemas.openxmlformats.org/drawingml/2006/picture">
+                <pic:pic xmlns:pic="http://schemas.openxmlformats.org/drawingml/2006/picture">
+                  <pic:nvPicPr>
+                    <pic:cNvPr id="1" name=""/>
+                    <pic:cNvPicPr/>
+                  </pic:nvPicPr>
+                  <pic:blipFill>
+                    <a:blip r:embed="rId18"/>
+                    <a:stretch>
+                      <a:fillRect/>
+                    </a:stretch>
+                  </pic:blipFill>
+                  <pic:spPr>
+                    <a:xfrm>
+                      <a:off x="0" y="0"/>
+                      <a:ext cx="6120130" cy="6076950"/>
+                    </a:xfrm>
+                    <a:prstGeom prst="rect">
+                      <a:avLst/>
+                    </a:prstGeom>
+                  </pic:spPr>
+                </pic:pic>
+              </a:graphicData>
+            </a:graphic>
+          </wp:inline>
+        </w:drawing>
       </w:r>
     </w:p>
     <w:p>
@@ -5982,7 +6342,10 @@
         </w:numPr>
       </w:pPr>
       <w:r>
-        <w:t>Компонент 1</w:t>
+        <w:rPr>
+          <w:lang w:val="en-US"/>
+        </w:rPr>
+        <w:t>bot</w:t>
       </w:r>
     </w:p>
     <w:p>
@@ -6000,63 +6363,13 @@
         <w:jc w:val="both"/>
         <w:rPr>
           <w:i/>
-          <w:color w:val="0000FF"/>
         </w:rPr>
       </w:pPr>
       <w:r>
         <w:rPr>
           <w:i/>
-          <w:color w:val="0000FF"/>
-        </w:rPr>
-        <w:t xml:space="preserve">[Здесь приводится более подробное описание предназначения компонента и </w:t>
-      </w:r>
-      <w:proofErr w:type="spellStart"/>
-      <w:r>
-        <w:rPr>
-          <w:i/>
-          <w:color w:val="0000FF"/>
-        </w:rPr>
-        <w:t>Package</w:t>
-      </w:r>
-      <w:proofErr w:type="spellEnd"/>
-      <w:r>
-        <w:rPr>
-          <w:i/>
-          <w:color w:val="0000FF"/>
-        </w:rPr>
-        <w:t xml:space="preserve"> </w:t>
-      </w:r>
-      <w:proofErr w:type="spellStart"/>
-      <w:r>
-        <w:rPr>
-          <w:i/>
-          <w:color w:val="0000FF"/>
-        </w:rPr>
-        <w:t>diagram</w:t>
-      </w:r>
-      <w:proofErr w:type="spellEnd"/>
-      <w:r>
-        <w:rPr>
-          <w:i/>
-          <w:color w:val="0000FF"/>
-        </w:rPr>
-        <w:t xml:space="preserve"> – диаграмма пакетов, из которых состоит данный компонент. Обязательно выделение на диаграмме интерфейсов пакета, служащих для связи с другими пакетами (фасад пакета), а также ключевых классов, используемых другими пакетами в </w:t>
-      </w:r>
-      <w:proofErr w:type="spellStart"/>
-      <w:r>
-        <w:rPr>
-          <w:i/>
-          <w:color w:val="0000FF"/>
-        </w:rPr>
-        <w:t>use-case</w:t>
-      </w:r>
-      <w:proofErr w:type="spellEnd"/>
-      <w:r>
-        <w:rPr>
-          <w:i/>
-          <w:color w:val="0000FF"/>
-        </w:rPr>
-        <w:t xml:space="preserve"> реализациях]</w:t>
+        </w:rPr>
+        <w:t>В пакете располагаются классы, отвечающие за реализацию интерфейса бота</w:t>
       </w:r>
     </w:p>
     <w:p>
@@ -6068,7 +6381,10 @@
         </w:numPr>
       </w:pPr>
       <w:r>
-        <w:t>Компонент 2</w:t>
+        <w:rPr>
+          <w:lang w:val="en-US"/>
+        </w:rPr>
+        <w:t>controllers</w:t>
       </w:r>
     </w:p>
     <w:p>
@@ -6086,64 +6402,379 @@
         <w:jc w:val="both"/>
         <w:rPr>
           <w:i/>
-          <w:color w:val="0000FF"/>
         </w:rPr>
       </w:pPr>
       <w:r>
         <w:rPr>
           <w:i/>
-          <w:color w:val="0000FF"/>
-        </w:rPr>
-        <w:t xml:space="preserve">[Здесь приводится более подробное описание предназначения компонента и </w:t>
+        </w:rPr>
+        <w:t xml:space="preserve">В пакете располагаются классы, отвечающие за связь </w:t>
+      </w:r>
+      <w:r>
+        <w:rPr>
+          <w:i/>
+          <w:lang w:val="en-US"/>
+        </w:rPr>
+        <w:t>View</w:t>
+      </w:r>
+      <w:r>
+        <w:rPr>
+          <w:i/>
+        </w:rPr>
+        <w:t xml:space="preserve"> </w:t>
+      </w:r>
+      <w:r>
+        <w:rPr>
+          <w:i/>
+        </w:rPr>
+        <w:t xml:space="preserve">с </w:t>
+      </w:r>
+      <w:r>
+        <w:rPr>
+          <w:i/>
+          <w:lang w:val="en-US"/>
+        </w:rPr>
+        <w:t>Model</w:t>
+      </w:r>
+      <w:r>
+        <w:rPr>
+          <w:i/>
+        </w:rPr>
+        <w:t>.</w:t>
+      </w:r>
+    </w:p>
+    <w:p>
+      <w:pPr>
+        <w:pStyle w:val="4"/>
+        <w:numPr>
+          <w:ilvl w:val="3"/>
+          <w:numId w:val="1"/>
+        </w:numPr>
+      </w:pPr>
+      <w:r>
+        <w:rPr>
+          <w:lang w:val="en-US"/>
+        </w:rPr>
+        <w:t>database</w:t>
+      </w:r>
+    </w:p>
+    <w:p>
+      <w:pPr>
+        <w:keepLines/>
+        <w:pBdr>
+          <w:top w:val="nil"/>
+          <w:left w:val="nil"/>
+          <w:bottom w:val="nil"/>
+          <w:right w:val="nil"/>
+          <w:between w:val="nil"/>
+        </w:pBdr>
+        <w:spacing w:after="120"/>
+        <w:ind w:left="567"/>
+        <w:jc w:val="both"/>
+        <w:rPr>
+          <w:i/>
+        </w:rPr>
+      </w:pPr>
+      <w:r>
+        <w:rPr>
+          <w:i/>
+        </w:rPr>
+        <w:t xml:space="preserve">В пакете </w:t>
+      </w:r>
+      <w:proofErr w:type="gramStart"/>
+      <w:r>
+        <w:rPr>
+          <w:i/>
+        </w:rPr>
+        <w:t xml:space="preserve">располагаются </w:t>
+      </w:r>
+      <w:r>
+        <w:rPr>
+          <w:i/>
+        </w:rPr>
+        <w:t xml:space="preserve"> </w:t>
+      </w:r>
+      <w:r>
+        <w:rPr>
+          <w:i/>
+        </w:rPr>
+        <w:t>классы</w:t>
+      </w:r>
+      <w:proofErr w:type="gramEnd"/>
+      <w:r>
+        <w:rPr>
+          <w:i/>
+        </w:rPr>
+        <w:t xml:space="preserve">, отвечающие за работу с </w:t>
       </w:r>
       <w:proofErr w:type="spellStart"/>
       <w:r>
         <w:rPr>
           <w:i/>
-          <w:color w:val="0000FF"/>
-        </w:rPr>
-        <w:t>Package</w:t>
+        </w:rPr>
+        <w:t>баззой</w:t>
       </w:r>
       <w:proofErr w:type="spellEnd"/>
       <w:r>
         <w:rPr>
           <w:i/>
-          <w:color w:val="0000FF"/>
+        </w:rPr>
+        <w:t xml:space="preserve"> данных</w:t>
+      </w:r>
+      <w:r>
+        <w:rPr>
+          <w:i/>
+        </w:rPr>
+        <w:t>.</w:t>
+      </w:r>
+    </w:p>
+    <w:p>
+      <w:pPr>
+        <w:pStyle w:val="4"/>
+        <w:numPr>
+          <w:ilvl w:val="3"/>
+          <w:numId w:val="1"/>
+        </w:numPr>
+      </w:pPr>
+      <w:proofErr w:type="spellStart"/>
+      <w:r>
+        <w:rPr>
+          <w:lang w:val="en-US"/>
+        </w:rPr>
+        <w:lastRenderedPageBreak/>
+        <w:t>filmApi</w:t>
+      </w:r>
+      <w:proofErr w:type="spellEnd"/>
+    </w:p>
+    <w:p>
+      <w:pPr>
+        <w:keepLines/>
+        <w:pBdr>
+          <w:top w:val="nil"/>
+          <w:left w:val="nil"/>
+          <w:bottom w:val="nil"/>
+          <w:right w:val="nil"/>
+          <w:between w:val="nil"/>
+        </w:pBdr>
+        <w:spacing w:after="120"/>
+        <w:ind w:left="567"/>
+        <w:jc w:val="both"/>
+        <w:rPr>
+          <w:i/>
+        </w:rPr>
+      </w:pPr>
+      <w:r>
+        <w:rPr>
+          <w:i/>
+        </w:rPr>
+        <w:t xml:space="preserve">В пакете располагаются классы, отвечающие за взаимодействие с внешним </w:t>
+      </w:r>
+      <w:r>
+        <w:rPr>
+          <w:i/>
+          <w:lang w:val="en-US"/>
+        </w:rPr>
+        <w:t>API</w:t>
+      </w:r>
+      <w:r>
+        <w:rPr>
+          <w:i/>
         </w:rPr>
         <w:t xml:space="preserve"> </w:t>
       </w:r>
+      <w:r>
+        <w:rPr>
+          <w:i/>
+        </w:rPr>
+        <w:t>и получением оттуда данных</w:t>
+      </w:r>
+    </w:p>
+    <w:p>
+      <w:pPr>
+        <w:pStyle w:val="4"/>
+        <w:numPr>
+          <w:ilvl w:val="3"/>
+          <w:numId w:val="1"/>
+        </w:numPr>
+      </w:pPr>
+      <w:r>
+        <w:rPr>
+          <w:lang w:val="en-US"/>
+        </w:rPr>
+        <w:t>jobs</w:t>
+      </w:r>
+    </w:p>
+    <w:p>
+      <w:pPr>
+        <w:keepLines/>
+        <w:pBdr>
+          <w:top w:val="nil"/>
+          <w:left w:val="nil"/>
+          <w:bottom w:val="nil"/>
+          <w:right w:val="nil"/>
+          <w:between w:val="nil"/>
+        </w:pBdr>
+        <w:spacing w:after="120"/>
+        <w:ind w:left="567"/>
+        <w:jc w:val="both"/>
+        <w:rPr>
+          <w:i/>
+        </w:rPr>
+      </w:pPr>
+      <w:r>
+        <w:rPr>
+          <w:i/>
+        </w:rPr>
+        <w:t>В пакете располагаются классы, которые вызываются в определенное время.</w:t>
+      </w:r>
+    </w:p>
+    <w:p>
+      <w:pPr>
+        <w:pStyle w:val="4"/>
+        <w:numPr>
+          <w:ilvl w:val="3"/>
+          <w:numId w:val="1"/>
+        </w:numPr>
+      </w:pPr>
+      <w:r>
+        <w:rPr>
+          <w:lang w:val="en-US"/>
+        </w:rPr>
+        <w:t>service</w:t>
+      </w:r>
+    </w:p>
+    <w:p>
+      <w:pPr>
+        <w:keepLines/>
+        <w:pBdr>
+          <w:top w:val="nil"/>
+          <w:left w:val="nil"/>
+          <w:bottom w:val="nil"/>
+          <w:right w:val="nil"/>
+          <w:between w:val="nil"/>
+        </w:pBdr>
+        <w:spacing w:after="120"/>
+        <w:ind w:left="567"/>
+        <w:jc w:val="both"/>
+        <w:rPr>
+          <w:i/>
+        </w:rPr>
+      </w:pPr>
+      <w:r>
+        <w:rPr>
+          <w:i/>
+        </w:rPr>
+        <w:t>В пакете располагаются классы, отвечающие за реализацию бизнес логики приложения</w:t>
+      </w:r>
+    </w:p>
+    <w:p>
+      <w:pPr>
+        <w:pStyle w:val="4"/>
+        <w:numPr>
+          <w:ilvl w:val="3"/>
+          <w:numId w:val="1"/>
+        </w:numPr>
+      </w:pPr>
       <w:proofErr w:type="spellStart"/>
       <w:r>
         <w:rPr>
+          <w:lang w:val="en-US"/>
+        </w:rPr>
+        <w:t>utils</w:t>
+      </w:r>
+      <w:proofErr w:type="spellEnd"/>
+    </w:p>
+    <w:p>
+      <w:pPr>
+        <w:keepLines/>
+        <w:pBdr>
+          <w:top w:val="nil"/>
+          <w:left w:val="nil"/>
+          <w:bottom w:val="nil"/>
+          <w:right w:val="nil"/>
+          <w:between w:val="nil"/>
+        </w:pBdr>
+        <w:spacing w:after="120"/>
+        <w:ind w:left="567"/>
+        <w:jc w:val="both"/>
+        <w:rPr>
           <w:i/>
-          <w:color w:val="0000FF"/>
-        </w:rPr>
-        <w:t>diagram</w:t>
+        </w:rPr>
+      </w:pPr>
+      <w:r>
+        <w:rPr>
+          <w:i/>
+        </w:rPr>
+        <w:t xml:space="preserve">В пакете располагаются </w:t>
+      </w:r>
+      <w:proofErr w:type="spellStart"/>
+      <w:r>
+        <w:rPr>
+          <w:i/>
+        </w:rPr>
+        <w:t>енамы</w:t>
       </w:r>
       <w:proofErr w:type="spellEnd"/>
       <w:r>
         <w:rPr>
           <w:i/>
-          <w:color w:val="0000FF"/>
-        </w:rPr>
-        <w:t xml:space="preserve"> – диаграмма пакетов, из которых состоит данный компонент. Обязательно выделение на диаграмме интерфейсов пакета, служащих для связи с другими пакетами (фасад пакета), а также ключевых классов, используемых другими пакетами в </w:t>
-      </w:r>
-      <w:proofErr w:type="spellStart"/>
-      <w:r>
+        </w:rPr>
+        <w:t>.</w:t>
+      </w:r>
+    </w:p>
+    <w:p>
+      <w:pPr>
+        <w:keepLines/>
+        <w:pBdr>
+          <w:top w:val="nil"/>
+          <w:left w:val="nil"/>
+          <w:bottom w:val="nil"/>
+          <w:right w:val="nil"/>
+          <w:between w:val="nil"/>
+        </w:pBdr>
+        <w:spacing w:after="120"/>
+        <w:ind w:left="567"/>
+        <w:jc w:val="both"/>
         <w:rPr>
           <w:i/>
-          <w:color w:val="0000FF"/>
-        </w:rPr>
-        <w:t>use-case</w:t>
-      </w:r>
-      <w:proofErr w:type="spellEnd"/>
-      <w:r>
+        </w:rPr>
+      </w:pPr>
+    </w:p>
+    <w:p>
+      <w:pPr>
+        <w:keepLines/>
+        <w:pBdr>
+          <w:top w:val="nil"/>
+          <w:left w:val="nil"/>
+          <w:bottom w:val="nil"/>
+          <w:right w:val="nil"/>
+          <w:between w:val="nil"/>
+        </w:pBdr>
+        <w:spacing w:after="120"/>
+        <w:ind w:left="567"/>
+        <w:jc w:val="both"/>
         <w:rPr>
           <w:i/>
-          <w:color w:val="0000FF"/>
-        </w:rPr>
-        <w:t xml:space="preserve"> реализациях]</w:t>
-      </w:r>
+        </w:rPr>
+      </w:pPr>
+    </w:p>
+    <w:p>
+      <w:pPr>
+        <w:keepLines/>
+        <w:pBdr>
+          <w:top w:val="nil"/>
+          <w:left w:val="nil"/>
+          <w:bottom w:val="nil"/>
+          <w:right w:val="nil"/>
+          <w:between w:val="nil"/>
+        </w:pBdr>
+        <w:spacing w:after="120"/>
+        <w:ind w:left="567"/>
+        <w:jc w:val="both"/>
+        <w:rPr>
+          <w:i/>
+        </w:rPr>
+      </w:pPr>
     </w:p>
     <w:p>
       <w:pPr>
@@ -6153,7 +6784,7 @@
           <w:numId w:val="1"/>
         </w:numPr>
       </w:pPr>
-      <w:bookmarkStart w:id="39" w:name="_Toc154048440"/>
+      <w:bookmarkStart w:id="39" w:name="_Toc154062344"/>
       <w:r>
         <w:t>Компоненты сторонних производителей</w:t>
       </w:r>
@@ -6369,13 +7000,7 @@
         <w:rPr>
           <w:iCs/>
         </w:rPr>
-        <w:t xml:space="preserve"> – </w:t>
-      </w:r>
-      <w:r>
-        <w:rPr>
-          <w:iCs/>
-        </w:rPr>
-        <w:t xml:space="preserve">это средство с открытым исходным кодом, которое упрощает использование платформ на основе </w:t>
+        <w:t xml:space="preserve"> – это средство с открытым исходным кодом, которое упрощает использование платформ на основе </w:t>
       </w:r>
       <w:proofErr w:type="spellStart"/>
       <w:r>
@@ -6474,14 +7099,7 @@
           <w:iCs/>
           <w:lang w:val="en-US"/>
         </w:rPr>
-        <w:t>-spring-boot-starter</w:t>
-      </w:r>
-      <w:r>
-        <w:rPr>
-          <w:iCs/>
-          <w:lang w:val="en-US"/>
-        </w:rPr>
-        <w:t xml:space="preserve"> – </w:t>
+        <w:t xml:space="preserve">-spring-boot-starter – </w:t>
       </w:r>
       <w:r>
         <w:rPr>
@@ -6797,7 +7415,7 @@
           <w:numId w:val="1"/>
         </w:numPr>
       </w:pPr>
-      <w:bookmarkStart w:id="40" w:name="_Toc154048441"/>
+      <w:bookmarkStart w:id="40" w:name="_Toc154062345"/>
       <w:r>
         <w:t>Схема развертывания приложения</w:t>
       </w:r>
@@ -6818,56 +7436,26 @@
         <w:jc w:val="both"/>
         <w:rPr>
           <w:i/>
-          <w:color w:val="0000FF"/>
         </w:rPr>
       </w:pPr>
       <w:r>
         <w:rPr>
           <w:i/>
-          <w:color w:val="0000FF"/>
-        </w:rPr>
-        <w:t xml:space="preserve">[Здесь приводится </w:t>
-      </w:r>
-      <w:proofErr w:type="spellStart"/>
+        </w:rPr>
+        <w:t xml:space="preserve">Для развертывания приложения используется </w:t>
+      </w:r>
       <w:r>
         <w:rPr>
           <w:i/>
-          <w:color w:val="0000FF"/>
-        </w:rPr>
-        <w:t>Deployment</w:t>
-      </w:r>
-      <w:proofErr w:type="spellEnd"/>
+          <w:lang w:val="en-US"/>
+        </w:rPr>
+        <w:t>Docker</w:t>
+      </w:r>
       <w:r>
         <w:rPr>
           <w:i/>
-          <w:color w:val="0000FF"/>
-        </w:rPr>
-        <w:t xml:space="preserve"> </w:t>
-      </w:r>
-      <w:proofErr w:type="spellStart"/>
-      <w:proofErr w:type="gramStart"/>
-      <w:r>
-        <w:rPr>
-          <w:i/>
-          <w:color w:val="0000FF"/>
-        </w:rPr>
-        <w:t>diagram</w:t>
-      </w:r>
-      <w:proofErr w:type="spellEnd"/>
-      <w:r>
-        <w:rPr>
-          <w:i/>
-          <w:color w:val="0000FF"/>
-        </w:rPr>
-        <w:t xml:space="preserve">  -</w:t>
-      </w:r>
-      <w:proofErr w:type="gramEnd"/>
-      <w:r>
-        <w:rPr>
-          <w:i/>
-          <w:color w:val="0000FF"/>
-        </w:rPr>
-        <w:t xml:space="preserve"> диаграмма развертывания системы, со связями между узлами и указанием способа связи (протокола). На диаграмме обязательно указать, какие компоненты находятся на том или ином узле]</w:t>
+        </w:rPr>
+        <w:t xml:space="preserve"> контейнеры.</w:t>
       </w:r>
     </w:p>
     <w:p>
@@ -6880,7 +7468,7 @@
       </w:pPr>
       <w:bookmarkStart w:id="41" w:name="1hmsyys" w:colFirst="0" w:colLast="0"/>
       <w:bookmarkStart w:id="42" w:name="41mghml" w:colFirst="0" w:colLast="0"/>
-      <w:bookmarkStart w:id="43" w:name="_Toc154048442"/>
+      <w:bookmarkStart w:id="43" w:name="_Toc154062346"/>
       <w:bookmarkEnd w:id="41"/>
       <w:bookmarkEnd w:id="42"/>
       <w:r>
@@ -6939,10 +7527,7 @@
       </w:r>
       <w:proofErr w:type="spellEnd"/>
       <w:r>
-        <w:t xml:space="preserve"> фильма</w:t>
-      </w:r>
-      <w:r>
-        <w:t>. Допущение делается о стабильной работе этих сторонних ресурсов в течение всего периода использования бота.</w:t>
+        <w:t xml:space="preserve"> фильма. Допущение делается о стабильной работе этих сторонних ресурсов в течение всего периода использования бота.</w:t>
       </w:r>
     </w:p>
     <w:p>
@@ -7020,6 +7605,7 @@
         </w:numPr>
       </w:pPr>
       <w:r>
+        <w:lastRenderedPageBreak/>
         <w:t xml:space="preserve">На разработку проекта </w:t>
       </w:r>
       <w:r>
@@ -7060,7 +7646,7 @@
       </w:r>
       <w:bookmarkStart w:id="49" w:name="19c6y18" w:colFirst="0" w:colLast="0"/>
       <w:bookmarkStart w:id="50" w:name="3tbugp1" w:colFirst="0" w:colLast="0"/>
-      <w:bookmarkStart w:id="51" w:name="_Toc154048443"/>
+      <w:bookmarkStart w:id="51" w:name="_Toc154062347"/>
       <w:bookmarkEnd w:id="49"/>
       <w:bookmarkEnd w:id="50"/>
       <w:r>
@@ -7104,9 +7690,11 @@
           <w:tab w:val="left" w:pos="567"/>
         </w:tabs>
       </w:pPr>
+      <w:bookmarkStart w:id="52" w:name="_Toc154062348"/>
       <w:r>
         <w:t>Отсутствие поддержки нескольких языков</w:t>
       </w:r>
+      <w:bookmarkEnd w:id="52"/>
     </w:p>
     <w:tbl>
       <w:tblPr>
@@ -7421,9 +8009,11 @@
           <w:tab w:val="left" w:pos="567"/>
         </w:tabs>
       </w:pPr>
+      <w:bookmarkStart w:id="53" w:name="_Toc154062349"/>
       <w:r>
         <w:t>Ограничения на количество одновременных пользователей</w:t>
       </w:r>
+      <w:bookmarkEnd w:id="53"/>
     </w:p>
     <w:tbl>
       <w:tblPr>
@@ -7521,6 +8111,8 @@
             </w:r>
           </w:p>
         </w:tc>
+        <w:bookmarkStart w:id="54" w:name="_GoBack"/>
+        <w:bookmarkEnd w:id="54"/>
       </w:tr>
       <w:tr>
         <w:tc>
@@ -7780,12 +8372,14 @@
           <w:tab w:val="left" w:pos="567"/>
         </w:tabs>
       </w:pPr>
+      <w:bookmarkStart w:id="55" w:name="_Toc154062350"/>
       <w:r>
         <w:t xml:space="preserve">Зависимость от сторонних </w:t>
       </w:r>
       <w:r>
         <w:t>ресурсов</w:t>
       </w:r>
+      <w:bookmarkEnd w:id="55"/>
     </w:p>
     <w:tbl>
       <w:tblPr>
@@ -8095,10 +8689,7 @@
               <w:jc w:val="both"/>
             </w:pPr>
             <w:r>
-              <w:t xml:space="preserve">- </w:t>
-            </w:r>
-            <w:r>
-              <w:t>Резервные источники: Внедрение резервных источников данных для обеспечения доступности функциональности в случае недоступности основных API.</w:t>
+              <w:t>- Резервные источники: Внедрение резервных источников данных для обеспечения доступности функциональности в случае недоступности основных API.</w:t>
             </w:r>
           </w:p>
           <w:p>
@@ -8114,16 +8705,7 @@
               <w:jc w:val="both"/>
             </w:pPr>
             <w:r>
-              <w:t xml:space="preserve">- </w:t>
-            </w:r>
-            <w:r>
-              <w:t xml:space="preserve">Обработка ошибок: Реализация механизмов обработки ошибок и уведомлений для </w:t>
-            </w:r>
-            <w:r>
-              <w:t>создателей</w:t>
-            </w:r>
-            <w:r>
-              <w:t xml:space="preserve"> о проблемах с внешними ресурсами.</w:t>
+              <w:t>- Обработка ошибок: Реализация механизмов обработки ошибок и уведомлений для создателей о проблемах с внешними ресурсами.</w:t>
             </w:r>
           </w:p>
         </w:tc>
@@ -8158,8 +8740,6 @@
         <w:lastRenderedPageBreak/>
         <w:t>Лист регистрации изменений</w:t>
       </w:r>
-      <w:bookmarkStart w:id="52" w:name="_GoBack"/>
-      <w:bookmarkEnd w:id="52"/>
     </w:p>
     <w:tbl>
       <w:tblPr>
@@ -10261,8 +10841,8 @@
       </w:pPr>
     </w:p>
     <w:sectPr>
-      <w:headerReference w:type="default" r:id="rId18"/>
-      <w:footerReference w:type="default" r:id="rId19"/>
+      <w:headerReference w:type="default" r:id="rId19"/>
+      <w:footerReference w:type="default" r:id="rId20"/>
       <w:pgSz w:w="11907" w:h="16840"/>
       <w:pgMar w:top="1134" w:right="851" w:bottom="1134" w:left="1418" w:header="0" w:footer="720" w:gutter="0"/>
       <w:pgNumType w:start="1"/>
@@ -14507,6 +15087,7 @@
   <w:style w:type="character" w:default="1" w:styleId="a0">
     <w:name w:val="Default Paragraph Font"/>
     <w:uiPriority w:val="1"/>
+    <w:semiHidden/>
     <w:unhideWhenUsed/>
   </w:style>
   <w:style w:type="table" w:default="1" w:styleId="a1">

</xml_diff>